<commit_message>
*Finished Test Summary Report* *Finished Test plan* *Finished software installation plan*
</commit_message>
<xml_diff>
--- a/Documentation/PharmaCare Software Installation Plan.docx
+++ b/Documentation/PharmaCare Software Installation Plan.docx
@@ -469,6 +469,7 @@
         <w:t>PharmaCare Development Team</w:t>
       </w:r>
     </w:p>
+    <w:bookmarkStart w:id="0" w:name="_Toc531005925"/>
     <w:p>
       <w:pPr>
         <w:pStyle w:val="Heading1"/>
@@ -479,7 +480,6 @@
           <w:sz w:val="44"/>
         </w:rPr>
       </w:pPr>
-      <w:bookmarkStart w:id="0" w:name="_Toc530927594"/>
       <w:r>
         <w:rPr>
           <w:rFonts w:ascii="Century Gothic" w:hAnsi="Century Gothic"/>
@@ -716,14 +716,132 @@
           <w:r>
             <w:fldChar w:fldCharType="separate"/>
           </w:r>
-          <w:hyperlink w:anchor="_Toc530927594" w:history="1">
+          <w:bookmarkStart w:id="1" w:name="_GoBack"/>
+          <w:bookmarkEnd w:id="1"/>
+          <w:r>
+            <w:rPr>
+              <w:rStyle w:val="Hyperlink"/>
+              <w:noProof/>
+            </w:rPr>
+            <w:fldChar w:fldCharType="begin"/>
+          </w:r>
+          <w:r>
+            <w:rPr>
+              <w:rStyle w:val="Hyperlink"/>
+              <w:noProof/>
+            </w:rPr>
+            <w:instrText xml:space="preserve"> </w:instrText>
+          </w:r>
+          <w:r>
+            <w:rPr>
+              <w:noProof/>
+            </w:rPr>
+            <w:instrText>HYPERLINK \l "_Toc531005925"</w:instrText>
+          </w:r>
+          <w:r>
+            <w:rPr>
+              <w:rStyle w:val="Hyperlink"/>
+              <w:noProof/>
+            </w:rPr>
+            <w:instrText xml:space="preserve"> </w:instrText>
+          </w:r>
+          <w:r>
+            <w:rPr>
+              <w:rStyle w:val="Hyperlink"/>
+              <w:noProof/>
+            </w:rPr>
+          </w:r>
+          <w:r>
+            <w:rPr>
+              <w:rStyle w:val="Hyperlink"/>
+              <w:noProof/>
+            </w:rPr>
+            <w:fldChar w:fldCharType="separate"/>
+          </w:r>
+          <w:r>
+            <w:rPr>
+              <w:rStyle w:val="Hyperlink"/>
+              <w:rFonts w:ascii="Century Gothic" w:hAnsi="Century Gothic"/>
+              <w:noProof/>
+            </w:rPr>
+            <w:t>Table of contents</w:t>
+          </w:r>
+          <w:r>
+            <w:rPr>
+              <w:noProof/>
+              <w:webHidden/>
+            </w:rPr>
+            <w:tab/>
+          </w:r>
+          <w:r>
+            <w:rPr>
+              <w:noProof/>
+              <w:webHidden/>
+            </w:rPr>
+            <w:fldChar w:fldCharType="begin"/>
+          </w:r>
+          <w:r>
+            <w:rPr>
+              <w:noProof/>
+              <w:webHidden/>
+            </w:rPr>
+            <w:instrText xml:space="preserve"> PAGEREF _Toc531005925 \h </w:instrText>
+          </w:r>
+          <w:r>
+            <w:rPr>
+              <w:noProof/>
+              <w:webHidden/>
+            </w:rPr>
+          </w:r>
+          <w:r>
+            <w:rPr>
+              <w:noProof/>
+              <w:webHidden/>
+            </w:rPr>
+            <w:fldChar w:fldCharType="separate"/>
+          </w:r>
+          <w:r>
+            <w:rPr>
+              <w:noProof/>
+              <w:webHidden/>
+            </w:rPr>
+            <w:t>2</w:t>
+          </w:r>
+          <w:r>
+            <w:rPr>
+              <w:noProof/>
+              <w:webHidden/>
+            </w:rPr>
+            <w:fldChar w:fldCharType="end"/>
+          </w:r>
+          <w:r>
+            <w:rPr>
+              <w:rStyle w:val="Hyperlink"/>
+              <w:noProof/>
+            </w:rPr>
+            <w:fldChar w:fldCharType="end"/>
+          </w:r>
+        </w:p>
+        <w:p>
+          <w:pPr>
+            <w:pStyle w:val="TOC1"/>
+            <w:tabs>
+              <w:tab w:val="right" w:leader="dot" w:pos="9016"/>
+            </w:tabs>
+            <w:rPr>
+              <w:rFonts w:eastAsiaTheme="minorEastAsia"/>
+              <w:noProof/>
+              <w:lang w:eastAsia="en-AU"/>
+            </w:rPr>
+          </w:pPr>
+          <w:hyperlink w:anchor="_Toc531005926" w:history="1">
             <w:r>
               <w:rPr>
                 <w:rStyle w:val="Hyperlink"/>
-                <w:rFonts w:ascii="Century Gothic" w:hAnsi="Century Gothic"/>
-                <w:noProof/>
-              </w:rPr>
-              <w:t>Table of contents</w:t>
+                <w:rFonts w:ascii="Arial" w:hAnsi="Arial" w:cs="Arial"/>
+                <w:noProof/>
+              </w:rPr>
+              <w:t>Introduction - Jakob</w:t>
             </w:r>
             <w:r>
               <w:rPr>
@@ -744,7 +862,7 @@
                 <w:noProof/>
                 <w:webHidden/>
               </w:rPr>
-              <w:instrText xml:space="preserve"> PAGEREF _Toc530927594 \h </w:instrText>
+              <w:instrText xml:space="preserve"> PAGEREF _Toc531005926 \h </w:instrText>
             </w:r>
             <w:r>
               <w:rPr>
@@ -764,7 +882,7 @@
                 <w:noProof/>
                 <w:webHidden/>
               </w:rPr>
-              <w:t>2</w:t>
+              <w:t>3</w:t>
             </w:r>
             <w:r>
               <w:rPr>
@@ -787,14 +905,14 @@
               <w:lang w:eastAsia="en-AU"/>
             </w:rPr>
           </w:pPr>
-          <w:hyperlink w:anchor="_Toc530927595" w:history="1">
+          <w:hyperlink w:anchor="_Toc531005927" w:history="1">
             <w:r>
               <w:rPr>
                 <w:rStyle w:val="Hyperlink"/>
                 <w:rFonts w:ascii="Arial" w:hAnsi="Arial" w:cs="Arial"/>
                 <w:noProof/>
               </w:rPr>
-              <w:t>Introduction - Jakob</w:t>
+              <w:t>Objectives - Jake</w:t>
             </w:r>
             <w:r>
               <w:rPr>
@@ -815,7 +933,7 @@
                 <w:noProof/>
                 <w:webHidden/>
               </w:rPr>
-              <w:instrText xml:space="preserve"> PAGEREF _Toc530927595 \h </w:instrText>
+              <w:instrText xml:space="preserve"> PAGEREF _Toc531005927 \h </w:instrText>
             </w:r>
             <w:r>
               <w:rPr>
@@ -858,14 +976,14 @@
               <w:lang w:eastAsia="en-AU"/>
             </w:rPr>
           </w:pPr>
-          <w:hyperlink w:anchor="_Toc530927596" w:history="1">
+          <w:hyperlink w:anchor="_Toc531005928" w:history="1">
             <w:r>
               <w:rPr>
                 <w:rStyle w:val="Hyperlink"/>
                 <w:rFonts w:ascii="Arial" w:hAnsi="Arial" w:cs="Arial"/>
                 <w:noProof/>
               </w:rPr>
-              <w:t>Objectives - Jake</w:t>
+              <w:t>Installation Method - Jake</w:t>
             </w:r>
             <w:r>
               <w:rPr>
@@ -886,7 +1004,7 @@
                 <w:noProof/>
                 <w:webHidden/>
               </w:rPr>
-              <w:instrText xml:space="preserve"> PAGEREF _Toc530927596 \h </w:instrText>
+              <w:instrText xml:space="preserve"> PAGEREF _Toc531005928 \h </w:instrText>
             </w:r>
             <w:r>
               <w:rPr>
@@ -929,14 +1047,14 @@
               <w:lang w:eastAsia="en-AU"/>
             </w:rPr>
           </w:pPr>
-          <w:hyperlink w:anchor="_Toc530927597" w:history="1">
+          <w:hyperlink w:anchor="_Toc531005929" w:history="1">
             <w:r>
               <w:rPr>
                 <w:rStyle w:val="Hyperlink"/>
                 <w:rFonts w:ascii="Arial" w:hAnsi="Arial" w:cs="Arial"/>
                 <w:noProof/>
               </w:rPr>
-              <w:t>Installation Method - Jake</w:t>
+              <w:t>Checklist – Server System Requirements   - Ruan</w:t>
             </w:r>
             <w:r>
               <w:rPr>
@@ -957,7 +1075,7 @@
                 <w:noProof/>
                 <w:webHidden/>
               </w:rPr>
-              <w:instrText xml:space="preserve"> PAGEREF _Toc530927597 \h </w:instrText>
+              <w:instrText xml:space="preserve"> PAGEREF _Toc531005929 \h </w:instrText>
             </w:r>
             <w:r>
               <w:rPr>
@@ -977,7 +1095,7 @@
                 <w:noProof/>
                 <w:webHidden/>
               </w:rPr>
-              <w:t>3</w:t>
+              <w:t>4</w:t>
             </w:r>
             <w:r>
               <w:rPr>
@@ -1000,14 +1118,14 @@
               <w:lang w:eastAsia="en-AU"/>
             </w:rPr>
           </w:pPr>
-          <w:hyperlink w:anchor="_Toc530927598" w:history="1">
+          <w:hyperlink w:anchor="_Toc531005930" w:history="1">
             <w:r>
               <w:rPr>
                 <w:rStyle w:val="Hyperlink"/>
                 <w:rFonts w:ascii="Arial" w:hAnsi="Arial" w:cs="Arial"/>
                 <w:noProof/>
               </w:rPr>
-              <w:t>Checklist – Server System Requirements   - Ruan</w:t>
+              <w:t>Checklist – Client System Requirements    - Dion</w:t>
             </w:r>
             <w:r>
               <w:rPr>
@@ -1028,7 +1146,7 @@
                 <w:noProof/>
                 <w:webHidden/>
               </w:rPr>
-              <w:instrText xml:space="preserve"> PAGEREF _Toc530927598 \h </w:instrText>
+              <w:instrText xml:space="preserve"> PAGEREF _Toc531005930 \h </w:instrText>
             </w:r>
             <w:r>
               <w:rPr>
@@ -1048,7 +1166,7 @@
                 <w:noProof/>
                 <w:webHidden/>
               </w:rPr>
-              <w:t>4</w:t>
+              <w:t>5</w:t>
             </w:r>
             <w:r>
               <w:rPr>
@@ -1071,14 +1189,14 @@
               <w:lang w:eastAsia="en-AU"/>
             </w:rPr>
           </w:pPr>
-          <w:hyperlink w:anchor="_Toc530927599" w:history="1">
+          <w:hyperlink w:anchor="_Toc531005931" w:history="1">
             <w:r>
               <w:rPr>
                 <w:rStyle w:val="Hyperlink"/>
                 <w:rFonts w:ascii="Arial" w:hAnsi="Arial" w:cs="Arial"/>
                 <w:noProof/>
               </w:rPr>
-              <w:t>Checklist – Client System Requirements    - Dion</w:t>
+              <w:t>Checklist – Security and Organisational Requirements - Jakob</w:t>
             </w:r>
             <w:r>
               <w:rPr>
@@ -1099,7 +1217,7 @@
                 <w:noProof/>
                 <w:webHidden/>
               </w:rPr>
-              <w:instrText xml:space="preserve"> PAGEREF _Toc530927599 \h </w:instrText>
+              <w:instrText xml:space="preserve"> PAGEREF _Toc531005931 \h </w:instrText>
             </w:r>
             <w:r>
               <w:rPr>
@@ -1119,7 +1237,7 @@
                 <w:noProof/>
                 <w:webHidden/>
               </w:rPr>
-              <w:t>5</w:t>
+              <w:t>6</w:t>
             </w:r>
             <w:r>
               <w:rPr>
@@ -1142,14 +1260,14 @@
               <w:lang w:eastAsia="en-AU"/>
             </w:rPr>
           </w:pPr>
-          <w:hyperlink w:anchor="_Toc530927600" w:history="1">
+          <w:hyperlink w:anchor="_Toc531005932" w:history="1">
             <w:r>
               <w:rPr>
                 <w:rStyle w:val="Hyperlink"/>
                 <w:rFonts w:ascii="Arial" w:hAnsi="Arial" w:cs="Arial"/>
                 <w:noProof/>
               </w:rPr>
-              <w:t>Checklist – Security and Organisational Requirements - Jakob</w:t>
+              <w:t>Checklist – Pre-Installation Tasks and Resource Requirements - Rani</w:t>
             </w:r>
             <w:r>
               <w:rPr>
@@ -1170,7 +1288,7 @@
                 <w:noProof/>
                 <w:webHidden/>
               </w:rPr>
-              <w:instrText xml:space="preserve"> PAGEREF _Toc530927600 \h </w:instrText>
+              <w:instrText xml:space="preserve"> PAGEREF _Toc531005932 \h </w:instrText>
             </w:r>
             <w:r>
               <w:rPr>
@@ -1213,14 +1331,14 @@
               <w:lang w:eastAsia="en-AU"/>
             </w:rPr>
           </w:pPr>
-          <w:hyperlink w:anchor="_Toc530927601" w:history="1">
+          <w:hyperlink w:anchor="_Toc531005933" w:history="1">
             <w:r>
               <w:rPr>
                 <w:rStyle w:val="Hyperlink"/>
                 <w:rFonts w:ascii="Arial" w:hAnsi="Arial" w:cs="Arial"/>
                 <w:noProof/>
               </w:rPr>
-              <w:t>Checklist – Pre-Installation Tasks and Resource Requirements - Rani</w:t>
+              <w:t>Data Requirements - Brayden</w:t>
             </w:r>
             <w:r>
               <w:rPr>
@@ -1241,7 +1359,7 @@
                 <w:noProof/>
                 <w:webHidden/>
               </w:rPr>
-              <w:instrText xml:space="preserve"> PAGEREF _Toc530927601 \h </w:instrText>
+              <w:instrText xml:space="preserve"> PAGEREF _Toc531005933 \h </w:instrText>
             </w:r>
             <w:r>
               <w:rPr>
@@ -1261,7 +1379,7 @@
                 <w:noProof/>
                 <w:webHidden/>
               </w:rPr>
-              <w:t>6</w:t>
+              <w:t>7</w:t>
             </w:r>
             <w:r>
               <w:rPr>
@@ -1284,14 +1402,14 @@
               <w:lang w:eastAsia="en-AU"/>
             </w:rPr>
           </w:pPr>
-          <w:hyperlink w:anchor="_Toc530927602" w:history="1">
+          <w:hyperlink w:anchor="_Toc531005934" w:history="1">
             <w:r>
               <w:rPr>
                 <w:rStyle w:val="Hyperlink"/>
                 <w:rFonts w:ascii="Arial" w:hAnsi="Arial" w:cs="Arial"/>
                 <w:noProof/>
               </w:rPr>
-              <w:t>Data Requirements - Brayden</w:t>
+              <w:t>Installation Procedure – Application and Database</w:t>
             </w:r>
             <w:r>
               <w:rPr>
@@ -1312,7 +1430,7 @@
                 <w:noProof/>
                 <w:webHidden/>
               </w:rPr>
-              <w:instrText xml:space="preserve"> PAGEREF _Toc530927602 \h </w:instrText>
+              <w:instrText xml:space="preserve"> PAGEREF _Toc531005934 \h </w:instrText>
             </w:r>
             <w:r>
               <w:rPr>
@@ -1332,7 +1450,224 @@
                 <w:noProof/>
                 <w:webHidden/>
               </w:rPr>
-              <w:t>7</w:t>
+              <w:t>8</w:t>
+            </w:r>
+            <w:r>
+              <w:rPr>
+                <w:noProof/>
+                <w:webHidden/>
+              </w:rPr>
+              <w:fldChar w:fldCharType="end"/>
+            </w:r>
+          </w:hyperlink>
+        </w:p>
+        <w:p>
+          <w:pPr>
+            <w:pStyle w:val="TOC2"/>
+            <w:tabs>
+              <w:tab w:val="right" w:leader="dot" w:pos="9016"/>
+            </w:tabs>
+            <w:rPr>
+              <w:rFonts w:eastAsiaTheme="minorEastAsia"/>
+              <w:noProof/>
+              <w:lang w:eastAsia="en-AU"/>
+            </w:rPr>
+          </w:pPr>
+          <w:hyperlink w:anchor="_Toc531005935" w:history="1">
+            <w:r>
+              <w:rPr>
+                <w:rStyle w:val="Hyperlink"/>
+                <w:rFonts w:ascii="Arial" w:hAnsi="Arial" w:cs="Arial"/>
+                <w:b/>
+                <w:noProof/>
+              </w:rPr>
+              <w:t>Application Installation - Jakob</w:t>
+            </w:r>
+            <w:r>
+              <w:rPr>
+                <w:noProof/>
+                <w:webHidden/>
+              </w:rPr>
+              <w:tab/>
+            </w:r>
+            <w:r>
+              <w:rPr>
+                <w:noProof/>
+                <w:webHidden/>
+              </w:rPr>
+              <w:fldChar w:fldCharType="begin"/>
+            </w:r>
+            <w:r>
+              <w:rPr>
+                <w:noProof/>
+                <w:webHidden/>
+              </w:rPr>
+              <w:instrText xml:space="preserve"> PAGEREF _Toc531005935 \h </w:instrText>
+            </w:r>
+            <w:r>
+              <w:rPr>
+                <w:noProof/>
+                <w:webHidden/>
+              </w:rPr>
+            </w:r>
+            <w:r>
+              <w:rPr>
+                <w:noProof/>
+                <w:webHidden/>
+              </w:rPr>
+              <w:fldChar w:fldCharType="separate"/>
+            </w:r>
+            <w:r>
+              <w:rPr>
+                <w:noProof/>
+                <w:webHidden/>
+              </w:rPr>
+              <w:t>8</w:t>
+            </w:r>
+            <w:r>
+              <w:rPr>
+                <w:noProof/>
+                <w:webHidden/>
+              </w:rPr>
+              <w:fldChar w:fldCharType="end"/>
+            </w:r>
+          </w:hyperlink>
+        </w:p>
+        <w:p>
+          <w:pPr>
+            <w:pStyle w:val="TOC2"/>
+            <w:tabs>
+              <w:tab w:val="right" w:leader="dot" w:pos="9016"/>
+            </w:tabs>
+            <w:rPr>
+              <w:rFonts w:eastAsiaTheme="minorEastAsia"/>
+              <w:noProof/>
+              <w:lang w:eastAsia="en-AU"/>
+            </w:rPr>
+          </w:pPr>
+          <w:hyperlink w:anchor="_Toc531005936" w:history="1">
+            <w:r>
+              <w:rPr>
+                <w:rStyle w:val="Hyperlink"/>
+                <w:rFonts w:ascii="Arial" w:eastAsia="Times New Roman" w:hAnsi="Arial" w:cs="Arial"/>
+                <w:b/>
+                <w:noProof/>
+                <w:lang w:eastAsia="en-AU"/>
+              </w:rPr>
+              <w:t>Database Installation - Brayden</w:t>
+            </w:r>
+            <w:r>
+              <w:rPr>
+                <w:noProof/>
+                <w:webHidden/>
+              </w:rPr>
+              <w:tab/>
+            </w:r>
+            <w:r>
+              <w:rPr>
+                <w:noProof/>
+                <w:webHidden/>
+              </w:rPr>
+              <w:fldChar w:fldCharType="begin"/>
+            </w:r>
+            <w:r>
+              <w:rPr>
+                <w:noProof/>
+                <w:webHidden/>
+              </w:rPr>
+              <w:instrText xml:space="preserve"> PAGEREF _Toc531005936 \h </w:instrText>
+            </w:r>
+            <w:r>
+              <w:rPr>
+                <w:noProof/>
+                <w:webHidden/>
+              </w:rPr>
+            </w:r>
+            <w:r>
+              <w:rPr>
+                <w:noProof/>
+                <w:webHidden/>
+              </w:rPr>
+              <w:fldChar w:fldCharType="separate"/>
+            </w:r>
+            <w:r>
+              <w:rPr>
+                <w:noProof/>
+                <w:webHidden/>
+              </w:rPr>
+              <w:t>11</w:t>
+            </w:r>
+            <w:r>
+              <w:rPr>
+                <w:noProof/>
+                <w:webHidden/>
+              </w:rPr>
+              <w:fldChar w:fldCharType="end"/>
+            </w:r>
+          </w:hyperlink>
+        </w:p>
+        <w:p>
+          <w:pPr>
+            <w:pStyle w:val="TOC3"/>
+            <w:tabs>
+              <w:tab w:val="right" w:leader="dot" w:pos="9016"/>
+            </w:tabs>
+            <w:rPr>
+              <w:rFonts w:eastAsiaTheme="minorEastAsia"/>
+              <w:noProof/>
+              <w:lang w:eastAsia="en-AU"/>
+            </w:rPr>
+          </w:pPr>
+          <w:hyperlink w:anchor="_Toc531005937" w:history="1">
+            <w:r>
+              <w:rPr>
+                <w:rStyle w:val="Hyperlink"/>
+                <w:rFonts w:ascii="Arial" w:hAnsi="Arial" w:cs="Arial"/>
+                <w:b/>
+                <w:noProof/>
+              </w:rPr>
+              <w:t>Post-Installation Tasks</w:t>
+            </w:r>
+            <w:r>
+              <w:rPr>
+                <w:noProof/>
+                <w:webHidden/>
+              </w:rPr>
+              <w:tab/>
+            </w:r>
+            <w:r>
+              <w:rPr>
+                <w:noProof/>
+                <w:webHidden/>
+              </w:rPr>
+              <w:fldChar w:fldCharType="begin"/>
+            </w:r>
+            <w:r>
+              <w:rPr>
+                <w:noProof/>
+                <w:webHidden/>
+              </w:rPr>
+              <w:instrText xml:space="preserve"> PAGEREF _Toc531005937 \h </w:instrText>
+            </w:r>
+            <w:r>
+              <w:rPr>
+                <w:noProof/>
+                <w:webHidden/>
+              </w:rPr>
+            </w:r>
+            <w:r>
+              <w:rPr>
+                <w:noProof/>
+                <w:webHidden/>
+              </w:rPr>
+              <w:fldChar w:fldCharType="separate"/>
+            </w:r>
+            <w:r>
+              <w:rPr>
+                <w:noProof/>
+                <w:webHidden/>
+              </w:rPr>
+              <w:t>11</w:t>
             </w:r>
             <w:r>
               <w:rPr>
@@ -1355,14 +1690,14 @@
               <w:lang w:eastAsia="en-AU"/>
             </w:rPr>
           </w:pPr>
-          <w:hyperlink w:anchor="_Toc530927603" w:history="1">
+          <w:hyperlink w:anchor="_Toc531005938" w:history="1">
             <w:r>
               <w:rPr>
                 <w:rStyle w:val="Hyperlink"/>
                 <w:rFonts w:ascii="Arial" w:hAnsi="Arial" w:cs="Arial"/>
                 <w:noProof/>
               </w:rPr>
-              <w:t>Installation Procedure – Application and Database</w:t>
+              <w:t>Uninstallation Procedure - Jakob</w:t>
             </w:r>
             <w:r>
               <w:rPr>
@@ -1383,7 +1718,7 @@
                 <w:noProof/>
                 <w:webHidden/>
               </w:rPr>
-              <w:instrText xml:space="preserve"> PAGEREF _Toc530927603 \h </w:instrText>
+              <w:instrText xml:space="preserve"> PAGEREF _Toc531005938 \h </w:instrText>
             </w:r>
             <w:r>
               <w:rPr>
@@ -1403,221 +1738,7 @@
                 <w:noProof/>
                 <w:webHidden/>
               </w:rPr>
-              <w:t>8</w:t>
-            </w:r>
-            <w:r>
-              <w:rPr>
-                <w:noProof/>
-                <w:webHidden/>
-              </w:rPr>
-              <w:fldChar w:fldCharType="end"/>
-            </w:r>
-          </w:hyperlink>
-        </w:p>
-        <w:p>
-          <w:pPr>
-            <w:pStyle w:val="TOC2"/>
-            <w:tabs>
-              <w:tab w:val="right" w:leader="dot" w:pos="9016"/>
-            </w:tabs>
-            <w:rPr>
-              <w:rFonts w:eastAsiaTheme="minorEastAsia"/>
-              <w:noProof/>
-              <w:lang w:eastAsia="en-AU"/>
-            </w:rPr>
-          </w:pPr>
-          <w:hyperlink w:anchor="_Toc530927604" w:history="1">
-            <w:r>
-              <w:rPr>
-                <w:rStyle w:val="Hyperlink"/>
-                <w:rFonts w:ascii="Arial" w:hAnsi="Arial" w:cs="Arial"/>
-                <w:noProof/>
-              </w:rPr>
-              <w:t>Application Installation - Jakob</w:t>
-            </w:r>
-            <w:r>
-              <w:rPr>
-                <w:noProof/>
-                <w:webHidden/>
-              </w:rPr>
-              <w:tab/>
-            </w:r>
-            <w:r>
-              <w:rPr>
-                <w:noProof/>
-                <w:webHidden/>
-              </w:rPr>
-              <w:fldChar w:fldCharType="begin"/>
-            </w:r>
-            <w:r>
-              <w:rPr>
-                <w:noProof/>
-                <w:webHidden/>
-              </w:rPr>
-              <w:instrText xml:space="preserve"> PAGEREF _Toc530927604 \h </w:instrText>
-            </w:r>
-            <w:r>
-              <w:rPr>
-                <w:noProof/>
-                <w:webHidden/>
-              </w:rPr>
-            </w:r>
-            <w:r>
-              <w:rPr>
-                <w:noProof/>
-                <w:webHidden/>
-              </w:rPr>
-              <w:fldChar w:fldCharType="separate"/>
-            </w:r>
-            <w:r>
-              <w:rPr>
-                <w:noProof/>
-                <w:webHidden/>
-              </w:rPr>
-              <w:t>8</w:t>
-            </w:r>
-            <w:r>
-              <w:rPr>
-                <w:noProof/>
-                <w:webHidden/>
-              </w:rPr>
-              <w:fldChar w:fldCharType="end"/>
-            </w:r>
-          </w:hyperlink>
-        </w:p>
-        <w:p>
-          <w:pPr>
-            <w:pStyle w:val="TOC2"/>
-            <w:tabs>
-              <w:tab w:val="right" w:leader="dot" w:pos="9016"/>
-            </w:tabs>
-            <w:rPr>
-              <w:rFonts w:eastAsiaTheme="minorEastAsia"/>
-              <w:noProof/>
-              <w:lang w:eastAsia="en-AU"/>
-            </w:rPr>
-          </w:pPr>
-          <w:hyperlink w:anchor="_Toc530927605" w:history="1">
-            <w:r>
-              <w:rPr>
-                <w:rStyle w:val="Hyperlink"/>
-                <w:rFonts w:ascii="Arial" w:eastAsia="Times New Roman" w:hAnsi="Arial" w:cs="Arial"/>
-                <w:noProof/>
-                <w:lang w:eastAsia="en-AU"/>
-              </w:rPr>
-              <w:t>Database Installation - Brayden</w:t>
-            </w:r>
-            <w:r>
-              <w:rPr>
-                <w:noProof/>
-                <w:webHidden/>
-              </w:rPr>
-              <w:tab/>
-            </w:r>
-            <w:r>
-              <w:rPr>
-                <w:noProof/>
-                <w:webHidden/>
-              </w:rPr>
-              <w:fldChar w:fldCharType="begin"/>
-            </w:r>
-            <w:r>
-              <w:rPr>
-                <w:noProof/>
-                <w:webHidden/>
-              </w:rPr>
-              <w:instrText xml:space="preserve"> PAGEREF _Toc530927605 \h </w:instrText>
-            </w:r>
-            <w:r>
-              <w:rPr>
-                <w:noProof/>
-                <w:webHidden/>
-              </w:rPr>
-            </w:r>
-            <w:r>
-              <w:rPr>
-                <w:noProof/>
-                <w:webHidden/>
-              </w:rPr>
-              <w:fldChar w:fldCharType="separate"/>
-            </w:r>
-            <w:r>
-              <w:rPr>
-                <w:noProof/>
-                <w:webHidden/>
-              </w:rPr>
-              <w:t>10</w:t>
-            </w:r>
-            <w:r>
-              <w:rPr>
-                <w:noProof/>
-                <w:webHidden/>
-              </w:rPr>
-              <w:fldChar w:fldCharType="end"/>
-            </w:r>
-          </w:hyperlink>
-        </w:p>
-        <w:p>
-          <w:pPr>
-            <w:pStyle w:val="TOC3"/>
-            <w:tabs>
-              <w:tab w:val="right" w:leader="dot" w:pos="9016"/>
-            </w:tabs>
-            <w:rPr>
-              <w:rFonts w:eastAsiaTheme="minorEastAsia"/>
-              <w:noProof/>
-              <w:lang w:eastAsia="en-AU"/>
-            </w:rPr>
-          </w:pPr>
-          <w:hyperlink w:anchor="_Toc530927606" w:history="1">
-            <w:r>
-              <w:rPr>
-                <w:rStyle w:val="Hyperlink"/>
-                <w:rFonts w:ascii="Arial" w:hAnsi="Arial" w:cs="Arial"/>
-                <w:noProof/>
-              </w:rPr>
-              <w:t>Post-Installation Tasks</w:t>
-            </w:r>
-            <w:r>
-              <w:rPr>
-                <w:noProof/>
-                <w:webHidden/>
-              </w:rPr>
-              <w:tab/>
-            </w:r>
-            <w:r>
-              <w:rPr>
-                <w:noProof/>
-                <w:webHidden/>
-              </w:rPr>
-              <w:fldChar w:fldCharType="begin"/>
-            </w:r>
-            <w:r>
-              <w:rPr>
-                <w:noProof/>
-                <w:webHidden/>
-              </w:rPr>
-              <w:instrText xml:space="preserve"> PAGEREF _Toc530927606 \h </w:instrText>
-            </w:r>
-            <w:r>
-              <w:rPr>
-                <w:noProof/>
-                <w:webHidden/>
-              </w:rPr>
-            </w:r>
-            <w:r>
-              <w:rPr>
-                <w:noProof/>
-                <w:webHidden/>
-              </w:rPr>
-              <w:fldChar w:fldCharType="separate"/>
-            </w:r>
-            <w:r>
-              <w:rPr>
-                <w:noProof/>
-                <w:webHidden/>
-              </w:rPr>
-              <w:t>10</w:t>
+              <w:t>12</w:t>
             </w:r>
             <w:r>
               <w:rPr>
@@ -1640,14 +1761,14 @@
               <w:lang w:eastAsia="en-AU"/>
             </w:rPr>
           </w:pPr>
-          <w:hyperlink w:anchor="_Toc530927607" w:history="1">
+          <w:hyperlink w:anchor="_Toc531005939" w:history="1">
             <w:r>
               <w:rPr>
                 <w:rStyle w:val="Hyperlink"/>
                 <w:rFonts w:ascii="Arial" w:hAnsi="Arial" w:cs="Arial"/>
                 <w:noProof/>
               </w:rPr>
-              <w:t>Uninstallation Procedure - Jakob</w:t>
+              <w:t>Sign-Off - Everyone</w:t>
             </w:r>
             <w:r>
               <w:rPr>
@@ -1668,7 +1789,7 @@
                 <w:noProof/>
                 <w:webHidden/>
               </w:rPr>
-              <w:instrText xml:space="preserve"> PAGEREF _Toc530927607 \h </w:instrText>
+              <w:instrText xml:space="preserve"> PAGEREF _Toc531005939 \h </w:instrText>
             </w:r>
             <w:r>
               <w:rPr>
@@ -1688,94 +1809,7 @@
                 <w:noProof/>
                 <w:webHidden/>
               </w:rPr>
-              <w:t>11</w:t>
-            </w:r>
-            <w:r>
-              <w:rPr>
-                <w:noProof/>
-                <w:webHidden/>
-              </w:rPr>
-              <w:fldChar w:fldCharType="end"/>
-            </w:r>
-          </w:hyperlink>
-        </w:p>
-        <w:p>
-          <w:pPr>
-            <w:pStyle w:val="TOC1"/>
-            <w:tabs>
-              <w:tab w:val="right" w:leader="dot" w:pos="9016"/>
-            </w:tabs>
-            <w:rPr>
-              <w:rFonts w:eastAsiaTheme="minorEastAsia"/>
-              <w:noProof/>
-              <w:lang w:eastAsia="en-AU"/>
-            </w:rPr>
-          </w:pPr>
-          <w:hyperlink w:anchor="_Toc530927608" w:history="1">
-            <w:r>
-              <w:rPr>
-                <w:rStyle w:val="Hyperlink"/>
-                <w:rFonts w:ascii="Arial" w:hAnsi="Arial" w:cs="Arial"/>
-                <w:noProof/>
-              </w:rPr>
-              <w:t>Sign-Off - Every</w:t>
-            </w:r>
-            <w:r>
-              <w:rPr>
-                <w:rStyle w:val="Hyperlink"/>
-                <w:rFonts w:ascii="Arial" w:hAnsi="Arial" w:cs="Arial"/>
-                <w:noProof/>
-              </w:rPr>
-              <w:t>o</w:t>
-            </w:r>
-            <w:r>
-              <w:rPr>
-                <w:rStyle w:val="Hyperlink"/>
-                <w:rFonts w:ascii="Arial" w:hAnsi="Arial" w:cs="Arial"/>
-                <w:noProof/>
-              </w:rPr>
-              <w:t>ne</w:t>
-            </w:r>
-            <w:r>
-              <w:rPr>
-                <w:noProof/>
-                <w:webHidden/>
-              </w:rPr>
-              <w:tab/>
-            </w:r>
-            <w:r>
-              <w:rPr>
-                <w:noProof/>
-                <w:webHidden/>
-              </w:rPr>
-              <w:fldChar w:fldCharType="begin"/>
-            </w:r>
-            <w:r>
-              <w:rPr>
-                <w:noProof/>
-                <w:webHidden/>
-              </w:rPr>
-              <w:instrText xml:space="preserve"> PAGEREF _Toc530927608 \h </w:instrText>
-            </w:r>
-            <w:r>
-              <w:rPr>
-                <w:noProof/>
-                <w:webHidden/>
-              </w:rPr>
-            </w:r>
-            <w:r>
-              <w:rPr>
-                <w:noProof/>
-                <w:webHidden/>
-              </w:rPr>
-              <w:fldChar w:fldCharType="separate"/>
-            </w:r>
-            <w:r>
-              <w:rPr>
-                <w:noProof/>
-                <w:webHidden/>
-              </w:rPr>
-              <w:t>13</w:t>
+              <w:t>14</w:t>
             </w:r>
             <w:r>
               <w:rPr>
@@ -1829,7 +1863,7 @@
           <w:lang w:eastAsia="en-US"/>
         </w:rPr>
       </w:pPr>
-      <w:bookmarkStart w:id="1" w:name="_Toc530927595"/>
+      <w:bookmarkStart w:id="2" w:name="_Toc531005926"/>
       <w:r>
         <w:rPr>
           <w:rFonts w:ascii="Arial" w:hAnsi="Arial" w:cs="Arial"/>
@@ -1852,7 +1886,7 @@
         </w:rPr>
         <w:t>Jakob</w:t>
       </w:r>
-      <w:bookmarkEnd w:id="1"/>
+      <w:bookmarkEnd w:id="2"/>
     </w:p>
     <w:p>
       <w:pPr>
@@ -1917,7 +1951,7 @@
           <w:lang w:eastAsia="en-US"/>
         </w:rPr>
       </w:pPr>
-      <w:bookmarkStart w:id="2" w:name="_Toc530927596"/>
+      <w:bookmarkStart w:id="3" w:name="_Toc531005927"/>
       <w:r>
         <w:rPr>
           <w:rFonts w:ascii="Arial" w:hAnsi="Arial" w:cs="Arial"/>
@@ -1939,7 +1973,7 @@
         </w:rPr>
         <w:t>Jake</w:t>
       </w:r>
-      <w:bookmarkEnd w:id="2"/>
+      <w:bookmarkEnd w:id="3"/>
     </w:p>
     <w:p>
       <w:pPr>
@@ -1985,7 +2019,7 @@
           <w:lang w:eastAsia="en-US"/>
         </w:rPr>
       </w:pPr>
-      <w:bookmarkStart w:id="3" w:name="_Toc530927597"/>
+      <w:bookmarkStart w:id="4" w:name="_Toc531005928"/>
       <w:r>
         <w:rPr>
           <w:rFonts w:ascii="Arial" w:hAnsi="Arial" w:cs="Arial"/>
@@ -2007,44 +2041,24 @@
         </w:rPr>
         <w:t>Jake</w:t>
       </w:r>
-      <w:bookmarkEnd w:id="3"/>
-    </w:p>
-    <w:p>
-      <w:pPr>
-        <w:spacing w:after="0" w:line="240" w:lineRule="auto"/>
-        <w:rPr>
-          <w:rFonts w:ascii="Arial" w:eastAsia="Times New Roman" w:hAnsi="Arial" w:cs="Arial"/>
-          <w:color w:val="000000"/>
-          <w:lang w:eastAsia="en-AU"/>
-        </w:rPr>
-      </w:pPr>
-      <w:r>
-        <w:rPr>
-          <w:rFonts w:ascii="Arial" w:eastAsia="Times New Roman" w:hAnsi="Arial" w:cs="Arial"/>
-          <w:color w:val="000000"/>
-          <w:lang w:eastAsia="en-AU"/>
-        </w:rPr>
-        <w:t xml:space="preserve">The system will be installed using a single exe because it does not have a great deal of components. This negates the need for </w:t>
-      </w:r>
-      <w:proofErr w:type="spellStart"/>
-      <w:proofErr w:type="gramStart"/>
-      <w:r>
-        <w:rPr>
-          <w:rFonts w:ascii="Arial" w:eastAsia="Times New Roman" w:hAnsi="Arial" w:cs="Arial"/>
-          <w:color w:val="000000"/>
-          <w:lang w:eastAsia="en-AU"/>
-        </w:rPr>
-        <w:t>a</w:t>
-      </w:r>
-      <w:proofErr w:type="spellEnd"/>
-      <w:proofErr w:type="gramEnd"/>
-      <w:r>
-        <w:rPr>
-          <w:rFonts w:ascii="Arial" w:eastAsia="Times New Roman" w:hAnsi="Arial" w:cs="Arial"/>
-          <w:color w:val="000000"/>
-          <w:lang w:eastAsia="en-AU"/>
-        </w:rPr>
-        <w:t xml:space="preserve"> installation package and is a simple and clean method. The system will have to be installed throughout the entire hospital, due to this fact the installation will be unattended meaning no users are not required during the installation process, instead answer files will be used to meet the needs of the installation.</w:t>
+      <w:bookmarkEnd w:id="4"/>
+    </w:p>
+    <w:p>
+      <w:pPr>
+        <w:spacing w:after="0" w:line="240" w:lineRule="auto"/>
+        <w:rPr>
+          <w:rFonts w:ascii="Arial" w:eastAsia="Times New Roman" w:hAnsi="Arial" w:cs="Arial"/>
+          <w:color w:val="000000"/>
+          <w:lang w:eastAsia="en-AU"/>
+        </w:rPr>
+      </w:pPr>
+      <w:r>
+        <w:rPr>
+          <w:rFonts w:ascii="Arial" w:eastAsia="Times New Roman" w:hAnsi="Arial" w:cs="Arial"/>
+          <w:color w:val="000000"/>
+          <w:lang w:eastAsia="en-AU"/>
+        </w:rPr>
+        <w:t>The system will be installed using a single exe because it does not have a great deal of components. This negates the need for a installation package and is a simple and clean method. The system will have to be installed throughout the entire hospital, due to this fact the installation will be unattended meaning no users are not required during the installation process, instead answer files will be used to meet the needs of the installation.</w:t>
       </w:r>
     </w:p>
     <w:p>
@@ -2170,7 +2184,7 @@
           <w:lang w:eastAsia="en-US"/>
         </w:rPr>
       </w:pPr>
-      <w:bookmarkStart w:id="4" w:name="_Toc530927598"/>
+      <w:bookmarkStart w:id="5" w:name="_Toc531005929"/>
       <w:r>
         <w:rPr>
           <w:rFonts w:ascii="Arial" w:hAnsi="Arial" w:cs="Arial"/>
@@ -2193,7 +2207,7 @@
         </w:rPr>
         <w:t>Ruan</w:t>
       </w:r>
-      <w:bookmarkEnd w:id="4"/>
+      <w:bookmarkEnd w:id="5"/>
     </w:p>
     <w:p>
       <w:pPr>
@@ -2738,7 +2752,7 @@
           <w:lang w:eastAsia="en-US"/>
         </w:rPr>
       </w:pPr>
-      <w:bookmarkStart w:id="5" w:name="_Toc530927599"/>
+      <w:bookmarkStart w:id="6" w:name="_Toc531005930"/>
       <w:r>
         <w:rPr>
           <w:rFonts w:ascii="Arial" w:hAnsi="Arial" w:cs="Arial"/>
@@ -2754,7 +2768,7 @@
         </w:rPr>
         <w:t xml:space="preserve"> - Dion</w:t>
       </w:r>
-      <w:bookmarkEnd w:id="5"/>
+      <w:bookmarkEnd w:id="6"/>
     </w:p>
     <w:p>
       <w:pPr>
@@ -3732,7 +3746,7 @@
           <w:lang w:eastAsia="en-US"/>
         </w:rPr>
       </w:pPr>
-      <w:bookmarkStart w:id="6" w:name="_Toc530927600"/>
+      <w:bookmarkStart w:id="7" w:name="_Toc531005931"/>
       <w:r>
         <w:rPr>
           <w:rFonts w:ascii="Arial" w:hAnsi="Arial" w:cs="Arial"/>
@@ -3755,7 +3769,7 @@
         </w:rPr>
         <w:t>Jakob</w:t>
       </w:r>
-      <w:bookmarkEnd w:id="6"/>
+      <w:bookmarkEnd w:id="7"/>
     </w:p>
     <w:p>
       <w:pPr>
@@ -3875,25 +3889,7 @@
           <w:color w:val="000000"/>
           <w:lang w:eastAsia="en-AU"/>
         </w:rPr>
-        <w:t xml:space="preserve">All websites and applications in use requiring a password will not be written down and stored within a public environment. All passwords must be stored within an application such as </w:t>
-      </w:r>
-      <w:proofErr w:type="spellStart"/>
-      <w:r>
-        <w:rPr>
-          <w:rFonts w:ascii="Arial" w:eastAsia="Times New Roman" w:hAnsi="Arial" w:cs="Arial"/>
-          <w:color w:val="000000"/>
-          <w:lang w:eastAsia="en-AU"/>
-        </w:rPr>
-        <w:t>LastPass</w:t>
-      </w:r>
-      <w:proofErr w:type="spellEnd"/>
-      <w:r>
-        <w:rPr>
-          <w:rFonts w:ascii="Arial" w:eastAsia="Times New Roman" w:hAnsi="Arial" w:cs="Arial"/>
-          <w:color w:val="000000"/>
-          <w:lang w:eastAsia="en-AU"/>
-        </w:rPr>
-        <w:t xml:space="preserve"> or secured within a private location. </w:t>
+        <w:t xml:space="preserve">All websites and applications in use requiring a password will not be written down and stored within a public environment. All passwords must be stored within an application such as LastPass or secured within a private location. </w:t>
       </w:r>
     </w:p>
     <w:p>
@@ -3953,7 +3949,7 @@
           <w:lang w:eastAsia="en-US"/>
         </w:rPr>
       </w:pPr>
-      <w:bookmarkStart w:id="7" w:name="_Toc530927601"/>
+      <w:bookmarkStart w:id="8" w:name="_Toc531005932"/>
       <w:r>
         <w:rPr>
           <w:rFonts w:ascii="Arial" w:hAnsi="Arial" w:cs="Arial"/>
@@ -3975,108 +3971,341 @@
         </w:rPr>
         <w:t>Rani</w:t>
       </w:r>
-      <w:bookmarkEnd w:id="7"/>
-    </w:p>
-    <w:p>
-      <w:pPr>
-        <w:spacing w:after="0" w:line="240" w:lineRule="auto"/>
-        <w:rPr>
-          <w:rFonts w:ascii="Times New Roman" w:eastAsia="Times New Roman" w:hAnsi="Times New Roman" w:cs="Times New Roman"/>
-          <w:sz w:val="24"/>
-          <w:szCs w:val="24"/>
-          <w:lang w:eastAsia="en-AU"/>
-        </w:rPr>
-      </w:pPr>
-      <w:r>
-        <w:rPr>
-          <w:rFonts w:ascii="Arial" w:eastAsia="Times New Roman" w:hAnsi="Arial" w:cs="Arial"/>
-          <w:color w:val="000000"/>
-          <w:lang w:eastAsia="en-AU"/>
-        </w:rPr>
-        <w:t>Hardware Requirements: please refer to Hardware Requirements mentioned above.</w:t>
-      </w:r>
-    </w:p>
-    <w:p>
-      <w:pPr>
-        <w:spacing w:after="0" w:line="240" w:lineRule="auto"/>
-        <w:rPr>
-          <w:rFonts w:ascii="Times New Roman" w:eastAsia="Times New Roman" w:hAnsi="Times New Roman" w:cs="Times New Roman"/>
-          <w:sz w:val="24"/>
-          <w:szCs w:val="24"/>
-          <w:lang w:eastAsia="en-AU"/>
-        </w:rPr>
-      </w:pPr>
-      <w:r>
-        <w:rPr>
-          <w:rFonts w:ascii="Arial" w:eastAsia="Times New Roman" w:hAnsi="Arial" w:cs="Arial"/>
-          <w:color w:val="000000"/>
-          <w:lang w:eastAsia="en-AU"/>
-        </w:rPr>
-        <w:t xml:space="preserve">Software Requirements: Visual Studio, .net Framework, Windows 7(or) 8, Web platform installer, </w:t>
-      </w:r>
-      <w:proofErr w:type="spellStart"/>
-      <w:r>
-        <w:rPr>
-          <w:rFonts w:ascii="Arial" w:eastAsia="Times New Roman" w:hAnsi="Arial" w:cs="Arial"/>
-          <w:color w:val="000000"/>
-          <w:lang w:eastAsia="en-AU"/>
-        </w:rPr>
-        <w:t>MSSql</w:t>
-      </w:r>
-      <w:proofErr w:type="spellEnd"/>
-      <w:r>
-        <w:rPr>
-          <w:rFonts w:ascii="Arial" w:eastAsia="Times New Roman" w:hAnsi="Arial" w:cs="Arial"/>
-          <w:color w:val="000000"/>
-          <w:lang w:eastAsia="en-AU"/>
-        </w:rPr>
-        <w:t xml:space="preserve"> server, Database, IIS7 enabled.</w:t>
-      </w:r>
-    </w:p>
-    <w:p>
-      <w:pPr>
-        <w:spacing w:after="0" w:line="240" w:lineRule="auto"/>
-        <w:rPr>
-          <w:rFonts w:ascii="Times New Roman" w:eastAsia="Times New Roman" w:hAnsi="Times New Roman" w:cs="Times New Roman"/>
-          <w:sz w:val="24"/>
-          <w:szCs w:val="24"/>
-          <w:lang w:eastAsia="en-AU"/>
-        </w:rPr>
-      </w:pPr>
-    </w:p>
-    <w:p>
-      <w:pPr>
-        <w:spacing w:after="0" w:line="240" w:lineRule="auto"/>
-        <w:rPr>
-          <w:rFonts w:ascii="Times New Roman" w:eastAsia="Times New Roman" w:hAnsi="Times New Roman" w:cs="Times New Roman"/>
-          <w:sz w:val="24"/>
-          <w:szCs w:val="24"/>
-          <w:lang w:eastAsia="en-AU"/>
-        </w:rPr>
-      </w:pPr>
-      <w:r>
-        <w:rPr>
-          <w:rFonts w:ascii="Arial" w:eastAsia="Times New Roman" w:hAnsi="Arial" w:cs="Arial"/>
-          <w:color w:val="000000"/>
-          <w:lang w:eastAsia="en-AU"/>
-        </w:rPr>
-        <w:t xml:space="preserve">After installing IIS, run IIS Manager to make sure </w:t>
-      </w:r>
-      <w:r>
-        <w:rPr>
-          <w:rFonts w:ascii="Arial" w:eastAsia="Times New Roman" w:hAnsi="Arial" w:cs="Arial"/>
-          <w:color w:val="000000"/>
-          <w:lang w:eastAsia="en-AU"/>
-        </w:rPr>
-        <w:t>that .</w:t>
-      </w:r>
-      <w:r>
-        <w:rPr>
-          <w:rFonts w:ascii="Arial" w:eastAsia="Times New Roman" w:hAnsi="Arial" w:cs="Arial"/>
-          <w:color w:val="000000"/>
-          <w:lang w:eastAsia="en-AU"/>
-        </w:rPr>
-        <w:t>NET Framework version 4 is assigned to the default application pool.</w:t>
+      <w:bookmarkEnd w:id="8"/>
+    </w:p>
+    <w:p>
+      <w:pPr>
+        <w:spacing w:after="0" w:line="240" w:lineRule="auto"/>
+        <w:rPr>
+          <w:rFonts w:ascii="Times New Roman" w:eastAsia="Times New Roman" w:hAnsi="Times New Roman" w:cs="Times New Roman"/>
+          <w:sz w:val="24"/>
+          <w:szCs w:val="24"/>
+          <w:lang w:eastAsia="en-AU"/>
+        </w:rPr>
+      </w:pPr>
+      <w:r>
+        <w:rPr>
+          <w:rFonts w:ascii="Arial" w:eastAsia="Times New Roman" w:hAnsi="Arial" w:cs="Arial"/>
+          <w:color w:val="000000"/>
+          <w:lang w:eastAsia="en-AU"/>
+        </w:rPr>
+        <w:t>Hardware Requirements:</w:t>
+      </w:r>
+    </w:p>
+    <w:p>
+      <w:pPr>
+        <w:spacing w:after="0" w:line="240" w:lineRule="auto"/>
+        <w:rPr>
+          <w:rFonts w:ascii="Times New Roman" w:eastAsia="Times New Roman" w:hAnsi="Times New Roman" w:cs="Times New Roman"/>
+          <w:sz w:val="24"/>
+          <w:szCs w:val="24"/>
+          <w:lang w:eastAsia="en-AU"/>
+        </w:rPr>
+      </w:pPr>
+      <w:r>
+        <w:rPr>
+          <w:rFonts w:ascii="Arial" w:eastAsia="Times New Roman" w:hAnsi="Arial" w:cs="Arial"/>
+          <w:color w:val="000000"/>
+          <w:lang w:eastAsia="en-AU"/>
+        </w:rPr>
+        <w:t xml:space="preserve">Minimum:    </w:t>
+      </w:r>
+    </w:p>
+    <w:p>
+      <w:pPr>
+        <w:spacing w:after="0" w:line="240" w:lineRule="auto"/>
+        <w:rPr>
+          <w:rFonts w:ascii="Times New Roman" w:eastAsia="Times New Roman" w:hAnsi="Times New Roman" w:cs="Times New Roman"/>
+          <w:sz w:val="24"/>
+          <w:szCs w:val="24"/>
+          <w:lang w:eastAsia="en-AU"/>
+        </w:rPr>
+      </w:pPr>
+      <w:r>
+        <w:rPr>
+          <w:rFonts w:ascii="Arial" w:eastAsia="Times New Roman" w:hAnsi="Arial" w:cs="Arial"/>
+          <w:color w:val="000000"/>
+          <w:lang w:eastAsia="en-AU"/>
+        </w:rPr>
+        <w:t>CPU: Intel Pentium G630T / Intel Core i3-370M / AMD Phenom II N950      Quad-Core / AMD Athlon II X2 280</w:t>
+      </w:r>
+    </w:p>
+    <w:p>
+      <w:pPr>
+        <w:spacing w:after="0" w:line="240" w:lineRule="auto"/>
+        <w:rPr>
+          <w:rFonts w:ascii="Times New Roman" w:eastAsia="Times New Roman" w:hAnsi="Times New Roman" w:cs="Times New Roman"/>
+          <w:sz w:val="24"/>
+          <w:szCs w:val="24"/>
+          <w:lang w:eastAsia="en-AU"/>
+        </w:rPr>
+      </w:pPr>
+      <w:r>
+        <w:rPr>
+          <w:rFonts w:ascii="Arial" w:eastAsia="Times New Roman" w:hAnsi="Arial" w:cs="Arial"/>
+          <w:color w:val="000000"/>
+          <w:lang w:eastAsia="en-AU"/>
+        </w:rPr>
+        <w:t>RAM: 2GB</w:t>
+      </w:r>
+    </w:p>
+    <w:p>
+      <w:pPr>
+        <w:spacing w:after="0" w:line="240" w:lineRule="auto"/>
+        <w:rPr>
+          <w:rFonts w:ascii="Times New Roman" w:eastAsia="Times New Roman" w:hAnsi="Times New Roman" w:cs="Times New Roman"/>
+          <w:sz w:val="24"/>
+          <w:szCs w:val="24"/>
+          <w:lang w:eastAsia="en-AU"/>
+        </w:rPr>
+      </w:pPr>
+      <w:r>
+        <w:rPr>
+          <w:rFonts w:ascii="Arial" w:eastAsia="Times New Roman" w:hAnsi="Arial" w:cs="Arial"/>
+          <w:color w:val="000000"/>
+          <w:lang w:eastAsia="en-AU"/>
+        </w:rPr>
+        <w:t>Storage Type: HDD</w:t>
+      </w:r>
+    </w:p>
+    <w:p>
+      <w:pPr>
+        <w:spacing w:after="0" w:line="240" w:lineRule="auto"/>
+        <w:rPr>
+          <w:rFonts w:ascii="Times New Roman" w:eastAsia="Times New Roman" w:hAnsi="Times New Roman" w:cs="Times New Roman"/>
+          <w:sz w:val="24"/>
+          <w:szCs w:val="24"/>
+          <w:lang w:eastAsia="en-AU"/>
+        </w:rPr>
+      </w:pPr>
+      <w:r>
+        <w:rPr>
+          <w:rFonts w:ascii="Arial" w:eastAsia="Times New Roman" w:hAnsi="Arial" w:cs="Arial"/>
+          <w:color w:val="000000"/>
+          <w:lang w:eastAsia="en-AU"/>
+        </w:rPr>
+        <w:t>Storage Space for Application: 150MB</w:t>
+      </w:r>
+    </w:p>
+    <w:p>
+      <w:pPr>
+        <w:spacing w:after="0" w:line="240" w:lineRule="auto"/>
+        <w:rPr>
+          <w:rFonts w:ascii="Times New Roman" w:eastAsia="Times New Roman" w:hAnsi="Times New Roman" w:cs="Times New Roman"/>
+          <w:sz w:val="24"/>
+          <w:szCs w:val="24"/>
+          <w:lang w:eastAsia="en-AU"/>
+        </w:rPr>
+      </w:pPr>
+      <w:r>
+        <w:rPr>
+          <w:rFonts w:ascii="Arial" w:eastAsia="Times New Roman" w:hAnsi="Arial" w:cs="Arial"/>
+          <w:color w:val="000000"/>
+          <w:lang w:eastAsia="en-AU"/>
+        </w:rPr>
+        <w:t>Total Storage: 50GB</w:t>
+      </w:r>
+    </w:p>
+    <w:p>
+      <w:pPr>
+        <w:spacing w:after="0" w:line="240" w:lineRule="auto"/>
+        <w:rPr>
+          <w:rFonts w:ascii="Times New Roman" w:eastAsia="Times New Roman" w:hAnsi="Times New Roman" w:cs="Times New Roman"/>
+          <w:sz w:val="24"/>
+          <w:szCs w:val="24"/>
+          <w:lang w:eastAsia="en-AU"/>
+        </w:rPr>
+      </w:pPr>
+      <w:r>
+        <w:rPr>
+          <w:rFonts w:ascii="Arial" w:eastAsia="Times New Roman" w:hAnsi="Arial" w:cs="Arial"/>
+          <w:color w:val="000000"/>
+          <w:lang w:eastAsia="en-AU"/>
+        </w:rPr>
+        <w:t>Recommended:</w:t>
+      </w:r>
+    </w:p>
+    <w:p>
+      <w:pPr>
+        <w:spacing w:after="0" w:line="240" w:lineRule="auto"/>
+        <w:rPr>
+          <w:rFonts w:ascii="Times New Roman" w:eastAsia="Times New Roman" w:hAnsi="Times New Roman" w:cs="Times New Roman"/>
+          <w:sz w:val="24"/>
+          <w:szCs w:val="24"/>
+          <w:lang w:eastAsia="en-AU"/>
+        </w:rPr>
+      </w:pPr>
+      <w:r>
+        <w:rPr>
+          <w:rFonts w:ascii="Arial" w:eastAsia="Times New Roman" w:hAnsi="Arial" w:cs="Arial"/>
+          <w:color w:val="000000"/>
+          <w:lang w:eastAsia="en-AU"/>
+        </w:rPr>
+        <w:t>CPU: Intel Pentium G630T / Intel Core i3-370M / AMD Phenom II N950      Quad-Core / AMD Athlon II X2 280</w:t>
+      </w:r>
+    </w:p>
+    <w:p>
+      <w:pPr>
+        <w:spacing w:after="0" w:line="240" w:lineRule="auto"/>
+        <w:rPr>
+          <w:rFonts w:ascii="Times New Roman" w:eastAsia="Times New Roman" w:hAnsi="Times New Roman" w:cs="Times New Roman"/>
+          <w:sz w:val="24"/>
+          <w:szCs w:val="24"/>
+          <w:lang w:eastAsia="en-AU"/>
+        </w:rPr>
+      </w:pPr>
+      <w:r>
+        <w:rPr>
+          <w:rFonts w:ascii="Arial" w:eastAsia="Times New Roman" w:hAnsi="Arial" w:cs="Arial"/>
+          <w:color w:val="000000"/>
+          <w:lang w:eastAsia="en-AU"/>
+        </w:rPr>
+        <w:t>RAM: 2GB</w:t>
+      </w:r>
+    </w:p>
+    <w:p>
+      <w:pPr>
+        <w:spacing w:after="0" w:line="240" w:lineRule="auto"/>
+        <w:rPr>
+          <w:rFonts w:ascii="Times New Roman" w:eastAsia="Times New Roman" w:hAnsi="Times New Roman" w:cs="Times New Roman"/>
+          <w:sz w:val="24"/>
+          <w:szCs w:val="24"/>
+          <w:lang w:eastAsia="en-AU"/>
+        </w:rPr>
+      </w:pPr>
+      <w:r>
+        <w:rPr>
+          <w:rFonts w:ascii="Arial" w:eastAsia="Times New Roman" w:hAnsi="Arial" w:cs="Arial"/>
+          <w:color w:val="000000"/>
+          <w:lang w:eastAsia="en-AU"/>
+        </w:rPr>
+        <w:t>Storage Type: HDD</w:t>
+      </w:r>
+    </w:p>
+    <w:p>
+      <w:pPr>
+        <w:spacing w:after="0" w:line="240" w:lineRule="auto"/>
+        <w:rPr>
+          <w:rFonts w:ascii="Times New Roman" w:eastAsia="Times New Roman" w:hAnsi="Times New Roman" w:cs="Times New Roman"/>
+          <w:sz w:val="24"/>
+          <w:szCs w:val="24"/>
+          <w:lang w:eastAsia="en-AU"/>
+        </w:rPr>
+      </w:pPr>
+      <w:r>
+        <w:rPr>
+          <w:rFonts w:ascii="Arial" w:eastAsia="Times New Roman" w:hAnsi="Arial" w:cs="Arial"/>
+          <w:color w:val="000000"/>
+          <w:lang w:eastAsia="en-AU"/>
+        </w:rPr>
+        <w:t>Storage Space for Application: 150MB</w:t>
+      </w:r>
+    </w:p>
+    <w:p>
+      <w:pPr>
+        <w:spacing w:after="0" w:line="240" w:lineRule="auto"/>
+        <w:rPr>
+          <w:rFonts w:ascii="Times New Roman" w:eastAsia="Times New Roman" w:hAnsi="Times New Roman" w:cs="Times New Roman"/>
+          <w:sz w:val="24"/>
+          <w:szCs w:val="24"/>
+          <w:lang w:eastAsia="en-AU"/>
+        </w:rPr>
+      </w:pPr>
+      <w:r>
+        <w:rPr>
+          <w:rFonts w:ascii="Arial" w:eastAsia="Times New Roman" w:hAnsi="Arial" w:cs="Arial"/>
+          <w:color w:val="000000"/>
+          <w:lang w:eastAsia="en-AU"/>
+        </w:rPr>
+        <w:t>Total Storage: 50GB</w:t>
+      </w:r>
+    </w:p>
+    <w:p>
+      <w:pPr>
+        <w:spacing w:after="0" w:line="240" w:lineRule="auto"/>
+        <w:rPr>
+          <w:rFonts w:ascii="Times New Roman" w:eastAsia="Times New Roman" w:hAnsi="Times New Roman" w:cs="Times New Roman"/>
+          <w:sz w:val="24"/>
+          <w:szCs w:val="24"/>
+          <w:lang w:eastAsia="en-AU"/>
+        </w:rPr>
+      </w:pPr>
+      <w:r>
+        <w:rPr>
+          <w:rFonts w:ascii="Arial" w:eastAsia="Times New Roman" w:hAnsi="Arial" w:cs="Arial"/>
+          <w:color w:val="000000"/>
+          <w:lang w:eastAsia="en-AU"/>
+        </w:rPr>
+        <w:t>Input Devices:Keyboard,Mouse</w:t>
+      </w:r>
+    </w:p>
+    <w:p>
+      <w:pPr>
+        <w:spacing w:after="0" w:line="240" w:lineRule="auto"/>
+        <w:rPr>
+          <w:rFonts w:ascii="Times New Roman" w:eastAsia="Times New Roman" w:hAnsi="Times New Roman" w:cs="Times New Roman"/>
+          <w:sz w:val="24"/>
+          <w:szCs w:val="24"/>
+          <w:lang w:eastAsia="en-AU"/>
+        </w:rPr>
+      </w:pPr>
+      <w:r>
+        <w:rPr>
+          <w:rFonts w:ascii="Arial" w:eastAsia="Times New Roman" w:hAnsi="Arial" w:cs="Arial"/>
+          <w:color w:val="000000"/>
+          <w:lang w:eastAsia="en-AU"/>
+        </w:rPr>
+        <w:t>Output Devices:Monitors</w:t>
+      </w:r>
+    </w:p>
+    <w:p>
+      <w:pPr>
+        <w:spacing w:after="0" w:line="240" w:lineRule="auto"/>
+        <w:rPr>
+          <w:rFonts w:ascii="Times New Roman" w:eastAsia="Times New Roman" w:hAnsi="Times New Roman" w:cs="Times New Roman"/>
+          <w:sz w:val="24"/>
+          <w:szCs w:val="24"/>
+          <w:lang w:eastAsia="en-AU"/>
+        </w:rPr>
+      </w:pPr>
+      <w:r>
+        <w:rPr>
+          <w:rFonts w:ascii="Arial" w:eastAsia="Times New Roman" w:hAnsi="Arial" w:cs="Arial"/>
+          <w:color w:val="000000"/>
+          <w:lang w:eastAsia="en-AU"/>
+        </w:rPr>
+        <w:t>Software Requirements: Visual Studio, .net Framework, Windows 7(or) 8, Web platform installer, MSSql server, Database, IIS7 enabled.</w:t>
+      </w:r>
+    </w:p>
+    <w:p>
+      <w:pPr>
+        <w:spacing w:after="0" w:line="240" w:lineRule="auto"/>
+        <w:rPr>
+          <w:rFonts w:ascii="Times New Roman" w:eastAsia="Times New Roman" w:hAnsi="Times New Roman" w:cs="Times New Roman"/>
+          <w:sz w:val="24"/>
+          <w:szCs w:val="24"/>
+          <w:lang w:eastAsia="en-AU"/>
+        </w:rPr>
+      </w:pPr>
+    </w:p>
+    <w:p>
+      <w:pPr>
+        <w:spacing w:after="0" w:line="240" w:lineRule="auto"/>
+        <w:rPr>
+          <w:rFonts w:ascii="Times New Roman" w:eastAsia="Times New Roman" w:hAnsi="Times New Roman" w:cs="Times New Roman"/>
+          <w:sz w:val="24"/>
+          <w:szCs w:val="24"/>
+          <w:lang w:eastAsia="en-AU"/>
+        </w:rPr>
+      </w:pPr>
+      <w:r>
+        <w:rPr>
+          <w:rFonts w:ascii="Arial" w:eastAsia="Times New Roman" w:hAnsi="Arial" w:cs="Arial"/>
+          <w:color w:val="000000"/>
+          <w:lang w:eastAsia="en-AU"/>
+        </w:rPr>
+        <w:lastRenderedPageBreak/>
+        <w:t>After installing IIS, run IIS Manager to make sure that  .NET Framework version 4 is assigned to the default application pool.</w:t>
       </w:r>
     </w:p>
     <w:p>
@@ -4106,47 +4335,7 @@
           <w:color w:val="000000"/>
           <w:lang w:eastAsia="en-AU"/>
         </w:rPr>
-        <w:t>1. Press</w:t>
-      </w:r>
-      <w:r>
-        <w:rPr>
-          <w:rFonts w:ascii="Arial" w:eastAsia="Times New Roman" w:hAnsi="Arial" w:cs="Arial"/>
-          <w:color w:val="000000"/>
-          <w:lang w:eastAsia="en-AU"/>
-        </w:rPr>
-        <w:t xml:space="preserve"> Windows</w:t>
-      </w:r>
-      <w:r>
-        <w:rPr>
-          <w:rFonts w:ascii="Arial" w:eastAsia="Times New Roman" w:hAnsi="Arial" w:cs="Arial"/>
-          <w:color w:val="000000"/>
-          <w:lang w:eastAsia="en-AU"/>
-        </w:rPr>
-        <w:t xml:space="preserve"> </w:t>
-      </w:r>
-      <w:r>
-        <w:rPr>
-          <w:rFonts w:ascii="Arial" w:eastAsia="Times New Roman" w:hAnsi="Arial" w:cs="Arial"/>
-          <w:color w:val="000000"/>
-          <w:lang w:eastAsia="en-AU"/>
-        </w:rPr>
-        <w:t>+</w:t>
-      </w:r>
-      <w:r>
-        <w:rPr>
-          <w:rFonts w:ascii="Arial" w:eastAsia="Times New Roman" w:hAnsi="Arial" w:cs="Arial"/>
-          <w:color w:val="000000"/>
-          <w:lang w:eastAsia="en-AU"/>
-        </w:rPr>
-        <w:t xml:space="preserve"> </w:t>
-      </w:r>
-      <w:r>
-        <w:rPr>
-          <w:rFonts w:ascii="Arial" w:eastAsia="Times New Roman" w:hAnsi="Arial" w:cs="Arial"/>
-          <w:color w:val="000000"/>
-          <w:lang w:eastAsia="en-AU"/>
-        </w:rPr>
-        <w:t>R to open the Run dialogue box.</w:t>
+        <w:t>1.Press Windows+R to open the Run dialogue box.</w:t>
       </w:r>
     </w:p>
     <w:p>
@@ -4266,7 +4455,6 @@
           <w:color w:val="000000"/>
           <w:lang w:eastAsia="en-AU"/>
         </w:rPr>
-        <w:lastRenderedPageBreak/>
         <w:t>8. In the Application Pools pane, click DefaultAppPool, and then in the Actions pane click Basic Settings.</w:t>
       </w:r>
     </w:p>
@@ -4297,7 +4485,7 @@
           <w:color w:val="000000"/>
           <w:lang w:eastAsia="en-AU"/>
         </w:rPr>
-        <w:t>9. In the Edit Application Pool dialogue box, change .NET Framework version to .NET Frameworkv4.0.30319 and click OK. IIS is now ready for you to publish a web application to it, but before you can do that you have to create the databases that you will use in the test environment.</w:t>
+        <w:t>9. In the Edit Application Pool dialogue box, change .NET Framework version to .NET Framework V4.0.30319 and click OK. IIS is now ready for you to publish a web application to it, but before you can do that you have to create the databases that you will use in the test environment.</w:t>
       </w:r>
     </w:p>
     <w:p>
@@ -4417,25 +4605,7 @@
           <w:color w:val="000000"/>
           <w:lang w:eastAsia="en-AU"/>
         </w:rPr>
-        <w:t xml:space="preserve">13. Publish </w:t>
-      </w:r>
-      <w:proofErr w:type="gramStart"/>
-      <w:r>
-        <w:rPr>
-          <w:rFonts w:ascii="Arial" w:eastAsia="Times New Roman" w:hAnsi="Arial" w:cs="Arial"/>
-          <w:color w:val="000000"/>
-          <w:lang w:eastAsia="en-AU"/>
-        </w:rPr>
-        <w:t>to  IIS</w:t>
-      </w:r>
-      <w:proofErr w:type="gramEnd"/>
-      <w:r>
-        <w:rPr>
-          <w:rFonts w:ascii="Arial" w:eastAsia="Times New Roman" w:hAnsi="Arial" w:cs="Arial"/>
-          <w:color w:val="000000"/>
-          <w:lang w:eastAsia="en-AU"/>
-        </w:rPr>
-        <w:t>: The deployment package consists of a zip file that contains all the files and metadata to install a site in IIS.</w:t>
+        <w:t>13. Publish to  IIS: The deployment package consists of a zip file that contains all the files and metadata to install a site in IIS.</w:t>
       </w:r>
     </w:p>
     <w:p>
@@ -4491,7 +4661,7 @@
           <w:lang w:eastAsia="en-US"/>
         </w:rPr>
       </w:pPr>
-      <w:bookmarkStart w:id="8" w:name="_Toc530927602"/>
+      <w:bookmarkStart w:id="9" w:name="_Toc531005933"/>
       <w:r>
         <w:rPr>
           <w:rFonts w:ascii="Arial" w:hAnsi="Arial" w:cs="Arial"/>
@@ -4513,37 +4683,7 @@
         </w:rPr>
         <w:t>Brayden</w:t>
       </w:r>
-      <w:bookmarkEnd w:id="8"/>
-    </w:p>
-    <w:p>
-      <w:pPr>
-        <w:spacing w:after="0" w:line="240" w:lineRule="auto"/>
-        <w:rPr>
-          <w:rFonts w:ascii="Times New Roman" w:eastAsia="Times New Roman" w:hAnsi="Times New Roman" w:cs="Times New Roman"/>
-          <w:sz w:val="24"/>
-          <w:szCs w:val="24"/>
-          <w:lang w:eastAsia="en-AU"/>
-        </w:rPr>
-      </w:pPr>
-      <w:r>
-        <w:rPr>
-          <w:rFonts w:ascii="Arial" w:eastAsia="Times New Roman" w:hAnsi="Arial" w:cs="Arial"/>
-          <w:color w:val="000000"/>
-          <w:lang w:eastAsia="en-AU"/>
-        </w:rPr>
-        <w:t>·                What are the data requirements of the application?</w:t>
-      </w:r>
-    </w:p>
-    <w:p>
-      <w:pPr>
-        <w:spacing w:after="0" w:line="240" w:lineRule="auto"/>
-        <w:rPr>
-          <w:rFonts w:ascii="Times New Roman" w:eastAsia="Times New Roman" w:hAnsi="Times New Roman" w:cs="Times New Roman"/>
-          <w:sz w:val="24"/>
-          <w:szCs w:val="24"/>
-          <w:lang w:eastAsia="en-AU"/>
-        </w:rPr>
-      </w:pPr>
+      <w:bookmarkEnd w:id="9"/>
     </w:p>
     <w:p>
       <w:pPr>
@@ -4559,183 +4699,8 @@
           <w:rFonts w:ascii="Arial" w:hAnsi="Arial" w:cs="Arial"/>
           <w:color w:val="000000"/>
         </w:rPr>
-        <w:t xml:space="preserve">The PharmaCare database tables do not require any pre-populated default values as there are no </w:t>
-      </w:r>
-      <w:r>
-        <w:rPr>
-          <w:rFonts w:ascii="Arial" w:hAnsi="Arial" w:cs="Arial"/>
-          <w:color w:val="000000"/>
-        </w:rPr>
-        <w:t>pre-set</w:t>
-      </w:r>
-      <w:r>
-        <w:rPr>
-          <w:rFonts w:ascii="Arial" w:hAnsi="Arial" w:cs="Arial"/>
-          <w:color w:val="000000"/>
-        </w:rPr>
-        <w:t xml:space="preserve"> values defined for the column types due to being no records that share the same or similar values. The application will not require any migration of data from a previous database as it will not be using an old database and will be created from scratch, therefore no data migration plan needs to be used towards the application. Data requirements include using different names and numbers for the database tables. This will ensure that we do not miss possible bugs within our system which might only occur with numbers or letters. We will also use duplicate names, dates, or drug IDs for tables so we can verify there is not errors related to tables having the same names or ID’s.</w:t>
-      </w:r>
-    </w:p>
-    <w:p>
-      <w:pPr>
-        <w:spacing w:after="0" w:line="240" w:lineRule="auto"/>
-        <w:rPr>
-          <w:rFonts w:ascii="Arial" w:eastAsia="Times New Roman" w:hAnsi="Arial" w:cs="Arial"/>
-          <w:color w:val="000000"/>
-          <w:lang w:eastAsia="en-AU"/>
-        </w:rPr>
-      </w:pPr>
-    </w:p>
-    <w:p>
-      <w:pPr>
-        <w:spacing w:after="0" w:line="240" w:lineRule="auto"/>
-        <w:rPr>
-          <w:rFonts w:ascii="Arial" w:eastAsia="Times New Roman" w:hAnsi="Arial" w:cs="Arial"/>
-          <w:color w:val="000000"/>
-          <w:lang w:eastAsia="en-AU"/>
-        </w:rPr>
-      </w:pPr>
-    </w:p>
-    <w:p>
-      <w:pPr>
-        <w:spacing w:after="0" w:line="240" w:lineRule="auto"/>
-        <w:rPr>
-          <w:rFonts w:ascii="Arial" w:eastAsia="Times New Roman" w:hAnsi="Arial" w:cs="Arial"/>
-          <w:color w:val="000000"/>
-          <w:lang w:eastAsia="en-AU"/>
-        </w:rPr>
-      </w:pPr>
-    </w:p>
-    <w:p>
-      <w:pPr>
-        <w:spacing w:after="0" w:line="240" w:lineRule="auto"/>
-        <w:rPr>
-          <w:rFonts w:ascii="Arial" w:eastAsia="Times New Roman" w:hAnsi="Arial" w:cs="Arial"/>
-          <w:color w:val="000000"/>
-          <w:lang w:eastAsia="en-AU"/>
-        </w:rPr>
-      </w:pPr>
-    </w:p>
-    <w:p>
-      <w:pPr>
-        <w:spacing w:after="0" w:line="240" w:lineRule="auto"/>
-        <w:rPr>
-          <w:rFonts w:ascii="Arial" w:eastAsia="Times New Roman" w:hAnsi="Arial" w:cs="Arial"/>
-          <w:color w:val="000000"/>
-          <w:lang w:eastAsia="en-AU"/>
-        </w:rPr>
-      </w:pPr>
-    </w:p>
-    <w:p>
-      <w:pPr>
-        <w:spacing w:after="0" w:line="240" w:lineRule="auto"/>
-        <w:rPr>
-          <w:rFonts w:ascii="Arial" w:eastAsia="Times New Roman" w:hAnsi="Arial" w:cs="Arial"/>
-          <w:color w:val="000000"/>
-          <w:lang w:eastAsia="en-AU"/>
-        </w:rPr>
-      </w:pPr>
-    </w:p>
-    <w:p>
-      <w:pPr>
-        <w:spacing w:after="0" w:line="240" w:lineRule="auto"/>
-        <w:rPr>
-          <w:rFonts w:ascii="Arial" w:eastAsia="Times New Roman" w:hAnsi="Arial" w:cs="Arial"/>
-          <w:color w:val="000000"/>
-          <w:lang w:eastAsia="en-AU"/>
-        </w:rPr>
-      </w:pPr>
-    </w:p>
-    <w:p>
-      <w:pPr>
-        <w:spacing w:after="0" w:line="240" w:lineRule="auto"/>
-        <w:rPr>
-          <w:rFonts w:ascii="Arial" w:eastAsia="Times New Roman" w:hAnsi="Arial" w:cs="Arial"/>
-          <w:color w:val="000000"/>
-          <w:lang w:eastAsia="en-AU"/>
-        </w:rPr>
-      </w:pPr>
-    </w:p>
-    <w:p>
-      <w:pPr>
-        <w:spacing w:after="0" w:line="240" w:lineRule="auto"/>
-        <w:rPr>
-          <w:rFonts w:ascii="Arial" w:eastAsia="Times New Roman" w:hAnsi="Arial" w:cs="Arial"/>
-          <w:color w:val="000000"/>
-          <w:lang w:eastAsia="en-AU"/>
-        </w:rPr>
-      </w:pPr>
-    </w:p>
-    <w:p>
-      <w:pPr>
-        <w:spacing w:after="0" w:line="240" w:lineRule="auto"/>
-        <w:rPr>
-          <w:rFonts w:ascii="Arial" w:eastAsia="Times New Roman" w:hAnsi="Arial" w:cs="Arial"/>
-          <w:color w:val="000000"/>
-          <w:lang w:eastAsia="en-AU"/>
-        </w:rPr>
-      </w:pPr>
-    </w:p>
-    <w:p>
-      <w:pPr>
-        <w:spacing w:after="0" w:line="240" w:lineRule="auto"/>
-        <w:rPr>
-          <w:rFonts w:ascii="Arial" w:eastAsia="Times New Roman" w:hAnsi="Arial" w:cs="Arial"/>
-          <w:color w:val="000000"/>
-          <w:lang w:eastAsia="en-AU"/>
-        </w:rPr>
-      </w:pPr>
-    </w:p>
-    <w:p>
-      <w:pPr>
-        <w:spacing w:after="0" w:line="240" w:lineRule="auto"/>
-        <w:rPr>
-          <w:rFonts w:ascii="Arial" w:eastAsia="Times New Roman" w:hAnsi="Arial" w:cs="Arial"/>
-          <w:color w:val="000000"/>
-          <w:lang w:eastAsia="en-AU"/>
-        </w:rPr>
-      </w:pPr>
-    </w:p>
-    <w:p>
-      <w:pPr>
-        <w:spacing w:after="0" w:line="240" w:lineRule="auto"/>
-        <w:rPr>
-          <w:rFonts w:ascii="Arial" w:eastAsia="Times New Roman" w:hAnsi="Arial" w:cs="Arial"/>
-          <w:color w:val="000000"/>
-          <w:lang w:eastAsia="en-AU"/>
-        </w:rPr>
-      </w:pPr>
-    </w:p>
-    <w:p>
-      <w:pPr>
-        <w:spacing w:after="0" w:line="240" w:lineRule="auto"/>
-        <w:rPr>
-          <w:rFonts w:ascii="Arial" w:eastAsia="Times New Roman" w:hAnsi="Arial" w:cs="Arial"/>
-          <w:color w:val="000000"/>
-          <w:lang w:eastAsia="en-AU"/>
-        </w:rPr>
-      </w:pPr>
-    </w:p>
-    <w:p>
-      <w:pPr>
-        <w:spacing w:after="0" w:line="240" w:lineRule="auto"/>
-        <w:rPr>
-          <w:rFonts w:ascii="Arial" w:eastAsia="Times New Roman" w:hAnsi="Arial" w:cs="Arial"/>
-          <w:color w:val="000000"/>
-          <w:lang w:eastAsia="en-AU"/>
-        </w:rPr>
-      </w:pPr>
-    </w:p>
-    <w:p>
-      <w:pPr>
-        <w:spacing w:after="0" w:line="240" w:lineRule="auto"/>
-        <w:rPr>
-          <w:rFonts w:ascii="Times New Roman" w:eastAsia="Times New Roman" w:hAnsi="Times New Roman" w:cs="Times New Roman"/>
-          <w:sz w:val="24"/>
-          <w:szCs w:val="24"/>
-          <w:lang w:eastAsia="en-AU"/>
-        </w:rPr>
-      </w:pPr>
+        <w:t>The PharmaCare database tables do not require any pre-populated default values as there are no pre-set values defined for the column types due to being no records that share the same or similar values. The application will not require any migration of data from a previous database as it will not be using an old database and will be created from scratch, therefore no data migration plan needs to be used towards the application. Data requirements include using different names and numbers for the database tables. This will ensure that we do not miss possible bugs within our system which might only occur with numbers or letters. We will also use duplicate names, dates, or drug IDs for tables so we can verify there is not errors related to tables having the same names or ID’s.</w:t>
+      </w:r>
     </w:p>
     <w:p>
       <w:pPr>
@@ -4749,8 +4714,8 @@
           <w:lang w:eastAsia="en-US"/>
         </w:rPr>
       </w:pPr>
-      <w:bookmarkStart w:id="9" w:name="_Toc530926521"/>
-      <w:bookmarkStart w:id="10" w:name="_Toc530927603"/>
+      <w:bookmarkStart w:id="10" w:name="_Toc530926521"/>
+      <w:bookmarkStart w:id="11" w:name="_Toc531005934"/>
       <w:r>
         <w:rPr>
           <w:rFonts w:ascii="Arial" w:hAnsi="Arial" w:cs="Arial"/>
@@ -4759,7 +4724,7 @@
         <w:lastRenderedPageBreak/>
         <w:t>Installation Procedure – Application and Database</w:t>
       </w:r>
-      <w:bookmarkEnd w:id="10"/>
+      <w:bookmarkEnd w:id="11"/>
       <w:r>
         <w:rPr>
           <w:rFonts w:ascii="Arial" w:hAnsi="Arial" w:cs="Arial"/>
@@ -4767,7 +4732,7 @@
         </w:rPr>
         <w:t xml:space="preserve"> </w:t>
       </w:r>
-      <w:bookmarkEnd w:id="9"/>
+      <w:bookmarkEnd w:id="10"/>
     </w:p>
     <w:p>
       <w:pPr>
@@ -4790,7 +4755,7 @@
           <w:sz w:val="40"/>
         </w:rPr>
       </w:pPr>
-      <w:bookmarkStart w:id="11" w:name="_Toc530927604"/>
+      <w:bookmarkStart w:id="12" w:name="_Toc531005935"/>
       <w:r>
         <w:rPr>
           <w:rFonts w:ascii="Arial" w:hAnsi="Arial" w:cs="Arial"/>
@@ -4800,7 +4765,7 @@
         </w:rPr>
         <w:t>Application Installation - Jakob</w:t>
       </w:r>
-      <w:bookmarkEnd w:id="11"/>
+      <w:bookmarkEnd w:id="12"/>
     </w:p>
     <w:p>
       <w:pPr>
@@ -5259,25 +5224,7 @@
           <w:color w:val="000000"/>
           <w:lang w:eastAsia="en-AU"/>
         </w:rPr>
-        <w:t xml:space="preserve">You will then be required to confirm the installation which you can do by clicking </w:t>
-      </w:r>
-      <w:proofErr w:type="gramStart"/>
-      <w:r>
-        <w:rPr>
-          <w:rFonts w:ascii="Arial" w:eastAsia="Times New Roman" w:hAnsi="Arial" w:cs="Arial"/>
-          <w:color w:val="000000"/>
-          <w:lang w:eastAsia="en-AU"/>
-        </w:rPr>
-        <w:t>Next</w:t>
-      </w:r>
-      <w:proofErr w:type="gramEnd"/>
-      <w:r>
-        <w:rPr>
-          <w:rFonts w:ascii="Arial" w:eastAsia="Times New Roman" w:hAnsi="Arial" w:cs="Arial"/>
-          <w:color w:val="000000"/>
-          <w:lang w:eastAsia="en-AU"/>
-        </w:rPr>
-        <w:t xml:space="preserve">. </w:t>
+        <w:t xml:space="preserve">You will then be required to confirm the installation which you can do by clicking Next. </w:t>
       </w:r>
     </w:p>
     <w:p>
@@ -5470,7 +5417,6 @@
           </wp:inline>
         </w:drawing>
       </w:r>
-      <w:bookmarkStart w:id="12" w:name="_Toc530927605"/>
     </w:p>
     <w:p>
       <w:pPr>
@@ -5747,6 +5693,7 @@
           <w:lang w:eastAsia="en-AU"/>
         </w:rPr>
       </w:pPr>
+      <w:bookmarkStart w:id="13" w:name="_Toc531005936"/>
       <w:r>
         <w:rPr>
           <w:rFonts w:ascii="Arial" w:eastAsia="Times New Roman" w:hAnsi="Arial" w:cs="Arial"/>
@@ -5758,7 +5705,7 @@
         <w:lastRenderedPageBreak/>
         <w:t>Database Installation - Brayden</w:t>
       </w:r>
-      <w:bookmarkEnd w:id="12"/>
+      <w:bookmarkEnd w:id="13"/>
     </w:p>
     <w:p>
       <w:pPr>
@@ -5771,7 +5718,7 @@
           <w:sz w:val="40"/>
         </w:rPr>
       </w:pPr>
-      <w:bookmarkStart w:id="13" w:name="_Toc530927606"/>
+      <w:bookmarkStart w:id="14" w:name="_Toc531005937"/>
       <w:r>
         <w:rPr>
           <w:rFonts w:ascii="Arial" w:hAnsi="Arial" w:cs="Arial"/>
@@ -5781,7 +5728,7 @@
         </w:rPr>
         <w:t>Post-Installation Tasks</w:t>
       </w:r>
-      <w:bookmarkEnd w:id="13"/>
+      <w:bookmarkEnd w:id="14"/>
       <w:r>
         <w:rPr>
           <w:rFonts w:ascii="Arial" w:hAnsi="Arial" w:cs="Arial"/>
@@ -6044,7 +5991,7 @@
           <w:lang w:eastAsia="en-US"/>
         </w:rPr>
       </w:pPr>
-      <w:bookmarkStart w:id="14" w:name="_Toc530927607"/>
+      <w:bookmarkStart w:id="15" w:name="_Toc531005938"/>
       <w:r>
         <w:rPr>
           <w:rFonts w:ascii="Arial" w:hAnsi="Arial" w:cs="Arial"/>
@@ -6067,7 +6014,7 @@
         </w:rPr>
         <w:t>Jakob</w:t>
       </w:r>
-      <w:bookmarkEnd w:id="14"/>
+      <w:bookmarkEnd w:id="15"/>
     </w:p>
     <w:p>
       <w:pPr>
@@ -6106,17 +6053,7 @@
           <w:sz w:val="24"/>
           <w:lang w:eastAsia="en-AU"/>
         </w:rPr>
-        <w:t>Open your taskbar search at the bottom left corner of your screen. This will loo</w:t>
-      </w:r>
-      <w:bookmarkStart w:id="15" w:name="_GoBack"/>
-      <w:bookmarkEnd w:id="15"/>
-      <w:r>
-        <w:rPr>
-          <w:rFonts w:ascii="Arial" w:hAnsi="Arial" w:cs="Arial"/>
-          <w:sz w:val="24"/>
-          <w:lang w:eastAsia="en-AU"/>
-        </w:rPr>
-        <w:t>k different with windows 8.0 and 8.1.</w:t>
+        <w:t>Open your taskbar search at the bottom left corner of your screen. This will look different with windows 8.0 and 8.1.</w:t>
       </w:r>
     </w:p>
     <w:p>
@@ -6569,7 +6506,7 @@
           <w:lang w:eastAsia="en-US"/>
         </w:rPr>
       </w:pPr>
-      <w:bookmarkStart w:id="16" w:name="_Toc530927608"/>
+      <w:bookmarkStart w:id="16" w:name="_Toc531005939"/>
       <w:r>
         <w:rPr>
           <w:rFonts w:ascii="Arial" w:hAnsi="Arial" w:cs="Arial"/>
@@ -8035,7 +7972,7 @@
             <w:bCs/>
             <w:noProof/>
           </w:rPr>
-          <w:t>12</w:t>
+          <w:t>2</w:t>
         </w:r>
         <w:r>
           <w:rPr>

</xml_diff>

<commit_message>
*Fixed Validate_Analysis_And_Design documentation* *Removed unnecessary files out of the documentation folder* *Created a publish folder and attempted at publishing the applicaion* *Created a PharmaCare_Setup folder for a setup.exe*
</commit_message>
<xml_diff>
--- a/Documentation/PharmaCare Software Installation Plan.docx
+++ b/Documentation/PharmaCare Software Installation Plan.docx
@@ -182,6 +182,7 @@
           </mc:Fallback>
         </mc:AlternateContent>
       </w:r>
+      <w:proofErr w:type="spellStart"/>
       <w:r>
         <w:rPr>
           <w:b/>
@@ -189,7 +190,17 @@
           <w:sz w:val="96"/>
           <w:lang w:eastAsia="en-AU"/>
         </w:rPr>
-        <w:t xml:space="preserve">PharmaCare </w:t>
+        <w:t>PharmaCare</w:t>
+      </w:r>
+      <w:proofErr w:type="spellEnd"/>
+      <w:r>
+        <w:rPr>
+          <w:b/>
+          <w:color w:val="FFFFFF" w:themeColor="background1"/>
+          <w:sz w:val="96"/>
+          <w:lang w:eastAsia="en-AU"/>
+        </w:rPr>
+        <w:t xml:space="preserve"> </w:t>
       </w:r>
     </w:p>
     <w:p>
@@ -460,13 +471,23 @@
           <w:sz w:val="48"/>
         </w:rPr>
       </w:pPr>
+      <w:proofErr w:type="spellStart"/>
       <w:r>
         <w:rPr>
           <w:rFonts w:ascii="Century Gothic" w:hAnsi="Century Gothic" w:cs="Segoe UI"/>
           <w:b/>
           <w:sz w:val="48"/>
         </w:rPr>
-        <w:t>PharmaCare Development Team</w:t>
+        <w:t>PharmaCare</w:t>
+      </w:r>
+      <w:proofErr w:type="spellEnd"/>
+      <w:r>
+        <w:rPr>
+          <w:rFonts w:ascii="Century Gothic" w:hAnsi="Century Gothic" w:cs="Segoe UI"/>
+          <w:b/>
+          <w:sz w:val="48"/>
+        </w:rPr>
+        <w:t xml:space="preserve"> Development Team</w:t>
       </w:r>
     </w:p>
     <w:bookmarkStart w:id="0" w:name="_Toc531005925"/>
@@ -716,111 +737,64 @@
           <w:r>
             <w:fldChar w:fldCharType="separate"/>
           </w:r>
-          <w:bookmarkStart w:id="1" w:name="_GoBack"/>
-          <w:bookmarkEnd w:id="1"/>
-          <w:r>
-            <w:rPr>
-              <w:rStyle w:val="Hyperlink"/>
-              <w:noProof/>
-            </w:rPr>
-            <w:fldChar w:fldCharType="begin"/>
-          </w:r>
-          <w:r>
-            <w:rPr>
-              <w:rStyle w:val="Hyperlink"/>
-              <w:noProof/>
-            </w:rPr>
-            <w:instrText xml:space="preserve"> </w:instrText>
-          </w:r>
-          <w:r>
-            <w:rPr>
-              <w:noProof/>
-            </w:rPr>
-            <w:instrText>HYPERLINK \l "_Toc531005925"</w:instrText>
-          </w:r>
-          <w:r>
-            <w:rPr>
-              <w:rStyle w:val="Hyperlink"/>
-              <w:noProof/>
-            </w:rPr>
-            <w:instrText xml:space="preserve"> </w:instrText>
-          </w:r>
-          <w:r>
-            <w:rPr>
-              <w:rStyle w:val="Hyperlink"/>
-              <w:noProof/>
-            </w:rPr>
-          </w:r>
-          <w:r>
-            <w:rPr>
-              <w:rStyle w:val="Hyperlink"/>
-              <w:noProof/>
-            </w:rPr>
-            <w:fldChar w:fldCharType="separate"/>
-          </w:r>
-          <w:r>
-            <w:rPr>
-              <w:rStyle w:val="Hyperlink"/>
-              <w:rFonts w:ascii="Century Gothic" w:hAnsi="Century Gothic"/>
-              <w:noProof/>
-            </w:rPr>
-            <w:t>Table of contents</w:t>
-          </w:r>
-          <w:r>
-            <w:rPr>
-              <w:noProof/>
-              <w:webHidden/>
-            </w:rPr>
-            <w:tab/>
-          </w:r>
-          <w:r>
-            <w:rPr>
-              <w:noProof/>
-              <w:webHidden/>
-            </w:rPr>
-            <w:fldChar w:fldCharType="begin"/>
-          </w:r>
-          <w:r>
-            <w:rPr>
-              <w:noProof/>
-              <w:webHidden/>
-            </w:rPr>
-            <w:instrText xml:space="preserve"> PAGEREF _Toc531005925 \h </w:instrText>
-          </w:r>
-          <w:r>
-            <w:rPr>
-              <w:noProof/>
-              <w:webHidden/>
-            </w:rPr>
-          </w:r>
-          <w:r>
-            <w:rPr>
-              <w:noProof/>
-              <w:webHidden/>
-            </w:rPr>
-            <w:fldChar w:fldCharType="separate"/>
-          </w:r>
-          <w:r>
-            <w:rPr>
-              <w:noProof/>
-              <w:webHidden/>
-            </w:rPr>
-            <w:t>2</w:t>
-          </w:r>
-          <w:r>
-            <w:rPr>
-              <w:noProof/>
-              <w:webHidden/>
-            </w:rPr>
-            <w:fldChar w:fldCharType="end"/>
-          </w:r>
-          <w:r>
-            <w:rPr>
-              <w:rStyle w:val="Hyperlink"/>
-              <w:noProof/>
-            </w:rPr>
-            <w:fldChar w:fldCharType="end"/>
-          </w:r>
+          <w:hyperlink w:anchor="_Toc531005925" w:history="1">
+            <w:r>
+              <w:rPr>
+                <w:rStyle w:val="Hyperlink"/>
+                <w:rFonts w:ascii="Century Gothic" w:hAnsi="Century Gothic"/>
+                <w:noProof/>
+              </w:rPr>
+              <w:t>Table of contents</w:t>
+            </w:r>
+            <w:r>
+              <w:rPr>
+                <w:noProof/>
+                <w:webHidden/>
+              </w:rPr>
+              <w:tab/>
+            </w:r>
+            <w:r>
+              <w:rPr>
+                <w:noProof/>
+                <w:webHidden/>
+              </w:rPr>
+              <w:fldChar w:fldCharType="begin"/>
+            </w:r>
+            <w:r>
+              <w:rPr>
+                <w:noProof/>
+                <w:webHidden/>
+              </w:rPr>
+              <w:instrText xml:space="preserve"> PAGEREF _Toc531005925 \h </w:instrText>
+            </w:r>
+            <w:r>
+              <w:rPr>
+                <w:noProof/>
+                <w:webHidden/>
+              </w:rPr>
+            </w:r>
+            <w:r>
+              <w:rPr>
+                <w:noProof/>
+                <w:webHidden/>
+              </w:rPr>
+              <w:fldChar w:fldCharType="separate"/>
+            </w:r>
+            <w:r>
+              <w:rPr>
+                <w:noProof/>
+                <w:webHidden/>
+              </w:rPr>
+              <w:t>2</w:t>
+            </w:r>
+            <w:r>
+              <w:rPr>
+                <w:noProof/>
+                <w:webHidden/>
+              </w:rPr>
+              <w:fldChar w:fldCharType="end"/>
+            </w:r>
+          </w:hyperlink>
         </w:p>
         <w:p>
           <w:pPr>
@@ -1863,7 +1837,7 @@
           <w:lang w:eastAsia="en-US"/>
         </w:rPr>
       </w:pPr>
-      <w:bookmarkStart w:id="2" w:name="_Toc531005926"/>
+      <w:bookmarkStart w:id="1" w:name="_Toc531005926"/>
       <w:r>
         <w:rPr>
           <w:rFonts w:ascii="Arial" w:hAnsi="Arial" w:cs="Arial"/>
@@ -1886,27 +1860,93 @@
         </w:rPr>
         <w:t>Jakob</w:t>
       </w:r>
-      <w:bookmarkEnd w:id="2"/>
-    </w:p>
-    <w:p>
-      <w:pPr>
-        <w:spacing w:after="0" w:line="240" w:lineRule="auto"/>
-        <w:rPr>
-          <w:rFonts w:ascii="Times New Roman" w:eastAsia="Times New Roman" w:hAnsi="Times New Roman" w:cs="Times New Roman"/>
-          <w:sz w:val="24"/>
-          <w:szCs w:val="24"/>
-          <w:lang w:eastAsia="en-AU"/>
-        </w:rPr>
-      </w:pPr>
-      <w:r>
-        <w:rPr>
-          <w:rFonts w:ascii="Arial" w:eastAsia="Times New Roman" w:hAnsi="Arial" w:cs="Arial"/>
-          <w:color w:val="000000"/>
-          <w:sz w:val="24"/>
-          <w:szCs w:val="24"/>
-          <w:lang w:eastAsia="en-AU"/>
-        </w:rPr>
-        <w:t xml:space="preserve">The RightCare hospital is currently looking for an upgrade to its systems and operations to allow the staff to have an easier and more efficient work experience. Currently, multiple staff members are experiencing different Information Technology issues which they would like addressed. PharmaCare which is the new planned system and was proposed by Jack Smith, Director of systems development at RightCare Hospital and will be a “three-tier” system. The purpose of the new program is to reduce workload and increase efficiency for doctors, staff, and pharmacists to complete their work and help patents. This will be done by creating an easy to use website UI which enables all staff to browse, update, and create new prescriptions, drugs, and room information for patients. In order to develop a system like this a software installation plan will be needed in order to run operations smoothly and get a better understanding for what is required. </w:t>
+      <w:bookmarkEnd w:id="1"/>
+    </w:p>
+    <w:p>
+      <w:pPr>
+        <w:spacing w:after="0" w:line="240" w:lineRule="auto"/>
+        <w:rPr>
+          <w:rFonts w:ascii="Times New Roman" w:eastAsia="Times New Roman" w:hAnsi="Times New Roman" w:cs="Times New Roman"/>
+          <w:sz w:val="24"/>
+          <w:szCs w:val="24"/>
+          <w:lang w:eastAsia="en-AU"/>
+        </w:rPr>
+      </w:pPr>
+      <w:r>
+        <w:rPr>
+          <w:rFonts w:ascii="Arial" w:eastAsia="Times New Roman" w:hAnsi="Arial" w:cs="Arial"/>
+          <w:color w:val="000000"/>
+          <w:sz w:val="24"/>
+          <w:szCs w:val="24"/>
+          <w:lang w:eastAsia="en-AU"/>
+        </w:rPr>
+        <w:t xml:space="preserve">The </w:t>
+      </w:r>
+      <w:proofErr w:type="spellStart"/>
+      <w:r>
+        <w:rPr>
+          <w:rFonts w:ascii="Arial" w:eastAsia="Times New Roman" w:hAnsi="Arial" w:cs="Arial"/>
+          <w:color w:val="000000"/>
+          <w:sz w:val="24"/>
+          <w:szCs w:val="24"/>
+          <w:lang w:eastAsia="en-AU"/>
+        </w:rPr>
+        <w:t>RightCare</w:t>
+      </w:r>
+      <w:proofErr w:type="spellEnd"/>
+      <w:r>
+        <w:rPr>
+          <w:rFonts w:ascii="Arial" w:eastAsia="Times New Roman" w:hAnsi="Arial" w:cs="Arial"/>
+          <w:color w:val="000000"/>
+          <w:sz w:val="24"/>
+          <w:szCs w:val="24"/>
+          <w:lang w:eastAsia="en-AU"/>
+        </w:rPr>
+        <w:t xml:space="preserve"> hospital is currently looking for an upgrade to its systems and operations to allow the staff to have an easier and more efficient work experience. Currently, multiple staff members are experiencing different Information Technology issues which they would like addressed. </w:t>
+      </w:r>
+      <w:proofErr w:type="spellStart"/>
+      <w:r>
+        <w:rPr>
+          <w:rFonts w:ascii="Arial" w:eastAsia="Times New Roman" w:hAnsi="Arial" w:cs="Arial"/>
+          <w:color w:val="000000"/>
+          <w:sz w:val="24"/>
+          <w:szCs w:val="24"/>
+          <w:lang w:eastAsia="en-AU"/>
+        </w:rPr>
+        <w:t>PharmaCare</w:t>
+      </w:r>
+      <w:proofErr w:type="spellEnd"/>
+      <w:r>
+        <w:rPr>
+          <w:rFonts w:ascii="Arial" w:eastAsia="Times New Roman" w:hAnsi="Arial" w:cs="Arial"/>
+          <w:color w:val="000000"/>
+          <w:sz w:val="24"/>
+          <w:szCs w:val="24"/>
+          <w:lang w:eastAsia="en-AU"/>
+        </w:rPr>
+        <w:t xml:space="preserve"> which is the new planned system and was proposed by Jack Smith, Director of systems development at </w:t>
+      </w:r>
+      <w:proofErr w:type="spellStart"/>
+      <w:r>
+        <w:rPr>
+          <w:rFonts w:ascii="Arial" w:eastAsia="Times New Roman" w:hAnsi="Arial" w:cs="Arial"/>
+          <w:color w:val="000000"/>
+          <w:sz w:val="24"/>
+          <w:szCs w:val="24"/>
+          <w:lang w:eastAsia="en-AU"/>
+        </w:rPr>
+        <w:t>RightCare</w:t>
+      </w:r>
+      <w:proofErr w:type="spellEnd"/>
+      <w:r>
+        <w:rPr>
+          <w:rFonts w:ascii="Arial" w:eastAsia="Times New Roman" w:hAnsi="Arial" w:cs="Arial"/>
+          <w:color w:val="000000"/>
+          <w:sz w:val="24"/>
+          <w:szCs w:val="24"/>
+          <w:lang w:eastAsia="en-AU"/>
+        </w:rPr>
+        <w:t xml:space="preserve"> Hospital and will be a “three-tier” system. The purpose of the new program is to reduce workload and increase efficiency for doctors, staff, and pharmacists to complete their work and help patents. This will be done by creating an easy to use website UI which enables all staff to browse, update, and create new prescriptions, drugs, and room information for patients. In order to develop a system like this a software installation plan will be needed in order to run operations smoothly and get a better understanding for what is required. </w:t>
       </w:r>
       <w:r>
         <w:rPr>
@@ -1951,7 +1991,7 @@
           <w:lang w:eastAsia="en-US"/>
         </w:rPr>
       </w:pPr>
-      <w:bookmarkStart w:id="3" w:name="_Toc531005927"/>
+      <w:bookmarkStart w:id="2" w:name="_Toc531005927"/>
       <w:r>
         <w:rPr>
           <w:rFonts w:ascii="Arial" w:hAnsi="Arial" w:cs="Arial"/>
@@ -1973,27 +2013,49 @@
         </w:rPr>
         <w:t>Jake</w:t>
       </w:r>
-      <w:bookmarkEnd w:id="3"/>
-    </w:p>
-    <w:p>
-      <w:pPr>
-        <w:spacing w:after="0" w:line="240" w:lineRule="auto"/>
-        <w:rPr>
-          <w:rFonts w:ascii="Times New Roman" w:eastAsia="Times New Roman" w:hAnsi="Times New Roman" w:cs="Times New Roman"/>
-          <w:sz w:val="24"/>
-          <w:szCs w:val="24"/>
-          <w:lang w:eastAsia="en-AU"/>
-        </w:rPr>
-      </w:pPr>
-      <w:r>
-        <w:rPr>
-          <w:rFonts w:ascii="Arial" w:eastAsia="Times New Roman" w:hAnsi="Arial" w:cs="Arial"/>
-          <w:color w:val="000000"/>
-          <w:sz w:val="24"/>
-          <w:szCs w:val="24"/>
-          <w:lang w:eastAsia="en-AU"/>
-        </w:rPr>
-        <w:t>The objective is to upgrade the RightCare Hospital systems, this is accomplished by resolving major issues with the current technology as well as making quality of life changes in the workplace. The expected outcome of these changes will be to improve the overall functionality of the hospital by increasing productivity of the staff while simultaneously decreasing workload.</w:t>
+      <w:bookmarkEnd w:id="2"/>
+    </w:p>
+    <w:p>
+      <w:pPr>
+        <w:spacing w:after="0" w:line="240" w:lineRule="auto"/>
+        <w:rPr>
+          <w:rFonts w:ascii="Times New Roman" w:eastAsia="Times New Roman" w:hAnsi="Times New Roman" w:cs="Times New Roman"/>
+          <w:sz w:val="24"/>
+          <w:szCs w:val="24"/>
+          <w:lang w:eastAsia="en-AU"/>
+        </w:rPr>
+      </w:pPr>
+      <w:r>
+        <w:rPr>
+          <w:rFonts w:ascii="Arial" w:eastAsia="Times New Roman" w:hAnsi="Arial" w:cs="Arial"/>
+          <w:color w:val="000000"/>
+          <w:sz w:val="24"/>
+          <w:szCs w:val="24"/>
+          <w:lang w:eastAsia="en-AU"/>
+        </w:rPr>
+        <w:t xml:space="preserve">The objective is to upgrade the </w:t>
+      </w:r>
+      <w:proofErr w:type="spellStart"/>
+      <w:r>
+        <w:rPr>
+          <w:rFonts w:ascii="Arial" w:eastAsia="Times New Roman" w:hAnsi="Arial" w:cs="Arial"/>
+          <w:color w:val="000000"/>
+          <w:sz w:val="24"/>
+          <w:szCs w:val="24"/>
+          <w:lang w:eastAsia="en-AU"/>
+        </w:rPr>
+        <w:t>RightCare</w:t>
+      </w:r>
+      <w:proofErr w:type="spellEnd"/>
+      <w:r>
+        <w:rPr>
+          <w:rFonts w:ascii="Arial" w:eastAsia="Times New Roman" w:hAnsi="Arial" w:cs="Arial"/>
+          <w:color w:val="000000"/>
+          <w:sz w:val="24"/>
+          <w:szCs w:val="24"/>
+          <w:lang w:eastAsia="en-AU"/>
+        </w:rPr>
+        <w:t xml:space="preserve"> Hospital systems, this is accomplished by resolving major issues with the current technology as well as making quality of life changes in the workplace. The expected outcome of these changes will be to improve the overall functionality of the hospital by increasing productivity of the staff while simultaneously decreasing workload.</w:t>
       </w:r>
     </w:p>
     <w:p>
@@ -2019,7 +2081,7 @@
           <w:lang w:eastAsia="en-US"/>
         </w:rPr>
       </w:pPr>
-      <w:bookmarkStart w:id="4" w:name="_Toc531005928"/>
+      <w:bookmarkStart w:id="3" w:name="_Toc531005928"/>
       <w:r>
         <w:rPr>
           <w:rFonts w:ascii="Arial" w:hAnsi="Arial" w:cs="Arial"/>
@@ -2041,24 +2103,44 @@
         </w:rPr>
         <w:t>Jake</w:t>
       </w:r>
-      <w:bookmarkEnd w:id="4"/>
-    </w:p>
-    <w:p>
-      <w:pPr>
-        <w:spacing w:after="0" w:line="240" w:lineRule="auto"/>
-        <w:rPr>
-          <w:rFonts w:ascii="Arial" w:eastAsia="Times New Roman" w:hAnsi="Arial" w:cs="Arial"/>
-          <w:color w:val="000000"/>
-          <w:lang w:eastAsia="en-AU"/>
-        </w:rPr>
-      </w:pPr>
-      <w:r>
-        <w:rPr>
-          <w:rFonts w:ascii="Arial" w:eastAsia="Times New Roman" w:hAnsi="Arial" w:cs="Arial"/>
-          <w:color w:val="000000"/>
-          <w:lang w:eastAsia="en-AU"/>
-        </w:rPr>
-        <w:t>The system will be installed using a single exe because it does not have a great deal of components. This negates the need for a installation package and is a simple and clean method. The system will have to be installed throughout the entire hospital, due to this fact the installation will be unattended meaning no users are not required during the installation process, instead answer files will be used to meet the needs of the installation.</w:t>
+      <w:bookmarkEnd w:id="3"/>
+    </w:p>
+    <w:p>
+      <w:pPr>
+        <w:spacing w:after="0" w:line="240" w:lineRule="auto"/>
+        <w:rPr>
+          <w:rFonts w:ascii="Arial" w:eastAsia="Times New Roman" w:hAnsi="Arial" w:cs="Arial"/>
+          <w:color w:val="000000"/>
+          <w:lang w:eastAsia="en-AU"/>
+        </w:rPr>
+      </w:pPr>
+      <w:r>
+        <w:rPr>
+          <w:rFonts w:ascii="Arial" w:eastAsia="Times New Roman" w:hAnsi="Arial" w:cs="Arial"/>
+          <w:color w:val="000000"/>
+          <w:lang w:eastAsia="en-AU"/>
+        </w:rPr>
+        <w:t xml:space="preserve">The system will be installed using a single exe because it does not have a great deal of components. This negates the need for </w:t>
+      </w:r>
+      <w:proofErr w:type="spellStart"/>
+      <w:proofErr w:type="gramStart"/>
+      <w:r>
+        <w:rPr>
+          <w:rFonts w:ascii="Arial" w:eastAsia="Times New Roman" w:hAnsi="Arial" w:cs="Arial"/>
+          <w:color w:val="000000"/>
+          <w:lang w:eastAsia="en-AU"/>
+        </w:rPr>
+        <w:t>a</w:t>
+      </w:r>
+      <w:proofErr w:type="spellEnd"/>
+      <w:proofErr w:type="gramEnd"/>
+      <w:r>
+        <w:rPr>
+          <w:rFonts w:ascii="Arial" w:eastAsia="Times New Roman" w:hAnsi="Arial" w:cs="Arial"/>
+          <w:color w:val="000000"/>
+          <w:lang w:eastAsia="en-AU"/>
+        </w:rPr>
+        <w:t xml:space="preserve"> installation package and is a simple and clean method. The system will have to be installed throughout the entire hospital, due to this fact the installation will be unattended meaning no users are not required during the installation process, instead answer files will be used to meet the needs of the installation.</w:t>
       </w:r>
     </w:p>
     <w:p>
@@ -2184,7 +2266,7 @@
           <w:lang w:eastAsia="en-US"/>
         </w:rPr>
       </w:pPr>
-      <w:bookmarkStart w:id="5" w:name="_Toc531005929"/>
+      <w:bookmarkStart w:id="4" w:name="_Toc531005929"/>
       <w:r>
         <w:rPr>
           <w:rFonts w:ascii="Arial" w:hAnsi="Arial" w:cs="Arial"/>
@@ -2200,6 +2282,7 @@
         </w:rPr>
         <w:t xml:space="preserve">- </w:t>
       </w:r>
+      <w:proofErr w:type="spellStart"/>
       <w:r>
         <w:rPr>
           <w:rFonts w:ascii="Arial" w:hAnsi="Arial" w:cs="Arial"/>
@@ -2207,7 +2290,8 @@
         </w:rPr>
         <w:t>Ruan</w:t>
       </w:r>
-      <w:bookmarkEnd w:id="5"/>
+      <w:bookmarkEnd w:id="4"/>
+      <w:proofErr w:type="spellEnd"/>
     </w:p>
     <w:p>
       <w:pPr>
@@ -2294,7 +2378,25 @@
           <w:color w:val="000000"/>
           <w:lang w:eastAsia="en-AU"/>
         </w:rPr>
-        <w:t>Hard drive: BarraCuda SSD 500 GB</w:t>
+        <w:t xml:space="preserve">Hard drive: </w:t>
+      </w:r>
+      <w:proofErr w:type="spellStart"/>
+      <w:r>
+        <w:rPr>
+          <w:rFonts w:ascii="Arial" w:eastAsia="Times New Roman" w:hAnsi="Arial" w:cs="Arial"/>
+          <w:color w:val="000000"/>
+          <w:lang w:eastAsia="en-AU"/>
+        </w:rPr>
+        <w:t>BarraCuda</w:t>
+      </w:r>
+      <w:proofErr w:type="spellEnd"/>
+      <w:r>
+        <w:rPr>
+          <w:rFonts w:ascii="Arial" w:eastAsia="Times New Roman" w:hAnsi="Arial" w:cs="Arial"/>
+          <w:color w:val="000000"/>
+          <w:lang w:eastAsia="en-AU"/>
+        </w:rPr>
+        <w:t xml:space="preserve"> SSD 500 GB</w:t>
       </w:r>
     </w:p>
     <w:p>
@@ -2411,26 +2513,62 @@
           <w:color w:val="000000"/>
           <w:lang w:eastAsia="en-AU"/>
         </w:rPr>
-        <w:t>Hard drive: BarraCuda SSD 1 TB</w:t>
-      </w:r>
-    </w:p>
-    <w:p>
-      <w:pPr>
-        <w:spacing w:after="0" w:line="240" w:lineRule="auto"/>
-        <w:rPr>
-          <w:rFonts w:ascii="Times New Roman" w:eastAsia="Times New Roman" w:hAnsi="Times New Roman" w:cs="Times New Roman"/>
-          <w:sz w:val="24"/>
-          <w:szCs w:val="24"/>
-          <w:lang w:eastAsia="en-AU"/>
-        </w:rPr>
-      </w:pPr>
-      <w:r>
-        <w:rPr>
-          <w:rFonts w:ascii="Arial" w:eastAsia="Times New Roman" w:hAnsi="Arial" w:cs="Arial"/>
-          <w:color w:val="000000"/>
-          <w:lang w:eastAsia="en-AU"/>
-        </w:rPr>
-        <w:t>Processor: AMD Ryzen™ 7 2700X / Intel® Core™ i9-9900K</w:t>
+        <w:t xml:space="preserve">Hard drive: </w:t>
+      </w:r>
+      <w:proofErr w:type="spellStart"/>
+      <w:r>
+        <w:rPr>
+          <w:rFonts w:ascii="Arial" w:eastAsia="Times New Roman" w:hAnsi="Arial" w:cs="Arial"/>
+          <w:color w:val="000000"/>
+          <w:lang w:eastAsia="en-AU"/>
+        </w:rPr>
+        <w:t>BarraCuda</w:t>
+      </w:r>
+      <w:proofErr w:type="spellEnd"/>
+      <w:r>
+        <w:rPr>
+          <w:rFonts w:ascii="Arial" w:eastAsia="Times New Roman" w:hAnsi="Arial" w:cs="Arial"/>
+          <w:color w:val="000000"/>
+          <w:lang w:eastAsia="en-AU"/>
+        </w:rPr>
+        <w:t xml:space="preserve"> SSD 1 TB</w:t>
+      </w:r>
+    </w:p>
+    <w:p>
+      <w:pPr>
+        <w:spacing w:after="0" w:line="240" w:lineRule="auto"/>
+        <w:rPr>
+          <w:rFonts w:ascii="Times New Roman" w:eastAsia="Times New Roman" w:hAnsi="Times New Roman" w:cs="Times New Roman"/>
+          <w:sz w:val="24"/>
+          <w:szCs w:val="24"/>
+          <w:lang w:eastAsia="en-AU"/>
+        </w:rPr>
+      </w:pPr>
+      <w:r>
+        <w:rPr>
+          <w:rFonts w:ascii="Arial" w:eastAsia="Times New Roman" w:hAnsi="Arial" w:cs="Arial"/>
+          <w:color w:val="000000"/>
+          <w:lang w:eastAsia="en-AU"/>
+        </w:rPr>
+        <w:t xml:space="preserve">Processor: AMD </w:t>
+      </w:r>
+      <w:proofErr w:type="spellStart"/>
+      <w:r>
+        <w:rPr>
+          <w:rFonts w:ascii="Arial" w:eastAsia="Times New Roman" w:hAnsi="Arial" w:cs="Arial"/>
+          <w:color w:val="000000"/>
+          <w:lang w:eastAsia="en-AU"/>
+        </w:rPr>
+        <w:t>Ryzen</w:t>
+      </w:r>
+      <w:proofErr w:type="spellEnd"/>
+      <w:r>
+        <w:rPr>
+          <w:rFonts w:ascii="Arial" w:eastAsia="Times New Roman" w:hAnsi="Arial" w:cs="Arial"/>
+          <w:color w:val="000000"/>
+          <w:lang w:eastAsia="en-AU"/>
+        </w:rPr>
+        <w:t>™ 7 2700X / Intel® Core™ i9-9900K</w:t>
       </w:r>
     </w:p>
     <w:p>
@@ -2752,7 +2890,7 @@
           <w:lang w:eastAsia="en-US"/>
         </w:rPr>
       </w:pPr>
-      <w:bookmarkStart w:id="6" w:name="_Toc531005930"/>
+      <w:bookmarkStart w:id="5" w:name="_Toc531005930"/>
       <w:r>
         <w:rPr>
           <w:rFonts w:ascii="Arial" w:hAnsi="Arial" w:cs="Arial"/>
@@ -2768,7 +2906,7 @@
         </w:rPr>
         <w:t xml:space="preserve"> - Dion</w:t>
       </w:r>
-      <w:bookmarkEnd w:id="6"/>
+      <w:bookmarkEnd w:id="5"/>
     </w:p>
     <w:p>
       <w:pPr>
@@ -3038,7 +3176,25 @@
           <w:lang w:eastAsia="en-AU"/>
         </w:rPr>
         <w:tab/>
-        <w:t xml:space="preserve">CPU: Intel Core i5-3210M / AMD a10 8700p / AMD Ryzen 3 1200 </w:t>
+        <w:t xml:space="preserve">CPU: Intel Core i5-3210M / AMD a10 8700p / AMD </w:t>
+      </w:r>
+      <w:proofErr w:type="spellStart"/>
+      <w:r>
+        <w:rPr>
+          <w:rFonts w:ascii="Arial" w:eastAsia="Times New Roman" w:hAnsi="Arial" w:cs="Arial"/>
+          <w:color w:val="000000"/>
+          <w:lang w:eastAsia="en-AU"/>
+        </w:rPr>
+        <w:t>Ryzen</w:t>
+      </w:r>
+      <w:proofErr w:type="spellEnd"/>
+      <w:r>
+        <w:rPr>
+          <w:rFonts w:ascii="Arial" w:eastAsia="Times New Roman" w:hAnsi="Arial" w:cs="Arial"/>
+          <w:color w:val="000000"/>
+          <w:lang w:eastAsia="en-AU"/>
+        </w:rPr>
+        <w:t xml:space="preserve"> 3 1200 </w:t>
       </w:r>
     </w:p>
     <w:p>
@@ -3348,7 +3504,25 @@
           <w:color w:val="000000"/>
           <w:lang w:eastAsia="en-AU"/>
         </w:rPr>
-        <w:t xml:space="preserve"> keyboard which supports numpad and windows.</w:t>
+        <w:t xml:space="preserve"> keyboard which supports </w:t>
+      </w:r>
+      <w:proofErr w:type="spellStart"/>
+      <w:r>
+        <w:rPr>
+          <w:rFonts w:ascii="Arial" w:eastAsia="Times New Roman" w:hAnsi="Arial" w:cs="Arial"/>
+          <w:color w:val="000000"/>
+          <w:lang w:eastAsia="en-AU"/>
+        </w:rPr>
+        <w:t>numpad</w:t>
+      </w:r>
+      <w:proofErr w:type="spellEnd"/>
+      <w:r>
+        <w:rPr>
+          <w:rFonts w:ascii="Arial" w:eastAsia="Times New Roman" w:hAnsi="Arial" w:cs="Arial"/>
+          <w:color w:val="000000"/>
+          <w:lang w:eastAsia="en-AU"/>
+        </w:rPr>
+        <w:t xml:space="preserve"> and windows.</w:t>
       </w:r>
     </w:p>
     <w:p>
@@ -3746,7 +3920,7 @@
           <w:lang w:eastAsia="en-US"/>
         </w:rPr>
       </w:pPr>
-      <w:bookmarkStart w:id="7" w:name="_Toc531005931"/>
+      <w:bookmarkStart w:id="6" w:name="_Toc531005931"/>
       <w:r>
         <w:rPr>
           <w:rFonts w:ascii="Arial" w:hAnsi="Arial" w:cs="Arial"/>
@@ -3769,7 +3943,7 @@
         </w:rPr>
         <w:t>Jakob</w:t>
       </w:r>
-      <w:bookmarkEnd w:id="7"/>
+      <w:bookmarkEnd w:id="6"/>
     </w:p>
     <w:p>
       <w:pPr>
@@ -3889,7 +4063,25 @@
           <w:color w:val="000000"/>
           <w:lang w:eastAsia="en-AU"/>
         </w:rPr>
-        <w:t xml:space="preserve">All websites and applications in use requiring a password will not be written down and stored within a public environment. All passwords must be stored within an application such as LastPass or secured within a private location. </w:t>
+        <w:t xml:space="preserve">All websites and applications in use requiring a password will not be written down and stored within a public environment. All passwords must be stored within an application such as </w:t>
+      </w:r>
+      <w:proofErr w:type="spellStart"/>
+      <w:r>
+        <w:rPr>
+          <w:rFonts w:ascii="Arial" w:eastAsia="Times New Roman" w:hAnsi="Arial" w:cs="Arial"/>
+          <w:color w:val="000000"/>
+          <w:lang w:eastAsia="en-AU"/>
+        </w:rPr>
+        <w:t>LastPass</w:t>
+      </w:r>
+      <w:proofErr w:type="spellEnd"/>
+      <w:r>
+        <w:rPr>
+          <w:rFonts w:ascii="Arial" w:eastAsia="Times New Roman" w:hAnsi="Arial" w:cs="Arial"/>
+          <w:color w:val="000000"/>
+          <w:lang w:eastAsia="en-AU"/>
+        </w:rPr>
+        <w:t xml:space="preserve"> or secured within a private location. </w:t>
       </w:r>
     </w:p>
     <w:p>
@@ -3928,11 +4120,12 @@
     </w:p>
     <w:p>
       <w:pPr>
-        <w:spacing w:after="240" w:line="240" w:lineRule="auto"/>
-        <w:rPr>
-          <w:rFonts w:ascii="Times New Roman" w:eastAsia="Times New Roman" w:hAnsi="Times New Roman" w:cs="Times New Roman"/>
-          <w:sz w:val="24"/>
-          <w:szCs w:val="24"/>
+        <w:spacing w:after="0" w:line="240" w:lineRule="auto"/>
+        <w:ind w:left="720"/>
+        <w:textAlignment w:val="baseline"/>
+        <w:rPr>
+          <w:rFonts w:ascii="Arial" w:eastAsia="Times New Roman" w:hAnsi="Arial" w:cs="Arial"/>
+          <w:color w:val="000000"/>
           <w:lang w:eastAsia="en-AU"/>
         </w:rPr>
       </w:pPr>
@@ -3949,7 +4142,7 @@
           <w:lang w:eastAsia="en-US"/>
         </w:rPr>
       </w:pPr>
-      <w:bookmarkStart w:id="8" w:name="_Toc531005932"/>
+      <w:bookmarkStart w:id="7" w:name="_Toc531005932"/>
       <w:r>
         <w:rPr>
           <w:rFonts w:ascii="Arial" w:hAnsi="Arial" w:cs="Arial"/>
@@ -3971,7 +4164,7 @@
         </w:rPr>
         <w:t>Rani</w:t>
       </w:r>
-      <w:bookmarkEnd w:id="8"/>
+      <w:bookmarkEnd w:id="7"/>
     </w:p>
     <w:p>
       <w:pPr>
@@ -4013,6 +4206,11 @@
     </w:p>
     <w:p>
       <w:pPr>
+        <w:pStyle w:val="ListParagraph"/>
+        <w:numPr>
+          <w:ilvl w:val="0"/>
+          <w:numId w:val="9"/>
+        </w:numPr>
         <w:spacing w:after="0" w:line="240" w:lineRule="auto"/>
         <w:rPr>
           <w:rFonts w:ascii="Times New Roman" w:eastAsia="Times New Roman" w:hAnsi="Times New Roman" w:cs="Times New Roman"/>
@@ -4032,6 +4230,11 @@
     </w:p>
     <w:p>
       <w:pPr>
+        <w:pStyle w:val="ListParagraph"/>
+        <w:numPr>
+          <w:ilvl w:val="0"/>
+          <w:numId w:val="9"/>
+        </w:numPr>
         <w:spacing w:after="0" w:line="240" w:lineRule="auto"/>
         <w:rPr>
           <w:rFonts w:ascii="Times New Roman" w:eastAsia="Times New Roman" w:hAnsi="Times New Roman" w:cs="Times New Roman"/>
@@ -4051,6 +4254,11 @@
     </w:p>
     <w:p>
       <w:pPr>
+        <w:pStyle w:val="ListParagraph"/>
+        <w:numPr>
+          <w:ilvl w:val="0"/>
+          <w:numId w:val="9"/>
+        </w:numPr>
         <w:spacing w:after="0" w:line="240" w:lineRule="auto"/>
         <w:rPr>
           <w:rFonts w:ascii="Times New Roman" w:eastAsia="Times New Roman" w:hAnsi="Times New Roman" w:cs="Times New Roman"/>
@@ -4070,6 +4278,11 @@
     </w:p>
     <w:p>
       <w:pPr>
+        <w:pStyle w:val="ListParagraph"/>
+        <w:numPr>
+          <w:ilvl w:val="0"/>
+          <w:numId w:val="9"/>
+        </w:numPr>
         <w:spacing w:after="0" w:line="240" w:lineRule="auto"/>
         <w:rPr>
           <w:rFonts w:ascii="Times New Roman" w:eastAsia="Times New Roman" w:hAnsi="Times New Roman" w:cs="Times New Roman"/>
@@ -4089,6 +4302,11 @@
     </w:p>
     <w:p>
       <w:pPr>
+        <w:pStyle w:val="ListParagraph"/>
+        <w:numPr>
+          <w:ilvl w:val="0"/>
+          <w:numId w:val="9"/>
+        </w:numPr>
         <w:spacing w:after="0" w:line="240" w:lineRule="auto"/>
         <w:rPr>
           <w:rFonts w:ascii="Times New Roman" w:eastAsia="Times New Roman" w:hAnsi="Times New Roman" w:cs="Times New Roman"/>
@@ -4127,6 +4345,11 @@
     </w:p>
     <w:p>
       <w:pPr>
+        <w:pStyle w:val="ListParagraph"/>
+        <w:numPr>
+          <w:ilvl w:val="0"/>
+          <w:numId w:val="10"/>
+        </w:numPr>
         <w:spacing w:after="0" w:line="240" w:lineRule="auto"/>
         <w:rPr>
           <w:rFonts w:ascii="Times New Roman" w:eastAsia="Times New Roman" w:hAnsi="Times New Roman" w:cs="Times New Roman"/>
@@ -4146,6 +4369,11 @@
     </w:p>
     <w:p>
       <w:pPr>
+        <w:pStyle w:val="ListParagraph"/>
+        <w:numPr>
+          <w:ilvl w:val="0"/>
+          <w:numId w:val="10"/>
+        </w:numPr>
         <w:spacing w:after="0" w:line="240" w:lineRule="auto"/>
         <w:rPr>
           <w:rFonts w:ascii="Times New Roman" w:eastAsia="Times New Roman" w:hAnsi="Times New Roman" w:cs="Times New Roman"/>
@@ -4165,6 +4393,11 @@
     </w:p>
     <w:p>
       <w:pPr>
+        <w:pStyle w:val="ListParagraph"/>
+        <w:numPr>
+          <w:ilvl w:val="0"/>
+          <w:numId w:val="10"/>
+        </w:numPr>
         <w:spacing w:after="0" w:line="240" w:lineRule="auto"/>
         <w:rPr>
           <w:rFonts w:ascii="Times New Roman" w:eastAsia="Times New Roman" w:hAnsi="Times New Roman" w:cs="Times New Roman"/>
@@ -4184,6 +4417,11 @@
     </w:p>
     <w:p>
       <w:pPr>
+        <w:pStyle w:val="ListParagraph"/>
+        <w:numPr>
+          <w:ilvl w:val="0"/>
+          <w:numId w:val="10"/>
+        </w:numPr>
         <w:spacing w:after="0" w:line="240" w:lineRule="auto"/>
         <w:rPr>
           <w:rFonts w:ascii="Times New Roman" w:eastAsia="Times New Roman" w:hAnsi="Times New Roman" w:cs="Times New Roman"/>
@@ -4203,6 +4441,11 @@
     </w:p>
     <w:p>
       <w:pPr>
+        <w:pStyle w:val="ListParagraph"/>
+        <w:numPr>
+          <w:ilvl w:val="0"/>
+          <w:numId w:val="10"/>
+        </w:numPr>
         <w:spacing w:after="0" w:line="240" w:lineRule="auto"/>
         <w:rPr>
           <w:rFonts w:ascii="Times New Roman" w:eastAsia="Times New Roman" w:hAnsi="Times New Roman" w:cs="Times New Roman"/>
@@ -4236,26 +4479,74 @@
           <w:color w:val="000000"/>
           <w:lang w:eastAsia="en-AU"/>
         </w:rPr>
-        <w:t>Input Devices:Keyboard,Mouse</w:t>
-      </w:r>
-    </w:p>
-    <w:p>
-      <w:pPr>
-        <w:spacing w:after="0" w:line="240" w:lineRule="auto"/>
-        <w:rPr>
-          <w:rFonts w:ascii="Times New Roman" w:eastAsia="Times New Roman" w:hAnsi="Times New Roman" w:cs="Times New Roman"/>
-          <w:sz w:val="24"/>
-          <w:szCs w:val="24"/>
-          <w:lang w:eastAsia="en-AU"/>
-        </w:rPr>
-      </w:pPr>
-      <w:r>
-        <w:rPr>
-          <w:rFonts w:ascii="Arial" w:eastAsia="Times New Roman" w:hAnsi="Arial" w:cs="Arial"/>
-          <w:color w:val="000000"/>
-          <w:lang w:eastAsia="en-AU"/>
-        </w:rPr>
-        <w:t>Output Devices:Monitors</w:t>
+        <w:t>Input Devices:</w:t>
+      </w:r>
+      <w:r>
+        <w:rPr>
+          <w:rFonts w:ascii="Arial" w:eastAsia="Times New Roman" w:hAnsi="Arial" w:cs="Arial"/>
+          <w:color w:val="000000"/>
+          <w:lang w:eastAsia="en-AU"/>
+        </w:rPr>
+        <w:t xml:space="preserve"> </w:t>
+      </w:r>
+      <w:r>
+        <w:rPr>
+          <w:rFonts w:ascii="Arial" w:eastAsia="Times New Roman" w:hAnsi="Arial" w:cs="Arial"/>
+          <w:color w:val="000000"/>
+          <w:lang w:eastAsia="en-AU"/>
+        </w:rPr>
+        <w:t>Keyboard,</w:t>
+      </w:r>
+      <w:r>
+        <w:rPr>
+          <w:rFonts w:ascii="Arial" w:eastAsia="Times New Roman" w:hAnsi="Arial" w:cs="Arial"/>
+          <w:color w:val="000000"/>
+          <w:lang w:eastAsia="en-AU"/>
+        </w:rPr>
+        <w:t xml:space="preserve"> </w:t>
+      </w:r>
+      <w:r>
+        <w:rPr>
+          <w:rFonts w:ascii="Arial" w:eastAsia="Times New Roman" w:hAnsi="Arial" w:cs="Arial"/>
+          <w:color w:val="000000"/>
+          <w:lang w:eastAsia="en-AU"/>
+        </w:rPr>
+        <w:t>Mouse</w:t>
+      </w:r>
+    </w:p>
+    <w:p>
+      <w:pPr>
+        <w:spacing w:after="0" w:line="240" w:lineRule="auto"/>
+        <w:rPr>
+          <w:rFonts w:ascii="Times New Roman" w:eastAsia="Times New Roman" w:hAnsi="Times New Roman" w:cs="Times New Roman"/>
+          <w:sz w:val="24"/>
+          <w:szCs w:val="24"/>
+          <w:lang w:eastAsia="en-AU"/>
+        </w:rPr>
+      </w:pPr>
+      <w:r>
+        <w:rPr>
+          <w:rFonts w:ascii="Arial" w:eastAsia="Times New Roman" w:hAnsi="Arial" w:cs="Arial"/>
+          <w:color w:val="000000"/>
+          <w:lang w:eastAsia="en-AU"/>
+        </w:rPr>
+        <w:t>Output Devices:</w:t>
+      </w:r>
+      <w:r>
+        <w:rPr>
+          <w:rFonts w:ascii="Arial" w:eastAsia="Times New Roman" w:hAnsi="Arial" w:cs="Arial"/>
+          <w:color w:val="000000"/>
+          <w:lang w:eastAsia="en-AU"/>
+        </w:rPr>
+        <w:t xml:space="preserve"> </w:t>
+      </w:r>
+      <w:r>
+        <w:rPr>
+          <w:rFonts w:ascii="Arial" w:eastAsia="Times New Roman" w:hAnsi="Arial" w:cs="Arial"/>
+          <w:color w:val="000000"/>
+          <w:lang w:eastAsia="en-AU"/>
+        </w:rPr>
+        <w:t>Monitors</w:t>
       </w:r>
     </w:p>
     <w:p>
@@ -4305,7 +4596,23 @@
           <w:lang w:eastAsia="en-AU"/>
         </w:rPr>
         <w:lastRenderedPageBreak/>
-        <w:t>After installing IIS, run IIS Manager to make sure that  .NET Framework version 4 is assigned to the default application pool.</w:t>
+        <w:t xml:space="preserve">After installing IIS, run IIS Manager to make sure </w:t>
+      </w:r>
+      <w:r>
+        <w:rPr>
+          <w:rFonts w:ascii="Arial" w:eastAsia="Times New Roman" w:hAnsi="Arial" w:cs="Arial"/>
+          <w:color w:val="000000"/>
+          <w:lang w:eastAsia="en-AU"/>
+        </w:rPr>
+        <w:t>that .</w:t>
+      </w:r>
+      <w:r>
+        <w:rPr>
+          <w:rFonts w:ascii="Arial" w:eastAsia="Times New Roman" w:hAnsi="Arial" w:cs="Arial"/>
+          <w:color w:val="000000"/>
+          <w:lang w:eastAsia="en-AU"/>
+        </w:rPr>
+        <w:t>NET Framework version 4 is assigned to the default application pool.</w:t>
       </w:r>
     </w:p>
     <w:p>
@@ -4335,7 +4642,47 @@
           <w:color w:val="000000"/>
           <w:lang w:eastAsia="en-AU"/>
         </w:rPr>
-        <w:t>1.Press Windows+R to open the Run dialogue box.</w:t>
+        <w:t>1. Press</w:t>
+      </w:r>
+      <w:r>
+        <w:rPr>
+          <w:rFonts w:ascii="Arial" w:eastAsia="Times New Roman" w:hAnsi="Arial" w:cs="Arial"/>
+          <w:color w:val="000000"/>
+          <w:lang w:eastAsia="en-AU"/>
+        </w:rPr>
+        <w:t xml:space="preserve"> Windows</w:t>
+      </w:r>
+      <w:r>
+        <w:rPr>
+          <w:rFonts w:ascii="Arial" w:eastAsia="Times New Roman" w:hAnsi="Arial" w:cs="Arial"/>
+          <w:color w:val="000000"/>
+          <w:lang w:eastAsia="en-AU"/>
+        </w:rPr>
+        <w:t xml:space="preserve"> </w:t>
+      </w:r>
+      <w:r>
+        <w:rPr>
+          <w:rFonts w:ascii="Arial" w:eastAsia="Times New Roman" w:hAnsi="Arial" w:cs="Arial"/>
+          <w:color w:val="000000"/>
+          <w:lang w:eastAsia="en-AU"/>
+        </w:rPr>
+        <w:t>+</w:t>
+      </w:r>
+      <w:r>
+        <w:rPr>
+          <w:rFonts w:ascii="Arial" w:eastAsia="Times New Roman" w:hAnsi="Arial" w:cs="Arial"/>
+          <w:color w:val="000000"/>
+          <w:lang w:eastAsia="en-AU"/>
+        </w:rPr>
+        <w:t xml:space="preserve"> </w:t>
+      </w:r>
+      <w:r>
+        <w:rPr>
+          <w:rFonts w:ascii="Arial" w:eastAsia="Times New Roman" w:hAnsi="Arial" w:cs="Arial"/>
+          <w:color w:val="000000"/>
+          <w:lang w:eastAsia="en-AU"/>
+        </w:rPr>
+        <w:t>R to open the Run dialogue box.</w:t>
       </w:r>
     </w:p>
     <w:p>
@@ -4515,7 +4862,25 @@
           <w:color w:val="000000"/>
           <w:lang w:eastAsia="en-AU"/>
         </w:rPr>
-        <w:t>10. Install SQL Server Express LocalDB will not work in IIS, so for the test environment, you need to have SQL Server Express.</w:t>
+        <w:t xml:space="preserve">10. Install SQL Server Express </w:t>
+      </w:r>
+      <w:proofErr w:type="spellStart"/>
+      <w:r>
+        <w:rPr>
+          <w:rFonts w:ascii="Arial" w:eastAsia="Times New Roman" w:hAnsi="Arial" w:cs="Arial"/>
+          <w:color w:val="000000"/>
+          <w:lang w:eastAsia="en-AU"/>
+        </w:rPr>
+        <w:t>LocalDB</w:t>
+      </w:r>
+      <w:proofErr w:type="spellEnd"/>
+      <w:r>
+        <w:rPr>
+          <w:rFonts w:ascii="Arial" w:eastAsia="Times New Roman" w:hAnsi="Arial" w:cs="Arial"/>
+          <w:color w:val="000000"/>
+          <w:lang w:eastAsia="en-AU"/>
+        </w:rPr>
+        <w:t xml:space="preserve"> will not work in IIS, so for the test environment, you need to have SQL Server Express.</w:t>
       </w:r>
     </w:p>
     <w:p>
@@ -4605,7 +4970,25 @@
           <w:color w:val="000000"/>
           <w:lang w:eastAsia="en-AU"/>
         </w:rPr>
-        <w:t>13. Publish to  IIS: The deployment package consists of a zip file that contains all the files and metadata to install a site in IIS.</w:t>
+        <w:t xml:space="preserve">13. Publish </w:t>
+      </w:r>
+      <w:proofErr w:type="gramStart"/>
+      <w:r>
+        <w:rPr>
+          <w:rFonts w:ascii="Arial" w:eastAsia="Times New Roman" w:hAnsi="Arial" w:cs="Arial"/>
+          <w:color w:val="000000"/>
+          <w:lang w:eastAsia="en-AU"/>
+        </w:rPr>
+        <w:t>to  IIS</w:t>
+      </w:r>
+      <w:proofErr w:type="gramEnd"/>
+      <w:r>
+        <w:rPr>
+          <w:rFonts w:ascii="Arial" w:eastAsia="Times New Roman" w:hAnsi="Arial" w:cs="Arial"/>
+          <w:color w:val="000000"/>
+          <w:lang w:eastAsia="en-AU"/>
+        </w:rPr>
+        <w:t>: The deployment package consists of a zip file that contains all the files and metadata to install a site in IIS.</w:t>
       </w:r>
     </w:p>
     <w:p>
@@ -4661,7 +5044,7 @@
           <w:lang w:eastAsia="en-US"/>
         </w:rPr>
       </w:pPr>
-      <w:bookmarkStart w:id="9" w:name="_Toc531005933"/>
+      <w:bookmarkStart w:id="8" w:name="_Toc531005933"/>
       <w:r>
         <w:rPr>
           <w:rFonts w:ascii="Arial" w:hAnsi="Arial" w:cs="Arial"/>
@@ -4683,7 +5066,7 @@
         </w:rPr>
         <w:t>Brayden</w:t>
       </w:r>
-      <w:bookmarkEnd w:id="9"/>
+      <w:bookmarkEnd w:id="8"/>
     </w:p>
     <w:p>
       <w:pPr>
@@ -4699,7 +5082,23 @@
           <w:rFonts w:ascii="Arial" w:hAnsi="Arial" w:cs="Arial"/>
           <w:color w:val="000000"/>
         </w:rPr>
-        <w:t>The PharmaCare database tables do not require any pre-populated default values as there are no pre-set values defined for the column types due to being no records that share the same or similar values. The application will not require any migration of data from a previous database as it will not be using an old database and will be created from scratch, therefore no data migration plan needs to be used towards the application. Data requirements include using different names and numbers for the database tables. This will ensure that we do not miss possible bugs within our system which might only occur with numbers or letters. We will also use duplicate names, dates, or drug IDs for tables so we can verify there is not errors related to tables having the same names or ID’s.</w:t>
+        <w:t xml:space="preserve">The </w:t>
+      </w:r>
+      <w:proofErr w:type="spellStart"/>
+      <w:r>
+        <w:rPr>
+          <w:rFonts w:ascii="Arial" w:hAnsi="Arial" w:cs="Arial"/>
+          <w:color w:val="000000"/>
+        </w:rPr>
+        <w:t>PharmaCare</w:t>
+      </w:r>
+      <w:proofErr w:type="spellEnd"/>
+      <w:r>
+        <w:rPr>
+          <w:rFonts w:ascii="Arial" w:hAnsi="Arial" w:cs="Arial"/>
+          <w:color w:val="000000"/>
+        </w:rPr>
+        <w:t xml:space="preserve"> database tables do not require any pre-populated default values as there are no pre-set values defined for the column types due to being no records that share the same or similar values. The application will not require any migration of data from a previous database as it will not be using an old database and will be created from scratch, therefore no data migration plan needs to be used towards the application. Data requirements include using different names and numbers for the database tables. This will ensure that we do not miss possible bugs within our system which might only occur with numbers or letters. We will also use duplicate names, dates, or drug IDs for tables so we can verify there is not errors related to tables having the same names or ID’s.</w:t>
       </w:r>
     </w:p>
     <w:p>
@@ -4714,8 +5113,8 @@
           <w:lang w:eastAsia="en-US"/>
         </w:rPr>
       </w:pPr>
+      <w:bookmarkStart w:id="9" w:name="_Toc531005934"/>
       <w:bookmarkStart w:id="10" w:name="_Toc530926521"/>
-      <w:bookmarkStart w:id="11" w:name="_Toc531005934"/>
       <w:r>
         <w:rPr>
           <w:rFonts w:ascii="Arial" w:hAnsi="Arial" w:cs="Arial"/>
@@ -4724,7 +5123,7 @@
         <w:lastRenderedPageBreak/>
         <w:t>Installation Procedure – Application and Database</w:t>
       </w:r>
-      <w:bookmarkEnd w:id="11"/>
+      <w:bookmarkEnd w:id="9"/>
       <w:r>
         <w:rPr>
           <w:rFonts w:ascii="Arial" w:hAnsi="Arial" w:cs="Arial"/>
@@ -4755,7 +5154,7 @@
           <w:sz w:val="40"/>
         </w:rPr>
       </w:pPr>
-      <w:bookmarkStart w:id="12" w:name="_Toc531005935"/>
+      <w:bookmarkStart w:id="11" w:name="_Toc531005935"/>
       <w:r>
         <w:rPr>
           <w:rFonts w:ascii="Arial" w:hAnsi="Arial" w:cs="Arial"/>
@@ -4763,9 +5162,38 @@
           <w:color w:val="auto"/>
           <w:sz w:val="40"/>
         </w:rPr>
-        <w:t>Application Installation - Jakob</w:t>
-      </w:r>
+        <w:t>Application Installation</w:t>
+      </w:r>
+      <w:r>
+        <w:rPr>
+          <w:rFonts w:ascii="Arial" w:hAnsi="Arial" w:cs="Arial"/>
+          <w:b/>
+          <w:color w:val="auto"/>
+          <w:sz w:val="40"/>
+        </w:rPr>
+        <w:t xml:space="preserve"> (Setup File)</w:t>
+      </w:r>
+      <w:r>
+        <w:rPr>
+          <w:rFonts w:ascii="Arial" w:hAnsi="Arial" w:cs="Arial"/>
+          <w:b/>
+          <w:color w:val="auto"/>
+          <w:sz w:val="40"/>
+        </w:rPr>
+        <w:t xml:space="preserve"> - J</w:t>
+      </w:r>
+      <w:bookmarkStart w:id="12" w:name="_GoBack"/>
       <w:bookmarkEnd w:id="12"/>
+      <w:r>
+        <w:rPr>
+          <w:rFonts w:ascii="Arial" w:hAnsi="Arial" w:cs="Arial"/>
+          <w:b/>
+          <w:color w:val="auto"/>
+          <w:sz w:val="40"/>
+        </w:rPr>
+        <w:t>akob</w:t>
+      </w:r>
+      <w:bookmarkEnd w:id="11"/>
     </w:p>
     <w:p>
       <w:pPr>
@@ -4841,54 +5269,30 @@
           <w:color w:val="000000"/>
           <w:lang w:eastAsia="en-AU"/>
         </w:rPr>
-        <w:drawing>
-          <wp:inline distT="0" distB="0" distL="0" distR="0">
-            <wp:extent cx="5648325" cy="1323975"/>
-            <wp:effectExtent l="0" t="0" r="9525" b="9525"/>
-            <wp:docPr id="11" name="Picture 11" descr="https://lh4.googleusercontent.com/fVyig4i_8p3kaGBxpzlBZ7YRAZoSNYB5AQGKVHr-l7GaI4FVMcJmY5yGjpHDi05IIqafCGbNj3XLlDb-XeHcYOT_hlPTg664IKkaZa94a_nlE2lNl669yx59GIl17HdgYVVytwlx"/>
-            <wp:cNvGraphicFramePr>
-              <a:graphicFrameLocks xmlns:a="http://schemas.openxmlformats.org/drawingml/2006/main" noChangeAspect="1"/>
-            </wp:cNvGraphicFramePr>
-            <a:graphic xmlns:a="http://schemas.openxmlformats.org/drawingml/2006/main">
-              <a:graphicData uri="http://schemas.openxmlformats.org/drawingml/2006/picture">
-                <pic:pic xmlns:pic="http://schemas.openxmlformats.org/drawingml/2006/picture">
-                  <pic:nvPicPr>
-                    <pic:cNvPr id="0" name="Picture 1" descr="https://lh4.googleusercontent.com/fVyig4i_8p3kaGBxpzlBZ7YRAZoSNYB5AQGKVHr-l7GaI4FVMcJmY5yGjpHDi05IIqafCGbNj3XLlDb-XeHcYOT_hlPTg664IKkaZa94a_nlE2lNl669yx59GIl17HdgYVVytwlx"/>
-                    <pic:cNvPicPr>
-                      <a:picLocks noChangeAspect="1" noChangeArrowheads="1"/>
-                    </pic:cNvPicPr>
-                  </pic:nvPicPr>
-                  <pic:blipFill>
-                    <a:blip r:embed="rId7">
-                      <a:extLst>
-                        <a:ext uri="{28A0092B-C50C-407E-A947-70E740481C1C}">
-                          <a14:useLocalDpi xmlns:a14="http://schemas.microsoft.com/office/drawing/2010/main" val="0"/>
-                        </a:ext>
-                      </a:extLst>
-                    </a:blip>
-                    <a:srcRect/>
-                    <a:stretch>
-                      <a:fillRect/>
-                    </a:stretch>
-                  </pic:blipFill>
-                  <pic:spPr bwMode="auto">
-                    <a:xfrm>
-                      <a:off x="0" y="0"/>
-                      <a:ext cx="5648325" cy="1323975"/>
-                    </a:xfrm>
-                    <a:prstGeom prst="rect">
-                      <a:avLst/>
-                    </a:prstGeom>
-                    <a:noFill/>
-                    <a:ln>
-                      <a:noFill/>
-                    </a:ln>
-                  </pic:spPr>
-                </pic:pic>
-              </a:graphicData>
-            </a:graphic>
-          </wp:inline>
-        </w:drawing>
+        <w:pict>
+          <v:shapetype id="_x0000_t75" coordsize="21600,21600" o:spt="75" o:preferrelative="t" path="m@4@5l@4@11@9@11@9@5xe" filled="f" stroked="f">
+            <v:stroke joinstyle="miter"/>
+            <v:formulas>
+              <v:f eqn="if lineDrawn pixelLineWidth 0"/>
+              <v:f eqn="sum @0 1 0"/>
+              <v:f eqn="sum 0 0 @1"/>
+              <v:f eqn="prod @2 1 2"/>
+              <v:f eqn="prod @3 21600 pixelWidth"/>
+              <v:f eqn="prod @3 21600 pixelHeight"/>
+              <v:f eqn="sum @0 0 1"/>
+              <v:f eqn="prod @6 1 2"/>
+              <v:f eqn="prod @7 21600 pixelWidth"/>
+              <v:f eqn="sum @8 21600 0"/>
+              <v:f eqn="prod @7 21600 pixelHeight"/>
+              <v:f eqn="sum @10 21600 0"/>
+            </v:formulas>
+            <v:path o:extrusionok="f" gradientshapeok="t" o:connecttype="rect"/>
+            <o:lock v:ext="edit" aspectratio="t"/>
+          </v:shapetype>
+          <v:shape id="_x0000_i1025" type="#_x0000_t75" style="width:450.75pt;height:83.25pt">
+            <v:imagedata r:id="rId7" o:title="7"/>
+          </v:shape>
+        </w:pict>
       </w:r>
     </w:p>
     <w:p>
@@ -4961,54 +5365,11 @@
           <w:color w:val="000000"/>
           <w:lang w:eastAsia="en-AU"/>
         </w:rPr>
-        <w:drawing>
-          <wp:inline distT="0" distB="0" distL="0" distR="0">
-            <wp:extent cx="4381500" cy="3609975"/>
-            <wp:effectExtent l="0" t="0" r="0" b="9525"/>
-            <wp:docPr id="10" name="Picture 10" descr="https://lh5.googleusercontent.com/DdgMPolARq6tSan2sb9i6c_mKm4z-Q71dn3lZm5XXkwlXvtqC2IQEyf4K_5evh6fwPr1Fo1DZ-ajttChJhAlECI_4HBIvprXEBKvErJn2oztTnSIV518iVelOYyhucYIhIY0gTyd"/>
-            <wp:cNvGraphicFramePr>
-              <a:graphicFrameLocks xmlns:a="http://schemas.openxmlformats.org/drawingml/2006/main" noChangeAspect="1"/>
-            </wp:cNvGraphicFramePr>
-            <a:graphic xmlns:a="http://schemas.openxmlformats.org/drawingml/2006/main">
-              <a:graphicData uri="http://schemas.openxmlformats.org/drawingml/2006/picture">
-                <pic:pic xmlns:pic="http://schemas.openxmlformats.org/drawingml/2006/picture">
-                  <pic:nvPicPr>
-                    <pic:cNvPr id="0" name="Picture 2" descr="https://lh5.googleusercontent.com/DdgMPolARq6tSan2sb9i6c_mKm4z-Q71dn3lZm5XXkwlXvtqC2IQEyf4K_5evh6fwPr1Fo1DZ-ajttChJhAlECI_4HBIvprXEBKvErJn2oztTnSIV518iVelOYyhucYIhIY0gTyd"/>
-                    <pic:cNvPicPr>
-                      <a:picLocks noChangeAspect="1" noChangeArrowheads="1"/>
-                    </pic:cNvPicPr>
-                  </pic:nvPicPr>
-                  <pic:blipFill>
-                    <a:blip r:embed="rId8">
-                      <a:extLst>
-                        <a:ext uri="{28A0092B-C50C-407E-A947-70E740481C1C}">
-                          <a14:useLocalDpi xmlns:a14="http://schemas.microsoft.com/office/drawing/2010/main" val="0"/>
-                        </a:ext>
-                      </a:extLst>
-                    </a:blip>
-                    <a:srcRect/>
-                    <a:stretch>
-                      <a:fillRect/>
-                    </a:stretch>
-                  </pic:blipFill>
-                  <pic:spPr bwMode="auto">
-                    <a:xfrm>
-                      <a:off x="0" y="0"/>
-                      <a:ext cx="4381500" cy="3609975"/>
-                    </a:xfrm>
-                    <a:prstGeom prst="rect">
-                      <a:avLst/>
-                    </a:prstGeom>
-                    <a:noFill/>
-                    <a:ln>
-                      <a:noFill/>
-                    </a:ln>
-                  </pic:spPr>
-                </pic:pic>
-              </a:graphicData>
-            </a:graphic>
-          </wp:inline>
-        </w:drawing>
+        <w:pict>
+          <v:shape id="_x0000_i1028" type="#_x0000_t75" style="width:368.25pt;height:293.25pt">
+            <v:imagedata r:id="rId8" o:title="1" cropbottom="2250f"/>
+          </v:shape>
+        </w:pict>
       </w:r>
     </w:p>
     <w:p>
@@ -5068,14 +5429,6 @@
       <w:pPr>
         <w:spacing w:after="0" w:line="240" w:lineRule="auto"/>
         <w:rPr>
-          <w:rFonts w:ascii="Times New Roman" w:eastAsia="Times New Roman" w:hAnsi="Times New Roman" w:cs="Times New Roman"/>
-          <w:sz w:val="24"/>
-          <w:szCs w:val="24"/>
-          <w:lang w:eastAsia="en-AU"/>
-        </w:rPr>
-      </w:pPr>
-      <w:r>
-        <w:rPr>
           <w:rFonts w:ascii="Arial" w:eastAsia="Times New Roman" w:hAnsi="Arial" w:cs="Arial"/>
           <w:b/>
           <w:bCs/>
@@ -5084,6 +5437,28 @@
           <w:szCs w:val="36"/>
           <w:lang w:eastAsia="en-AU"/>
         </w:rPr>
+      </w:pPr>
+    </w:p>
+    <w:p>
+      <w:pPr>
+        <w:spacing w:after="0" w:line="240" w:lineRule="auto"/>
+        <w:rPr>
+          <w:rFonts w:ascii="Times New Roman" w:eastAsia="Times New Roman" w:hAnsi="Times New Roman" w:cs="Times New Roman"/>
+          <w:sz w:val="24"/>
+          <w:szCs w:val="24"/>
+          <w:lang w:eastAsia="en-AU"/>
+        </w:rPr>
+      </w:pPr>
+      <w:r>
+        <w:rPr>
+          <w:rFonts w:ascii="Arial" w:eastAsia="Times New Roman" w:hAnsi="Arial" w:cs="Arial"/>
+          <w:b/>
+          <w:bCs/>
+          <w:color w:val="000000"/>
+          <w:sz w:val="36"/>
+          <w:szCs w:val="36"/>
+          <w:lang w:eastAsia="en-AU"/>
+        </w:rPr>
         <w:lastRenderedPageBreak/>
         <w:t xml:space="preserve">Step 3. </w:t>
       </w:r>
@@ -5124,78 +5499,16 @@
           <w:color w:val="000000"/>
           <w:lang w:eastAsia="en-AU"/>
         </w:rPr>
-        <w:drawing>
-          <wp:inline distT="0" distB="0" distL="0" distR="0">
-            <wp:extent cx="4448175" cy="3657600"/>
-            <wp:effectExtent l="0" t="0" r="9525" b="0"/>
-            <wp:docPr id="9" name="Picture 9" descr="https://lh6.googleusercontent.com/Gj05I4YizMwFwXS2YUaEus-SuNiDoIaN7b1g6iOC_srI1mFrKApnWzVmu4mKb5J-qf19aRSgQJqPGxhH3rGm5kifhYcMxdFy2l--1taErMu-9HzdPYpQ_7wlTseMZgoiy7bhp3b6"/>
-            <wp:cNvGraphicFramePr>
-              <a:graphicFrameLocks xmlns:a="http://schemas.openxmlformats.org/drawingml/2006/main" noChangeAspect="1"/>
-            </wp:cNvGraphicFramePr>
-            <a:graphic xmlns:a="http://schemas.openxmlformats.org/drawingml/2006/main">
-              <a:graphicData uri="http://schemas.openxmlformats.org/drawingml/2006/picture">
-                <pic:pic xmlns:pic="http://schemas.openxmlformats.org/drawingml/2006/picture">
-                  <pic:nvPicPr>
-                    <pic:cNvPr id="0" name="Picture 3" descr="https://lh6.googleusercontent.com/Gj05I4YizMwFwXS2YUaEus-SuNiDoIaN7b1g6iOC_srI1mFrKApnWzVmu4mKb5J-qf19aRSgQJqPGxhH3rGm5kifhYcMxdFy2l--1taErMu-9HzdPYpQ_7wlTseMZgoiy7bhp3b6"/>
-                    <pic:cNvPicPr>
-                      <a:picLocks noChangeAspect="1" noChangeArrowheads="1"/>
-                    </pic:cNvPicPr>
-                  </pic:nvPicPr>
-                  <pic:blipFill>
-                    <a:blip r:embed="rId9">
-                      <a:extLst>
-                        <a:ext uri="{28A0092B-C50C-407E-A947-70E740481C1C}">
-                          <a14:useLocalDpi xmlns:a14="http://schemas.microsoft.com/office/drawing/2010/main" val="0"/>
-                        </a:ext>
-                      </a:extLst>
-                    </a:blip>
-                    <a:srcRect/>
-                    <a:stretch>
-                      <a:fillRect/>
-                    </a:stretch>
-                  </pic:blipFill>
-                  <pic:spPr bwMode="auto">
-                    <a:xfrm>
-                      <a:off x="0" y="0"/>
-                      <a:ext cx="4448175" cy="3657600"/>
-                    </a:xfrm>
-                    <a:prstGeom prst="rect">
-                      <a:avLst/>
-                    </a:prstGeom>
-                    <a:noFill/>
-                    <a:ln>
-                      <a:noFill/>
-                    </a:ln>
-                  </pic:spPr>
-                </pic:pic>
-              </a:graphicData>
-            </a:graphic>
-          </wp:inline>
-        </w:drawing>
-      </w:r>
-    </w:p>
-    <w:p>
-      <w:pPr>
-        <w:spacing w:after="0" w:line="240" w:lineRule="auto"/>
-        <w:rPr>
-          <w:rFonts w:ascii="Times New Roman" w:eastAsia="Times New Roman" w:hAnsi="Times New Roman" w:cs="Times New Roman"/>
-          <w:sz w:val="24"/>
-          <w:szCs w:val="24"/>
-          <w:lang w:eastAsia="en-AU"/>
-        </w:rPr>
-      </w:pPr>
-    </w:p>
-    <w:p>
-      <w:pPr>
-        <w:spacing w:after="0" w:line="240" w:lineRule="auto"/>
-        <w:rPr>
-          <w:rFonts w:ascii="Times New Roman" w:eastAsia="Times New Roman" w:hAnsi="Times New Roman" w:cs="Times New Roman"/>
-          <w:sz w:val="24"/>
-          <w:szCs w:val="24"/>
-          <w:lang w:eastAsia="en-AU"/>
-        </w:rPr>
-      </w:pPr>
-      <w:r>
+        <w:pict>
+          <v:shape id="_x0000_i1026" type="#_x0000_t75" style="width:370.5pt;height:297pt">
+            <v:imagedata r:id="rId9" o:title="2" cropbottom="2811f"/>
+          </v:shape>
+        </w:pict>
+      </w:r>
+    </w:p>
+    <w:p>
+      <w:pPr>
+        <w:spacing w:after="0" w:line="240" w:lineRule="auto"/>
         <w:rPr>
           <w:rFonts w:ascii="Arial" w:eastAsia="Times New Roman" w:hAnsi="Arial" w:cs="Arial"/>
           <w:b/>
@@ -5205,98 +5518,19 @@
           <w:szCs w:val="36"/>
           <w:lang w:eastAsia="en-AU"/>
         </w:rPr>
-        <w:t>Step. 4</w:t>
-      </w:r>
-    </w:p>
-    <w:p>
-      <w:pPr>
-        <w:spacing w:after="0" w:line="240" w:lineRule="auto"/>
-        <w:rPr>
-          <w:rFonts w:ascii="Times New Roman" w:eastAsia="Times New Roman" w:hAnsi="Times New Roman" w:cs="Times New Roman"/>
-          <w:sz w:val="24"/>
-          <w:szCs w:val="24"/>
-          <w:lang w:eastAsia="en-AU"/>
-        </w:rPr>
-      </w:pPr>
-      <w:r>
-        <w:rPr>
-          <w:rFonts w:ascii="Arial" w:eastAsia="Times New Roman" w:hAnsi="Arial" w:cs="Arial"/>
-          <w:color w:val="000000"/>
-          <w:lang w:eastAsia="en-AU"/>
-        </w:rPr>
-        <w:t xml:space="preserve">You will then be required to confirm the installation which you can do by clicking Next. </w:t>
-      </w:r>
-    </w:p>
-    <w:p>
-      <w:pPr>
-        <w:spacing w:after="0" w:line="240" w:lineRule="auto"/>
-        <w:rPr>
-          <w:rFonts w:ascii="Times New Roman" w:eastAsia="Times New Roman" w:hAnsi="Times New Roman" w:cs="Times New Roman"/>
-          <w:sz w:val="24"/>
-          <w:szCs w:val="24"/>
-          <w:lang w:eastAsia="en-AU"/>
-        </w:rPr>
-      </w:pPr>
-      <w:r>
-        <w:rPr>
-          <w:rFonts w:ascii="Arial" w:eastAsia="Times New Roman" w:hAnsi="Arial" w:cs="Arial"/>
-          <w:noProof/>
-          <w:color w:val="000000"/>
-          <w:lang w:eastAsia="en-AU"/>
-        </w:rPr>
-        <w:drawing>
-          <wp:inline distT="0" distB="0" distL="0" distR="0">
-            <wp:extent cx="4295775" cy="3514725"/>
-            <wp:effectExtent l="0" t="0" r="9525" b="9525"/>
-            <wp:docPr id="8" name="Picture 8" descr="https://lh3.googleusercontent.com/c3_zb_0F673Ngeug1KPaHOY5a1Y3iHRbhMDha5TPA0plXShUT0ZS_GjWYTXq8EO8MZ0iIRIRO92KljQQ8fBx-HI_38Ma6_uRr6loBvx9G30RzKGYeoKMwIR-m--K1gmZJ-__Jdlt"/>
-            <wp:cNvGraphicFramePr>
-              <a:graphicFrameLocks xmlns:a="http://schemas.openxmlformats.org/drawingml/2006/main" noChangeAspect="1"/>
-            </wp:cNvGraphicFramePr>
-            <a:graphic xmlns:a="http://schemas.openxmlformats.org/drawingml/2006/main">
-              <a:graphicData uri="http://schemas.openxmlformats.org/drawingml/2006/picture">
-                <pic:pic xmlns:pic="http://schemas.openxmlformats.org/drawingml/2006/picture">
-                  <pic:nvPicPr>
-                    <pic:cNvPr id="0" name="Picture 4" descr="https://lh3.googleusercontent.com/c3_zb_0F673Ngeug1KPaHOY5a1Y3iHRbhMDha5TPA0plXShUT0ZS_GjWYTXq8EO8MZ0iIRIRO92KljQQ8fBx-HI_38Ma6_uRr6loBvx9G30RzKGYeoKMwIR-m--K1gmZJ-__Jdlt"/>
-                    <pic:cNvPicPr>
-                      <a:picLocks noChangeAspect="1" noChangeArrowheads="1"/>
-                    </pic:cNvPicPr>
-                  </pic:nvPicPr>
-                  <pic:blipFill>
-                    <a:blip r:embed="rId10">
-                      <a:extLst>
-                        <a:ext uri="{28A0092B-C50C-407E-A947-70E740481C1C}">
-                          <a14:useLocalDpi xmlns:a14="http://schemas.microsoft.com/office/drawing/2010/main" val="0"/>
-                        </a:ext>
-                      </a:extLst>
-                    </a:blip>
-                    <a:srcRect/>
-                    <a:stretch>
-                      <a:fillRect/>
-                    </a:stretch>
-                  </pic:blipFill>
-                  <pic:spPr bwMode="auto">
-                    <a:xfrm>
-                      <a:off x="0" y="0"/>
-                      <a:ext cx="4295775" cy="3514725"/>
-                    </a:xfrm>
-                    <a:prstGeom prst="rect">
-                      <a:avLst/>
-                    </a:prstGeom>
-                    <a:noFill/>
-                    <a:ln>
-                      <a:noFill/>
-                    </a:ln>
-                  </pic:spPr>
-                </pic:pic>
-              </a:graphicData>
-            </a:graphic>
-          </wp:inline>
-        </w:drawing>
-      </w:r>
-    </w:p>
-    <w:p>
-      <w:pPr>
-        <w:spacing w:after="0" w:line="240" w:lineRule="auto"/>
+      </w:pPr>
+    </w:p>
+    <w:p>
+      <w:pPr>
+        <w:spacing w:after="0" w:line="240" w:lineRule="auto"/>
+        <w:rPr>
+          <w:rFonts w:ascii="Times New Roman" w:eastAsia="Times New Roman" w:hAnsi="Times New Roman" w:cs="Times New Roman"/>
+          <w:sz w:val="24"/>
+          <w:szCs w:val="24"/>
+          <w:lang w:eastAsia="en-AU"/>
+        </w:rPr>
+      </w:pPr>
+      <w:r>
         <w:rPr>
           <w:rFonts w:ascii="Arial" w:eastAsia="Times New Roman" w:hAnsi="Arial" w:cs="Arial"/>
           <w:b/>
@@ -5306,29 +5540,6 @@
           <w:szCs w:val="36"/>
           <w:lang w:eastAsia="en-AU"/>
         </w:rPr>
-      </w:pPr>
-    </w:p>
-    <w:p>
-      <w:pPr>
-        <w:spacing w:after="0" w:line="240" w:lineRule="auto"/>
-        <w:rPr>
-          <w:rFonts w:ascii="Times New Roman" w:eastAsia="Times New Roman" w:hAnsi="Times New Roman" w:cs="Times New Roman"/>
-          <w:sz w:val="24"/>
-          <w:szCs w:val="24"/>
-          <w:lang w:eastAsia="en-AU"/>
-        </w:rPr>
-      </w:pPr>
-      <w:r>
-        <w:rPr>
-          <w:rFonts w:ascii="Arial" w:eastAsia="Times New Roman" w:hAnsi="Arial" w:cs="Arial"/>
-          <w:b/>
-          <w:bCs/>
-          <w:color w:val="000000"/>
-          <w:sz w:val="36"/>
-          <w:szCs w:val="36"/>
-          <w:lang w:eastAsia="en-AU"/>
-        </w:rPr>
-        <w:lastRenderedPageBreak/>
         <w:t>Step 5.</w:t>
       </w:r>
     </w:p>
@@ -5348,7 +5559,23 @@
           <w:color w:val="000000"/>
           <w:lang w:eastAsia="en-AU"/>
         </w:rPr>
-        <w:t xml:space="preserve">You will then be shown the Installation complete screen which does not require you to do anything else. Simply close that window and enjoy the newly installed application. </w:t>
+        <w:t>You will then be</w:t>
+      </w:r>
+      <w:r>
+        <w:rPr>
+          <w:rFonts w:ascii="Arial" w:eastAsia="Times New Roman" w:hAnsi="Arial" w:cs="Arial"/>
+          <w:color w:val="000000"/>
+          <w:lang w:eastAsia="en-AU"/>
+        </w:rPr>
+        <w:t xml:space="preserve"> told to confirm the installation by clicking next. This will then show</w:t>
+      </w:r>
+      <w:r>
+        <w:rPr>
+          <w:rFonts w:ascii="Arial" w:eastAsia="Times New Roman" w:hAnsi="Arial" w:cs="Arial"/>
+          <w:color w:val="000000"/>
+          <w:lang w:eastAsia="en-AU"/>
+        </w:rPr>
+        <w:t xml:space="preserve"> the Installation complete screen which does not require you to do anything else. Simply close that window and enjoy the newly installed application. </w:t>
       </w:r>
     </w:p>
     <w:p>
@@ -5368,319 +5595,12 @@
           <w:color w:val="000000"/>
           <w:lang w:eastAsia="en-AU"/>
         </w:rPr>
-        <w:drawing>
-          <wp:inline distT="0" distB="0" distL="0" distR="0">
-            <wp:extent cx="4591050" cy="3752850"/>
-            <wp:effectExtent l="0" t="0" r="0" b="0"/>
-            <wp:docPr id="6" name="Picture 6" descr="https://lh6.googleusercontent.com/RAuzLBONSsqcKbU2lpgLaqMZskt7PeT_e5zC3oOMZDnTxbpo8cE-SEkeRHdcDa9NewtnKrO8m_w5KFlSeyyH6At2LnKcIZHYr_AdjXCHUlelQM0GLiEM0IlkmlXn86WWXE5ihBdk"/>
-            <wp:cNvGraphicFramePr>
-              <a:graphicFrameLocks xmlns:a="http://schemas.openxmlformats.org/drawingml/2006/main" noChangeAspect="1"/>
-            </wp:cNvGraphicFramePr>
-            <a:graphic xmlns:a="http://schemas.openxmlformats.org/drawingml/2006/main">
-              <a:graphicData uri="http://schemas.openxmlformats.org/drawingml/2006/picture">
-                <pic:pic xmlns:pic="http://schemas.openxmlformats.org/drawingml/2006/picture">
-                  <pic:nvPicPr>
-                    <pic:cNvPr id="0" name="Picture 5" descr="https://lh6.googleusercontent.com/RAuzLBONSsqcKbU2lpgLaqMZskt7PeT_e5zC3oOMZDnTxbpo8cE-SEkeRHdcDa9NewtnKrO8m_w5KFlSeyyH6At2LnKcIZHYr_AdjXCHUlelQM0GLiEM0IlkmlXn86WWXE5ihBdk"/>
-                    <pic:cNvPicPr>
-                      <a:picLocks noChangeAspect="1" noChangeArrowheads="1"/>
-                    </pic:cNvPicPr>
-                  </pic:nvPicPr>
-                  <pic:blipFill>
-                    <a:blip r:embed="rId11">
-                      <a:extLst>
-                        <a:ext uri="{28A0092B-C50C-407E-A947-70E740481C1C}">
-                          <a14:useLocalDpi xmlns:a14="http://schemas.microsoft.com/office/drawing/2010/main" val="0"/>
-                        </a:ext>
-                      </a:extLst>
-                    </a:blip>
-                    <a:srcRect/>
-                    <a:stretch>
-                      <a:fillRect/>
-                    </a:stretch>
-                  </pic:blipFill>
-                  <pic:spPr bwMode="auto">
-                    <a:xfrm>
-                      <a:off x="0" y="0"/>
-                      <a:ext cx="4591050" cy="3752850"/>
-                    </a:xfrm>
-                    <a:prstGeom prst="rect">
-                      <a:avLst/>
-                    </a:prstGeom>
-                    <a:noFill/>
-                    <a:ln>
-                      <a:noFill/>
-                    </a:ln>
-                  </pic:spPr>
-                </pic:pic>
-              </a:graphicData>
-            </a:graphic>
-          </wp:inline>
-        </w:drawing>
-      </w:r>
-    </w:p>
-    <w:p>
-      <w:pPr>
-        <w:spacing w:after="0" w:line="240" w:lineRule="auto"/>
-        <w:rPr>
-          <w:rFonts w:ascii="Times New Roman" w:eastAsia="Times New Roman" w:hAnsi="Times New Roman" w:cs="Times New Roman"/>
-          <w:sz w:val="24"/>
-          <w:szCs w:val="24"/>
-          <w:lang w:eastAsia="en-AU"/>
-        </w:rPr>
-      </w:pPr>
-    </w:p>
-    <w:p>
-      <w:pPr>
-        <w:spacing w:after="0" w:line="240" w:lineRule="auto"/>
-        <w:rPr>
-          <w:rFonts w:ascii="Times New Roman" w:eastAsia="Times New Roman" w:hAnsi="Times New Roman" w:cs="Times New Roman"/>
-          <w:sz w:val="24"/>
-          <w:szCs w:val="24"/>
-          <w:lang w:eastAsia="en-AU"/>
-        </w:rPr>
-      </w:pPr>
-    </w:p>
-    <w:p>
-      <w:pPr>
-        <w:spacing w:after="0" w:line="240" w:lineRule="auto"/>
-        <w:rPr>
-          <w:rFonts w:ascii="Times New Roman" w:eastAsia="Times New Roman" w:hAnsi="Times New Roman" w:cs="Times New Roman"/>
-          <w:sz w:val="24"/>
-          <w:szCs w:val="24"/>
-          <w:lang w:eastAsia="en-AU"/>
-        </w:rPr>
-      </w:pPr>
-    </w:p>
-    <w:p>
-      <w:pPr>
-        <w:spacing w:after="0" w:line="240" w:lineRule="auto"/>
-        <w:rPr>
-          <w:rFonts w:ascii="Times New Roman" w:eastAsia="Times New Roman" w:hAnsi="Times New Roman" w:cs="Times New Roman"/>
-          <w:sz w:val="24"/>
-          <w:szCs w:val="24"/>
-          <w:lang w:eastAsia="en-AU"/>
-        </w:rPr>
-      </w:pPr>
-    </w:p>
-    <w:p>
-      <w:pPr>
-        <w:spacing w:after="0" w:line="240" w:lineRule="auto"/>
-        <w:rPr>
-          <w:rFonts w:ascii="Times New Roman" w:eastAsia="Times New Roman" w:hAnsi="Times New Roman" w:cs="Times New Roman"/>
-          <w:sz w:val="24"/>
-          <w:szCs w:val="24"/>
-          <w:lang w:eastAsia="en-AU"/>
-        </w:rPr>
-      </w:pPr>
-    </w:p>
-    <w:p>
-      <w:pPr>
-        <w:spacing w:after="0" w:line="240" w:lineRule="auto"/>
-        <w:rPr>
-          <w:rFonts w:ascii="Times New Roman" w:eastAsia="Times New Roman" w:hAnsi="Times New Roman" w:cs="Times New Roman"/>
-          <w:sz w:val="24"/>
-          <w:szCs w:val="24"/>
-          <w:lang w:eastAsia="en-AU"/>
-        </w:rPr>
-      </w:pPr>
-    </w:p>
-    <w:p>
-      <w:pPr>
-        <w:spacing w:after="0" w:line="240" w:lineRule="auto"/>
-        <w:rPr>
-          <w:rFonts w:ascii="Times New Roman" w:eastAsia="Times New Roman" w:hAnsi="Times New Roman" w:cs="Times New Roman"/>
-          <w:sz w:val="24"/>
-          <w:szCs w:val="24"/>
-          <w:lang w:eastAsia="en-AU"/>
-        </w:rPr>
-      </w:pPr>
-    </w:p>
-    <w:p>
-      <w:pPr>
-        <w:spacing w:after="0" w:line="240" w:lineRule="auto"/>
-        <w:rPr>
-          <w:rFonts w:ascii="Times New Roman" w:eastAsia="Times New Roman" w:hAnsi="Times New Roman" w:cs="Times New Roman"/>
-          <w:sz w:val="24"/>
-          <w:szCs w:val="24"/>
-          <w:lang w:eastAsia="en-AU"/>
-        </w:rPr>
-      </w:pPr>
-    </w:p>
-    <w:p>
-      <w:pPr>
-        <w:spacing w:after="0" w:line="240" w:lineRule="auto"/>
-        <w:rPr>
-          <w:rFonts w:ascii="Times New Roman" w:eastAsia="Times New Roman" w:hAnsi="Times New Roman" w:cs="Times New Roman"/>
-          <w:sz w:val="24"/>
-          <w:szCs w:val="24"/>
-          <w:lang w:eastAsia="en-AU"/>
-        </w:rPr>
-      </w:pPr>
-    </w:p>
-    <w:p>
-      <w:pPr>
-        <w:spacing w:after="0" w:line="240" w:lineRule="auto"/>
-        <w:rPr>
-          <w:rFonts w:ascii="Times New Roman" w:eastAsia="Times New Roman" w:hAnsi="Times New Roman" w:cs="Times New Roman"/>
-          <w:sz w:val="24"/>
-          <w:szCs w:val="24"/>
-          <w:lang w:eastAsia="en-AU"/>
-        </w:rPr>
-      </w:pPr>
-    </w:p>
-    <w:p>
-      <w:pPr>
-        <w:spacing w:after="0" w:line="240" w:lineRule="auto"/>
-        <w:rPr>
-          <w:rFonts w:ascii="Times New Roman" w:eastAsia="Times New Roman" w:hAnsi="Times New Roman" w:cs="Times New Roman"/>
-          <w:sz w:val="24"/>
-          <w:szCs w:val="24"/>
-          <w:lang w:eastAsia="en-AU"/>
-        </w:rPr>
-      </w:pPr>
-    </w:p>
-    <w:p>
-      <w:pPr>
-        <w:spacing w:after="0" w:line="240" w:lineRule="auto"/>
-        <w:rPr>
-          <w:rFonts w:ascii="Times New Roman" w:eastAsia="Times New Roman" w:hAnsi="Times New Roman" w:cs="Times New Roman"/>
-          <w:sz w:val="24"/>
-          <w:szCs w:val="24"/>
-          <w:lang w:eastAsia="en-AU"/>
-        </w:rPr>
-      </w:pPr>
-    </w:p>
-    <w:p>
-      <w:pPr>
-        <w:spacing w:after="0" w:line="240" w:lineRule="auto"/>
-        <w:rPr>
-          <w:rFonts w:ascii="Times New Roman" w:eastAsia="Times New Roman" w:hAnsi="Times New Roman" w:cs="Times New Roman"/>
-          <w:sz w:val="24"/>
-          <w:szCs w:val="24"/>
-          <w:lang w:eastAsia="en-AU"/>
-        </w:rPr>
-      </w:pPr>
-    </w:p>
-    <w:p>
-      <w:pPr>
-        <w:spacing w:after="0" w:line="240" w:lineRule="auto"/>
-        <w:rPr>
-          <w:rFonts w:ascii="Times New Roman" w:eastAsia="Times New Roman" w:hAnsi="Times New Roman" w:cs="Times New Roman"/>
-          <w:sz w:val="24"/>
-          <w:szCs w:val="24"/>
-          <w:lang w:eastAsia="en-AU"/>
-        </w:rPr>
-      </w:pPr>
-    </w:p>
-    <w:p>
-      <w:pPr>
-        <w:spacing w:after="0" w:line="240" w:lineRule="auto"/>
-        <w:rPr>
-          <w:rFonts w:ascii="Times New Roman" w:eastAsia="Times New Roman" w:hAnsi="Times New Roman" w:cs="Times New Roman"/>
-          <w:sz w:val="24"/>
-          <w:szCs w:val="24"/>
-          <w:lang w:eastAsia="en-AU"/>
-        </w:rPr>
-      </w:pPr>
-    </w:p>
-    <w:p>
-      <w:pPr>
-        <w:spacing w:after="0" w:line="240" w:lineRule="auto"/>
-        <w:rPr>
-          <w:rFonts w:ascii="Times New Roman" w:eastAsia="Times New Roman" w:hAnsi="Times New Roman" w:cs="Times New Roman"/>
-          <w:sz w:val="24"/>
-          <w:szCs w:val="24"/>
-          <w:lang w:eastAsia="en-AU"/>
-        </w:rPr>
-      </w:pPr>
-    </w:p>
-    <w:p>
-      <w:pPr>
-        <w:spacing w:after="0" w:line="240" w:lineRule="auto"/>
-        <w:rPr>
-          <w:rFonts w:ascii="Times New Roman" w:eastAsia="Times New Roman" w:hAnsi="Times New Roman" w:cs="Times New Roman"/>
-          <w:sz w:val="24"/>
-          <w:szCs w:val="24"/>
-          <w:lang w:eastAsia="en-AU"/>
-        </w:rPr>
-      </w:pPr>
-    </w:p>
-    <w:p>
-      <w:pPr>
-        <w:spacing w:after="0" w:line="240" w:lineRule="auto"/>
-        <w:rPr>
-          <w:rFonts w:ascii="Times New Roman" w:eastAsia="Times New Roman" w:hAnsi="Times New Roman" w:cs="Times New Roman"/>
-          <w:sz w:val="24"/>
-          <w:szCs w:val="24"/>
-          <w:lang w:eastAsia="en-AU"/>
-        </w:rPr>
-      </w:pPr>
-    </w:p>
-    <w:p>
-      <w:pPr>
-        <w:spacing w:after="0" w:line="240" w:lineRule="auto"/>
-        <w:rPr>
-          <w:rFonts w:ascii="Times New Roman" w:eastAsia="Times New Roman" w:hAnsi="Times New Roman" w:cs="Times New Roman"/>
-          <w:sz w:val="24"/>
-          <w:szCs w:val="24"/>
-          <w:lang w:eastAsia="en-AU"/>
-        </w:rPr>
-      </w:pPr>
-    </w:p>
-    <w:p>
-      <w:pPr>
-        <w:spacing w:after="0" w:line="240" w:lineRule="auto"/>
-        <w:rPr>
-          <w:rFonts w:ascii="Times New Roman" w:eastAsia="Times New Roman" w:hAnsi="Times New Roman" w:cs="Times New Roman"/>
-          <w:sz w:val="24"/>
-          <w:szCs w:val="24"/>
-          <w:lang w:eastAsia="en-AU"/>
-        </w:rPr>
-      </w:pPr>
-    </w:p>
-    <w:p>
-      <w:pPr>
-        <w:spacing w:after="0" w:line="240" w:lineRule="auto"/>
-        <w:rPr>
-          <w:rFonts w:ascii="Times New Roman" w:eastAsia="Times New Roman" w:hAnsi="Times New Roman" w:cs="Times New Roman"/>
-          <w:sz w:val="24"/>
-          <w:szCs w:val="24"/>
-          <w:lang w:eastAsia="en-AU"/>
-        </w:rPr>
-      </w:pPr>
-    </w:p>
-    <w:p>
-      <w:pPr>
-        <w:spacing w:after="0" w:line="240" w:lineRule="auto"/>
-        <w:rPr>
-          <w:rFonts w:ascii="Times New Roman" w:eastAsia="Times New Roman" w:hAnsi="Times New Roman" w:cs="Times New Roman"/>
-          <w:sz w:val="24"/>
-          <w:szCs w:val="24"/>
-          <w:lang w:eastAsia="en-AU"/>
-        </w:rPr>
-      </w:pPr>
-    </w:p>
-    <w:p>
-      <w:pPr>
-        <w:spacing w:after="0" w:line="240" w:lineRule="auto"/>
-        <w:rPr>
-          <w:rFonts w:ascii="Times New Roman" w:eastAsia="Times New Roman" w:hAnsi="Times New Roman" w:cs="Times New Roman"/>
-          <w:sz w:val="24"/>
-          <w:szCs w:val="24"/>
-          <w:lang w:eastAsia="en-AU"/>
-        </w:rPr>
-      </w:pPr>
-    </w:p>
-    <w:p>
-      <w:pPr>
-        <w:spacing w:after="0" w:line="240" w:lineRule="auto"/>
-        <w:rPr>
-          <w:rFonts w:ascii="Times New Roman" w:eastAsia="Times New Roman" w:hAnsi="Times New Roman" w:cs="Times New Roman"/>
-          <w:sz w:val="24"/>
-          <w:szCs w:val="24"/>
-          <w:lang w:eastAsia="en-AU"/>
-        </w:rPr>
-      </w:pPr>
+        <w:pict>
+          <v:shape id="_x0000_i1027" type="#_x0000_t75" style="width:321.75pt;height:272.25pt">
+            <v:imagedata r:id="rId10" o:title="3"/>
+          </v:shape>
+        </w:pict>
+      </w:r>
     </w:p>
     <w:p>
       <w:pPr>
@@ -5785,67 +5705,193 @@
           <w:color w:val="000000"/>
           <w:lang w:eastAsia="en-AU"/>
         </w:rPr>
-        <w:t xml:space="preserve">The configuration of deployment variables or parameters include a connection class that will include SQL connection strings to a data source that will allow for a database to be connected towards the application. This enables the application to obtain database management as it will allow for various queries to be used in specific functionalities of the application. The SQL connection strings will also be used throughout each individual page of the application either through asp.net SqlDataSource or configuration manager which will allow for SQL queries to be executed towards certain functionalities of the application such as displaying data to gridviews or inserting, editing and deleting data within the database. </w:t>
-      </w:r>
-    </w:p>
-    <w:p>
-      <w:pPr>
-        <w:spacing w:after="0" w:line="240" w:lineRule="auto"/>
-        <w:rPr>
-          <w:rFonts w:ascii="Times New Roman" w:eastAsia="Times New Roman" w:hAnsi="Times New Roman" w:cs="Times New Roman"/>
-          <w:sz w:val="24"/>
-          <w:szCs w:val="24"/>
-          <w:lang w:eastAsia="en-AU"/>
-        </w:rPr>
-      </w:pPr>
-    </w:p>
-    <w:p>
-      <w:pPr>
-        <w:spacing w:after="0" w:line="240" w:lineRule="auto"/>
-        <w:rPr>
-          <w:rFonts w:ascii="Times New Roman" w:eastAsia="Times New Roman" w:hAnsi="Times New Roman" w:cs="Times New Roman"/>
-          <w:sz w:val="24"/>
-          <w:szCs w:val="24"/>
-          <w:lang w:eastAsia="en-AU"/>
-        </w:rPr>
-      </w:pPr>
-      <w:r>
-        <w:rPr>
-          <w:rFonts w:ascii="Arial" w:eastAsia="Times New Roman" w:hAnsi="Arial" w:cs="Arial"/>
-          <w:color w:val="000000"/>
-          <w:lang w:eastAsia="en-AU"/>
-        </w:rPr>
-        <w:t xml:space="preserve">The configuration of security features of the application such as user roles or permissions is directly related to the PharmaCare database and includes primarily the use of a username and a password in order for a user to acquire access in connecting to the database. The staff table within the database also has a configuration of security features and has four different user roles and permission. These user roles consists of staff, doctors, pharmacist and nurse which all have permissions of individual security levels depending on the role. Each individual role also has usernames and passwords. </w:t>
-      </w:r>
-    </w:p>
-    <w:p>
-      <w:pPr>
-        <w:spacing w:after="0" w:line="240" w:lineRule="auto"/>
-        <w:rPr>
-          <w:rFonts w:ascii="Times New Roman" w:eastAsia="Times New Roman" w:hAnsi="Times New Roman" w:cs="Times New Roman"/>
-          <w:sz w:val="24"/>
-          <w:szCs w:val="24"/>
-          <w:lang w:eastAsia="en-AU"/>
-        </w:rPr>
-      </w:pPr>
-    </w:p>
-    <w:p>
-      <w:pPr>
-        <w:spacing w:after="0" w:line="240" w:lineRule="auto"/>
-        <w:rPr>
-          <w:rFonts w:ascii="Times New Roman" w:eastAsia="Times New Roman" w:hAnsi="Times New Roman" w:cs="Times New Roman"/>
-          <w:sz w:val="24"/>
-          <w:szCs w:val="24"/>
-          <w:lang w:eastAsia="en-AU"/>
-        </w:rPr>
-      </w:pPr>
-      <w:r>
-        <w:rPr>
-          <w:rFonts w:ascii="Arial" w:eastAsia="Times New Roman" w:hAnsi="Arial" w:cs="Arial"/>
-          <w:color w:val="000000"/>
-          <w:lang w:eastAsia="en-AU"/>
-        </w:rPr>
-        <w:t>The periodic tasks to perform such as backing up components and the database is included through the use of SourceTree and manually backing up files onto a computer system. Backing up components and the database must be performed regularly through SourceTree with each commit that has been pushed towards the repository. This ensures that if any complications were to occur with components or the database, the commit can be rolled back and a previous version can be acquired. The same tasks apply for manually backing up files onto a computer system which ensures that if any merging conflicts occur within SourceTree, a previous version that is working can be committed towards SourceTree to overwrite the current version that has conflicts.  </w:t>
+        <w:t xml:space="preserve">The configuration of deployment variables or parameters include a connection class that will include SQL connection strings to a data source that will allow for a database to be connected towards the application. This enables the application to obtain database management as it will allow for various queries to be used in specific functionalities of the application. The SQL connection strings will also be used throughout each individual page of the application either through asp.net </w:t>
+      </w:r>
+      <w:proofErr w:type="spellStart"/>
+      <w:r>
+        <w:rPr>
+          <w:rFonts w:ascii="Arial" w:eastAsia="Times New Roman" w:hAnsi="Arial" w:cs="Arial"/>
+          <w:color w:val="000000"/>
+          <w:lang w:eastAsia="en-AU"/>
+        </w:rPr>
+        <w:t>SqlDataSource</w:t>
+      </w:r>
+      <w:proofErr w:type="spellEnd"/>
+      <w:r>
+        <w:rPr>
+          <w:rFonts w:ascii="Arial" w:eastAsia="Times New Roman" w:hAnsi="Arial" w:cs="Arial"/>
+          <w:color w:val="000000"/>
+          <w:lang w:eastAsia="en-AU"/>
+        </w:rPr>
+        <w:t xml:space="preserve"> or configuration manager which will allow for SQL queries to be executed towards certain functionalities of the application such as displaying data to </w:t>
+      </w:r>
+      <w:proofErr w:type="spellStart"/>
+      <w:r>
+        <w:rPr>
+          <w:rFonts w:ascii="Arial" w:eastAsia="Times New Roman" w:hAnsi="Arial" w:cs="Arial"/>
+          <w:color w:val="000000"/>
+          <w:lang w:eastAsia="en-AU"/>
+        </w:rPr>
+        <w:t>gridviews</w:t>
+      </w:r>
+      <w:proofErr w:type="spellEnd"/>
+      <w:r>
+        <w:rPr>
+          <w:rFonts w:ascii="Arial" w:eastAsia="Times New Roman" w:hAnsi="Arial" w:cs="Arial"/>
+          <w:color w:val="000000"/>
+          <w:lang w:eastAsia="en-AU"/>
+        </w:rPr>
+        <w:t xml:space="preserve"> or inserting, editing and deleting data within the database. </w:t>
+      </w:r>
+    </w:p>
+    <w:p>
+      <w:pPr>
+        <w:spacing w:after="0" w:line="240" w:lineRule="auto"/>
+        <w:rPr>
+          <w:rFonts w:ascii="Times New Roman" w:eastAsia="Times New Roman" w:hAnsi="Times New Roman" w:cs="Times New Roman"/>
+          <w:sz w:val="24"/>
+          <w:szCs w:val="24"/>
+          <w:lang w:eastAsia="en-AU"/>
+        </w:rPr>
+      </w:pPr>
+    </w:p>
+    <w:p>
+      <w:pPr>
+        <w:spacing w:after="0" w:line="240" w:lineRule="auto"/>
+        <w:rPr>
+          <w:rFonts w:ascii="Times New Roman" w:eastAsia="Times New Roman" w:hAnsi="Times New Roman" w:cs="Times New Roman"/>
+          <w:sz w:val="24"/>
+          <w:szCs w:val="24"/>
+          <w:lang w:eastAsia="en-AU"/>
+        </w:rPr>
+      </w:pPr>
+      <w:r>
+        <w:rPr>
+          <w:rFonts w:ascii="Arial" w:eastAsia="Times New Roman" w:hAnsi="Arial" w:cs="Arial"/>
+          <w:color w:val="000000"/>
+          <w:lang w:eastAsia="en-AU"/>
+        </w:rPr>
+        <w:t xml:space="preserve">The configuration of security features of the application such as user roles or permissions is directly related to the </w:t>
+      </w:r>
+      <w:proofErr w:type="spellStart"/>
+      <w:r>
+        <w:rPr>
+          <w:rFonts w:ascii="Arial" w:eastAsia="Times New Roman" w:hAnsi="Arial" w:cs="Arial"/>
+          <w:color w:val="000000"/>
+          <w:lang w:eastAsia="en-AU"/>
+        </w:rPr>
+        <w:t>PharmaCare</w:t>
+      </w:r>
+      <w:proofErr w:type="spellEnd"/>
+      <w:r>
+        <w:rPr>
+          <w:rFonts w:ascii="Arial" w:eastAsia="Times New Roman" w:hAnsi="Arial" w:cs="Arial"/>
+          <w:color w:val="000000"/>
+          <w:lang w:eastAsia="en-AU"/>
+        </w:rPr>
+        <w:t xml:space="preserve"> database and includes primarily the use of a username and a password in order for a user to acquire access in connecting to the database. The staff table within the database also has a configuration of security features and has four different user roles and permission. These user roles consists of staff, doctors, pharmacist and nurse which all have permissions of individual security levels depending on the role. Each individual role also has usernames and passwords. </w:t>
+      </w:r>
+    </w:p>
+    <w:p>
+      <w:pPr>
+        <w:spacing w:after="0" w:line="240" w:lineRule="auto"/>
+        <w:rPr>
+          <w:rFonts w:ascii="Times New Roman" w:eastAsia="Times New Roman" w:hAnsi="Times New Roman" w:cs="Times New Roman"/>
+          <w:sz w:val="24"/>
+          <w:szCs w:val="24"/>
+          <w:lang w:eastAsia="en-AU"/>
+        </w:rPr>
+      </w:pPr>
+    </w:p>
+    <w:p>
+      <w:pPr>
+        <w:spacing w:after="0" w:line="240" w:lineRule="auto"/>
+        <w:rPr>
+          <w:rFonts w:ascii="Times New Roman" w:eastAsia="Times New Roman" w:hAnsi="Times New Roman" w:cs="Times New Roman"/>
+          <w:sz w:val="24"/>
+          <w:szCs w:val="24"/>
+          <w:lang w:eastAsia="en-AU"/>
+        </w:rPr>
+      </w:pPr>
+      <w:r>
+        <w:rPr>
+          <w:rFonts w:ascii="Arial" w:eastAsia="Times New Roman" w:hAnsi="Arial" w:cs="Arial"/>
+          <w:color w:val="000000"/>
+          <w:lang w:eastAsia="en-AU"/>
+        </w:rPr>
+        <w:t xml:space="preserve">The periodic tasks to perform such as backing up components and the database is included through the use of </w:t>
+      </w:r>
+      <w:proofErr w:type="spellStart"/>
+      <w:r>
+        <w:rPr>
+          <w:rFonts w:ascii="Arial" w:eastAsia="Times New Roman" w:hAnsi="Arial" w:cs="Arial"/>
+          <w:color w:val="000000"/>
+          <w:lang w:eastAsia="en-AU"/>
+        </w:rPr>
+        <w:t>SourceTree</w:t>
+      </w:r>
+      <w:proofErr w:type="spellEnd"/>
+      <w:r>
+        <w:rPr>
+          <w:rFonts w:ascii="Arial" w:eastAsia="Times New Roman" w:hAnsi="Arial" w:cs="Arial"/>
+          <w:color w:val="000000"/>
+          <w:lang w:eastAsia="en-AU"/>
+        </w:rPr>
+        <w:t xml:space="preserve"> and manually backing up files onto a computer system. Backing up components and the database must be performed regularly through </w:t>
+      </w:r>
+      <w:proofErr w:type="spellStart"/>
+      <w:r>
+        <w:rPr>
+          <w:rFonts w:ascii="Arial" w:eastAsia="Times New Roman" w:hAnsi="Arial" w:cs="Arial"/>
+          <w:color w:val="000000"/>
+          <w:lang w:eastAsia="en-AU"/>
+        </w:rPr>
+        <w:t>SourceTree</w:t>
+      </w:r>
+      <w:proofErr w:type="spellEnd"/>
+      <w:r>
+        <w:rPr>
+          <w:rFonts w:ascii="Arial" w:eastAsia="Times New Roman" w:hAnsi="Arial" w:cs="Arial"/>
+          <w:color w:val="000000"/>
+          <w:lang w:eastAsia="en-AU"/>
+        </w:rPr>
+        <w:t xml:space="preserve"> with each commit that has been pushed towards the repository. This ensures that if any complications were to occur with components or the database, the commit can be rolled back and a previous version can be acquired. The same tasks apply for manually backing up files onto a computer system which ensures that if any merging conflicts occur within </w:t>
+      </w:r>
+      <w:proofErr w:type="spellStart"/>
+      <w:r>
+        <w:rPr>
+          <w:rFonts w:ascii="Arial" w:eastAsia="Times New Roman" w:hAnsi="Arial" w:cs="Arial"/>
+          <w:color w:val="000000"/>
+          <w:lang w:eastAsia="en-AU"/>
+        </w:rPr>
+        <w:t>SourceTree</w:t>
+      </w:r>
+      <w:proofErr w:type="spellEnd"/>
+      <w:r>
+        <w:rPr>
+          <w:rFonts w:ascii="Arial" w:eastAsia="Times New Roman" w:hAnsi="Arial" w:cs="Arial"/>
+          <w:color w:val="000000"/>
+          <w:lang w:eastAsia="en-AU"/>
+        </w:rPr>
+        <w:t xml:space="preserve">, a previous version that is working can be committed towards </w:t>
+      </w:r>
+      <w:proofErr w:type="spellStart"/>
+      <w:r>
+        <w:rPr>
+          <w:rFonts w:ascii="Arial" w:eastAsia="Times New Roman" w:hAnsi="Arial" w:cs="Arial"/>
+          <w:color w:val="000000"/>
+          <w:lang w:eastAsia="en-AU"/>
+        </w:rPr>
+        <w:t>SourceTree</w:t>
+      </w:r>
+      <w:proofErr w:type="spellEnd"/>
+      <w:r>
+        <w:rPr>
+          <w:rFonts w:ascii="Arial" w:eastAsia="Times New Roman" w:hAnsi="Arial" w:cs="Arial"/>
+          <w:color w:val="000000"/>
+          <w:lang w:eastAsia="en-AU"/>
+        </w:rPr>
+        <w:t xml:space="preserve"> to overwrite the current version that has conflicts.  </w:t>
       </w:r>
     </w:p>
     <w:p>
@@ -6091,7 +6137,7 @@
                     </pic:cNvPicPr>
                   </pic:nvPicPr>
                   <pic:blipFill>
-                    <a:blip r:embed="rId12" cstate="print">
+                    <a:blip r:embed="rId11" cstate="print">
                       <a:extLst>
                         <a:ext uri="{28A0092B-C50C-407E-A947-70E740481C1C}">
                           <a14:useLocalDpi xmlns:a14="http://schemas.microsoft.com/office/drawing/2010/main" val="0"/>
@@ -6208,7 +6254,7 @@
                     </pic:cNvPicPr>
                   </pic:nvPicPr>
                   <pic:blipFill>
-                    <a:blip r:embed="rId13">
+                    <a:blip r:embed="rId12">
                       <a:extLst>
                         <a:ext uri="{28A0092B-C50C-407E-A947-70E740481C1C}">
                           <a14:useLocalDpi xmlns:a14="http://schemas.microsoft.com/office/drawing/2010/main" val="0"/>
@@ -6352,7 +6398,7 @@
                     </pic:cNvPicPr>
                   </pic:nvPicPr>
                   <pic:blipFill>
-                    <a:blip r:embed="rId14">
+                    <a:blip r:embed="rId13">
                       <a:extLst>
                         <a:ext uri="{28A0092B-C50C-407E-A947-70E740481C1C}">
                           <a14:useLocalDpi xmlns:a14="http://schemas.microsoft.com/office/drawing/2010/main" val="0"/>
@@ -6437,61 +6483,16 @@
       </w:pPr>
       <w:r>
         <w:rPr>
-          <w:rFonts w:ascii="Arial" w:eastAsia="Times New Roman" w:hAnsi="Arial" w:cs="Arial"/>
-          <w:noProof/>
-          <w:color w:val="000000"/>
-          <w:sz w:val="24"/>
-          <w:szCs w:val="24"/>
-          <w:lang w:eastAsia="en-AU"/>
-        </w:rPr>
-        <w:drawing>
-          <wp:inline distT="0" distB="0" distL="0" distR="0">
-            <wp:extent cx="5514975" cy="3371850"/>
-            <wp:effectExtent l="0" t="0" r="9525" b="0"/>
-            <wp:docPr id="1" name="Picture 1" descr="https://lh4.googleusercontent.com/_NxXdUWC1zn73I7gs7U950KJieiqVRpIf4xR-5Txl8sId7wlHa2pPzyxRd8qBcp9JXAwNWNqfGeeAq9SRKR7mtwhbH_8KAMg8deuheAd13vbrQTZ3sN-pWDSozTynCmzkkUdCGZg"/>
-            <wp:cNvGraphicFramePr>
-              <a:graphicFrameLocks xmlns:a="http://schemas.openxmlformats.org/drawingml/2006/main" noChangeAspect="1"/>
-            </wp:cNvGraphicFramePr>
-            <a:graphic xmlns:a="http://schemas.openxmlformats.org/drawingml/2006/main">
-              <a:graphicData uri="http://schemas.openxmlformats.org/drawingml/2006/picture">
-                <pic:pic xmlns:pic="http://schemas.openxmlformats.org/drawingml/2006/picture">
-                  <pic:nvPicPr>
-                    <pic:cNvPr id="0" name="Picture 9" descr="https://lh4.googleusercontent.com/_NxXdUWC1zn73I7gs7U950KJieiqVRpIf4xR-5Txl8sId7wlHa2pPzyxRd8qBcp9JXAwNWNqfGeeAq9SRKR7mtwhbH_8KAMg8deuheAd13vbrQTZ3sN-pWDSozTynCmzkkUdCGZg"/>
-                    <pic:cNvPicPr>
-                      <a:picLocks noChangeAspect="1" noChangeArrowheads="1"/>
-                    </pic:cNvPicPr>
-                  </pic:nvPicPr>
-                  <pic:blipFill>
-                    <a:blip r:embed="rId15">
-                      <a:extLst>
-                        <a:ext uri="{28A0092B-C50C-407E-A947-70E740481C1C}">
-                          <a14:useLocalDpi xmlns:a14="http://schemas.microsoft.com/office/drawing/2010/main" val="0"/>
-                        </a:ext>
-                      </a:extLst>
-                    </a:blip>
-                    <a:srcRect/>
-                    <a:stretch>
-                      <a:fillRect/>
-                    </a:stretch>
-                  </pic:blipFill>
-                  <pic:spPr bwMode="auto">
-                    <a:xfrm>
-                      <a:off x="0" y="0"/>
-                      <a:ext cx="5514975" cy="3371850"/>
-                    </a:xfrm>
-                    <a:prstGeom prst="rect">
-                      <a:avLst/>
-                    </a:prstGeom>
-                    <a:noFill/>
-                    <a:ln>
-                      <a:noFill/>
-                    </a:ln>
-                  </pic:spPr>
-                </pic:pic>
-              </a:graphicData>
-            </a:graphic>
-          </wp:inline>
-        </w:drawing>
+          <w:rFonts w:ascii="Times New Roman" w:eastAsia="Times New Roman" w:hAnsi="Times New Roman" w:cs="Times New Roman"/>
+          <w:sz w:val="24"/>
+          <w:szCs w:val="24"/>
+          <w:lang w:eastAsia="en-AU"/>
+        </w:rPr>
+        <w:pict>
+          <v:shape id="_x0000_i1029" type="#_x0000_t75" style="width:417pt;height:294.75pt">
+            <v:imagedata r:id="rId14" o:title="4"/>
+          </v:shape>
+        </w:pict>
       </w:r>
     </w:p>
     <w:p>
@@ -6645,6 +6646,7 @@
                 <w:lang w:eastAsia="en-AU"/>
               </w:rPr>
             </w:pPr>
+            <w:proofErr w:type="spellStart"/>
             <w:r>
               <w:rPr>
                 <w:rFonts w:ascii="Arial" w:eastAsia="Times New Roman" w:hAnsi="Arial" w:cs="Arial"/>
@@ -6653,6 +6655,7 @@
               </w:rPr>
               <w:t>PharmaCare</w:t>
             </w:r>
+            <w:proofErr w:type="spellEnd"/>
           </w:p>
         </w:tc>
         <w:tc>
@@ -7757,6 +7760,7 @@
                 <w:lang w:eastAsia="en-AU"/>
               </w:rPr>
             </w:pPr>
+            <w:proofErr w:type="spellStart"/>
             <w:r>
               <w:rPr>
                 <w:rFonts w:ascii="Arial" w:eastAsia="Times New Roman" w:hAnsi="Arial" w:cs="Arial"/>
@@ -7765,6 +7769,7 @@
               </w:rPr>
               <w:t>Ruan</w:t>
             </w:r>
+            <w:proofErr w:type="spellEnd"/>
           </w:p>
         </w:tc>
         <w:tc>
@@ -7894,7 +7899,7 @@
     </w:tbl>
     <w:p/>
     <w:sectPr>
-      <w:footerReference w:type="default" r:id="rId16"/>
+      <w:footerReference w:type="default" r:id="rId15"/>
       <w:pgSz w:w="11906" w:h="16838"/>
       <w:pgMar w:top="1440" w:right="1440" w:bottom="1440" w:left="1440" w:header="708" w:footer="708" w:gutter="0"/>
       <w:cols w:space="708"/>
@@ -7972,7 +7977,7 @@
             <w:bCs/>
             <w:noProof/>
           </w:rPr>
-          <w:t>2</w:t>
+          <w:t>8</w:t>
         </w:r>
         <w:r>
           <w:rPr>
@@ -8035,6 +8040,119 @@
 <file path=word/numbering.xml><?xml version="1.0" encoding="utf-8"?>
 <w:numbering xmlns:wpc="http://schemas.microsoft.com/office/word/2010/wordprocessingCanvas" xmlns:mc="http://schemas.openxmlformats.org/markup-compatibility/2006" xmlns:o="urn:schemas-microsoft-com:office:office" xmlns:r="http://schemas.openxmlformats.org/officeDocument/2006/relationships" xmlns:m="http://schemas.openxmlformats.org/officeDocument/2006/math" xmlns:v="urn:schemas-microsoft-com:vml" xmlns:wp14="http://schemas.microsoft.com/office/word/2010/wordprocessingDrawing" xmlns:wp="http://schemas.openxmlformats.org/drawingml/2006/wordprocessingDrawing" xmlns:w10="urn:schemas-microsoft-com:office:word" xmlns:w="http://schemas.openxmlformats.org/wordprocessingml/2006/main" xmlns:w14="http://schemas.microsoft.com/office/word/2010/wordml" xmlns:w15="http://schemas.microsoft.com/office/word/2012/wordml" xmlns:wpg="http://schemas.microsoft.com/office/word/2010/wordprocessingGroup" xmlns:wpi="http://schemas.microsoft.com/office/word/2010/wordprocessingInk" xmlns:wne="http://schemas.microsoft.com/office/word/2006/wordml" xmlns:wps="http://schemas.microsoft.com/office/word/2010/wordprocessingShape" mc:Ignorable="w14 w15 wp14">
   <w:abstractNum w:abstractNumId="0" w15:restartNumberingAfterBreak="0">
+    <w:nsid w:val="09A41738"/>
+    <w:multiLevelType w:val="hybridMultilevel"/>
+    <w:tmpl w:val="F81AA144"/>
+    <w:lvl w:ilvl="0" w:tplc="0C090001">
+      <w:start w:val="1"/>
+      <w:numFmt w:val="bullet"/>
+      <w:lvlText w:val=""/>
+      <w:lvlJc w:val="left"/>
+      <w:pPr>
+        <w:ind w:left="720" w:hanging="360"/>
+      </w:pPr>
+      <w:rPr>
+        <w:rFonts w:ascii="Symbol" w:hAnsi="Symbol" w:hint="default"/>
+      </w:rPr>
+    </w:lvl>
+    <w:lvl w:ilvl="1" w:tplc="0C090003" w:tentative="1">
+      <w:start w:val="1"/>
+      <w:numFmt w:val="bullet"/>
+      <w:lvlText w:val="o"/>
+      <w:lvlJc w:val="left"/>
+      <w:pPr>
+        <w:ind w:left="1440" w:hanging="360"/>
+      </w:pPr>
+      <w:rPr>
+        <w:rFonts w:ascii="Courier New" w:hAnsi="Courier New" w:cs="Courier New" w:hint="default"/>
+      </w:rPr>
+    </w:lvl>
+    <w:lvl w:ilvl="2" w:tplc="0C090005" w:tentative="1">
+      <w:start w:val="1"/>
+      <w:numFmt w:val="bullet"/>
+      <w:lvlText w:val=""/>
+      <w:lvlJc w:val="left"/>
+      <w:pPr>
+        <w:ind w:left="2160" w:hanging="360"/>
+      </w:pPr>
+      <w:rPr>
+        <w:rFonts w:ascii="Wingdings" w:hAnsi="Wingdings" w:hint="default"/>
+      </w:rPr>
+    </w:lvl>
+    <w:lvl w:ilvl="3" w:tplc="0C090001" w:tentative="1">
+      <w:start w:val="1"/>
+      <w:numFmt w:val="bullet"/>
+      <w:lvlText w:val=""/>
+      <w:lvlJc w:val="left"/>
+      <w:pPr>
+        <w:ind w:left="2880" w:hanging="360"/>
+      </w:pPr>
+      <w:rPr>
+        <w:rFonts w:ascii="Symbol" w:hAnsi="Symbol" w:hint="default"/>
+      </w:rPr>
+    </w:lvl>
+    <w:lvl w:ilvl="4" w:tplc="0C090003" w:tentative="1">
+      <w:start w:val="1"/>
+      <w:numFmt w:val="bullet"/>
+      <w:lvlText w:val="o"/>
+      <w:lvlJc w:val="left"/>
+      <w:pPr>
+        <w:ind w:left="3600" w:hanging="360"/>
+      </w:pPr>
+      <w:rPr>
+        <w:rFonts w:ascii="Courier New" w:hAnsi="Courier New" w:cs="Courier New" w:hint="default"/>
+      </w:rPr>
+    </w:lvl>
+    <w:lvl w:ilvl="5" w:tplc="0C090005" w:tentative="1">
+      <w:start w:val="1"/>
+      <w:numFmt w:val="bullet"/>
+      <w:lvlText w:val=""/>
+      <w:lvlJc w:val="left"/>
+      <w:pPr>
+        <w:ind w:left="4320" w:hanging="360"/>
+      </w:pPr>
+      <w:rPr>
+        <w:rFonts w:ascii="Wingdings" w:hAnsi="Wingdings" w:hint="default"/>
+      </w:rPr>
+    </w:lvl>
+    <w:lvl w:ilvl="6" w:tplc="0C090001" w:tentative="1">
+      <w:start w:val="1"/>
+      <w:numFmt w:val="bullet"/>
+      <w:lvlText w:val=""/>
+      <w:lvlJc w:val="left"/>
+      <w:pPr>
+        <w:ind w:left="5040" w:hanging="360"/>
+      </w:pPr>
+      <w:rPr>
+        <w:rFonts w:ascii="Symbol" w:hAnsi="Symbol" w:hint="default"/>
+      </w:rPr>
+    </w:lvl>
+    <w:lvl w:ilvl="7" w:tplc="0C090003" w:tentative="1">
+      <w:start w:val="1"/>
+      <w:numFmt w:val="bullet"/>
+      <w:lvlText w:val="o"/>
+      <w:lvlJc w:val="left"/>
+      <w:pPr>
+        <w:ind w:left="5760" w:hanging="360"/>
+      </w:pPr>
+      <w:rPr>
+        <w:rFonts w:ascii="Courier New" w:hAnsi="Courier New" w:cs="Courier New" w:hint="default"/>
+      </w:rPr>
+    </w:lvl>
+    <w:lvl w:ilvl="8" w:tplc="0C090005" w:tentative="1">
+      <w:start w:val="1"/>
+      <w:numFmt w:val="bullet"/>
+      <w:lvlText w:val=""/>
+      <w:lvlJc w:val="left"/>
+      <w:pPr>
+        <w:ind w:left="6480" w:hanging="360"/>
+      </w:pPr>
+      <w:rPr>
+        <w:rFonts w:ascii="Wingdings" w:hAnsi="Wingdings" w:hint="default"/>
+      </w:rPr>
+    </w:lvl>
+  </w:abstractNum>
+  <w:abstractNum w:abstractNumId="1" w15:restartNumberingAfterBreak="0">
     <w:nsid w:val="10C461F0"/>
     <w:multiLevelType w:val="multilevel"/>
     <w:tmpl w:val="1172AD98"/>
@@ -8183,7 +8301,7 @@
       </w:rPr>
     </w:lvl>
   </w:abstractNum>
-  <w:abstractNum w:abstractNumId="1" w15:restartNumberingAfterBreak="0">
+  <w:abstractNum w:abstractNumId="2" w15:restartNumberingAfterBreak="0">
     <w:nsid w:val="181B6A80"/>
     <w:multiLevelType w:val="multilevel"/>
     <w:tmpl w:val="E6A602F2"/>
@@ -8332,7 +8450,7 @@
       </w:rPr>
     </w:lvl>
   </w:abstractNum>
-  <w:abstractNum w:abstractNumId="2" w15:restartNumberingAfterBreak="0">
+  <w:abstractNum w:abstractNumId="3" w15:restartNumberingAfterBreak="0">
     <w:nsid w:val="1F897D8A"/>
     <w:multiLevelType w:val="multilevel"/>
     <w:tmpl w:val="BF8AB5F4"/>
@@ -8481,7 +8599,7 @@
       </w:rPr>
     </w:lvl>
   </w:abstractNum>
-  <w:abstractNum w:abstractNumId="3" w15:restartNumberingAfterBreak="0">
+  <w:abstractNum w:abstractNumId="4" w15:restartNumberingAfterBreak="0">
     <w:nsid w:val="24626E81"/>
     <w:multiLevelType w:val="multilevel"/>
     <w:tmpl w:val="49023E22"/>
@@ -8630,7 +8748,7 @@
       </w:rPr>
     </w:lvl>
   </w:abstractNum>
-  <w:abstractNum w:abstractNumId="4" w15:restartNumberingAfterBreak="0">
+  <w:abstractNum w:abstractNumId="5" w15:restartNumberingAfterBreak="0">
     <w:nsid w:val="296B39DB"/>
     <w:multiLevelType w:val="multilevel"/>
     <w:tmpl w:val="852C5910"/>
@@ -8779,7 +8897,7 @@
       </w:rPr>
     </w:lvl>
   </w:abstractNum>
-  <w:abstractNum w:abstractNumId="5" w15:restartNumberingAfterBreak="0">
+  <w:abstractNum w:abstractNumId="6" w15:restartNumberingAfterBreak="0">
     <w:nsid w:val="623D7862"/>
     <w:multiLevelType w:val="multilevel"/>
     <w:tmpl w:val="4F62E0BC"/>
@@ -8928,7 +9046,7 @@
       </w:rPr>
     </w:lvl>
   </w:abstractNum>
-  <w:abstractNum w:abstractNumId="6" w15:restartNumberingAfterBreak="0">
+  <w:abstractNum w:abstractNumId="7" w15:restartNumberingAfterBreak="0">
     <w:nsid w:val="6A7F6AF9"/>
     <w:multiLevelType w:val="multilevel"/>
     <w:tmpl w:val="37901BB0"/>
@@ -9077,7 +9195,120 @@
       </w:rPr>
     </w:lvl>
   </w:abstractNum>
-  <w:abstractNum w:abstractNumId="7" w15:restartNumberingAfterBreak="0">
+  <w:abstractNum w:abstractNumId="8" w15:restartNumberingAfterBreak="0">
+    <w:nsid w:val="76033005"/>
+    <w:multiLevelType w:val="hybridMultilevel"/>
+    <w:tmpl w:val="C832BAC8"/>
+    <w:lvl w:ilvl="0" w:tplc="0C090001">
+      <w:start w:val="1"/>
+      <w:numFmt w:val="bullet"/>
+      <w:lvlText w:val=""/>
+      <w:lvlJc w:val="left"/>
+      <w:pPr>
+        <w:ind w:left="720" w:hanging="360"/>
+      </w:pPr>
+      <w:rPr>
+        <w:rFonts w:ascii="Symbol" w:hAnsi="Symbol" w:hint="default"/>
+      </w:rPr>
+    </w:lvl>
+    <w:lvl w:ilvl="1" w:tplc="0C090003" w:tentative="1">
+      <w:start w:val="1"/>
+      <w:numFmt w:val="bullet"/>
+      <w:lvlText w:val="o"/>
+      <w:lvlJc w:val="left"/>
+      <w:pPr>
+        <w:ind w:left="1440" w:hanging="360"/>
+      </w:pPr>
+      <w:rPr>
+        <w:rFonts w:ascii="Courier New" w:hAnsi="Courier New" w:cs="Courier New" w:hint="default"/>
+      </w:rPr>
+    </w:lvl>
+    <w:lvl w:ilvl="2" w:tplc="0C090005" w:tentative="1">
+      <w:start w:val="1"/>
+      <w:numFmt w:val="bullet"/>
+      <w:lvlText w:val=""/>
+      <w:lvlJc w:val="left"/>
+      <w:pPr>
+        <w:ind w:left="2160" w:hanging="360"/>
+      </w:pPr>
+      <w:rPr>
+        <w:rFonts w:ascii="Wingdings" w:hAnsi="Wingdings" w:hint="default"/>
+      </w:rPr>
+    </w:lvl>
+    <w:lvl w:ilvl="3" w:tplc="0C090001" w:tentative="1">
+      <w:start w:val="1"/>
+      <w:numFmt w:val="bullet"/>
+      <w:lvlText w:val=""/>
+      <w:lvlJc w:val="left"/>
+      <w:pPr>
+        <w:ind w:left="2880" w:hanging="360"/>
+      </w:pPr>
+      <w:rPr>
+        <w:rFonts w:ascii="Symbol" w:hAnsi="Symbol" w:hint="default"/>
+      </w:rPr>
+    </w:lvl>
+    <w:lvl w:ilvl="4" w:tplc="0C090003" w:tentative="1">
+      <w:start w:val="1"/>
+      <w:numFmt w:val="bullet"/>
+      <w:lvlText w:val="o"/>
+      <w:lvlJc w:val="left"/>
+      <w:pPr>
+        <w:ind w:left="3600" w:hanging="360"/>
+      </w:pPr>
+      <w:rPr>
+        <w:rFonts w:ascii="Courier New" w:hAnsi="Courier New" w:cs="Courier New" w:hint="default"/>
+      </w:rPr>
+    </w:lvl>
+    <w:lvl w:ilvl="5" w:tplc="0C090005" w:tentative="1">
+      <w:start w:val="1"/>
+      <w:numFmt w:val="bullet"/>
+      <w:lvlText w:val=""/>
+      <w:lvlJc w:val="left"/>
+      <w:pPr>
+        <w:ind w:left="4320" w:hanging="360"/>
+      </w:pPr>
+      <w:rPr>
+        <w:rFonts w:ascii="Wingdings" w:hAnsi="Wingdings" w:hint="default"/>
+      </w:rPr>
+    </w:lvl>
+    <w:lvl w:ilvl="6" w:tplc="0C090001" w:tentative="1">
+      <w:start w:val="1"/>
+      <w:numFmt w:val="bullet"/>
+      <w:lvlText w:val=""/>
+      <w:lvlJc w:val="left"/>
+      <w:pPr>
+        <w:ind w:left="5040" w:hanging="360"/>
+      </w:pPr>
+      <w:rPr>
+        <w:rFonts w:ascii="Symbol" w:hAnsi="Symbol" w:hint="default"/>
+      </w:rPr>
+    </w:lvl>
+    <w:lvl w:ilvl="7" w:tplc="0C090003" w:tentative="1">
+      <w:start w:val="1"/>
+      <w:numFmt w:val="bullet"/>
+      <w:lvlText w:val="o"/>
+      <w:lvlJc w:val="left"/>
+      <w:pPr>
+        <w:ind w:left="5760" w:hanging="360"/>
+      </w:pPr>
+      <w:rPr>
+        <w:rFonts w:ascii="Courier New" w:hAnsi="Courier New" w:cs="Courier New" w:hint="default"/>
+      </w:rPr>
+    </w:lvl>
+    <w:lvl w:ilvl="8" w:tplc="0C090005" w:tentative="1">
+      <w:start w:val="1"/>
+      <w:numFmt w:val="bullet"/>
+      <w:lvlText w:val=""/>
+      <w:lvlJc w:val="left"/>
+      <w:pPr>
+        <w:ind w:left="6480" w:hanging="360"/>
+      </w:pPr>
+      <w:rPr>
+        <w:rFonts w:ascii="Wingdings" w:hAnsi="Wingdings" w:hint="default"/>
+      </w:rPr>
+    </w:lvl>
+  </w:abstractNum>
+  <w:abstractNum w:abstractNumId="9" w15:restartNumberingAfterBreak="0">
     <w:nsid w:val="795574CF"/>
     <w:multiLevelType w:val="multilevel"/>
     <w:tmpl w:val="FD14959C"/>
@@ -9227,28 +9458,34 @@
     </w:lvl>
   </w:abstractNum>
   <w:num w:numId="1">
+    <w:abstractNumId w:val="6"/>
+  </w:num>
+  <w:num w:numId="2">
+    <w:abstractNumId w:val="4"/>
+  </w:num>
+  <w:num w:numId="3">
+    <w:abstractNumId w:val="9"/>
+  </w:num>
+  <w:num w:numId="4">
+    <w:abstractNumId w:val="1"/>
+  </w:num>
+  <w:num w:numId="5">
+    <w:abstractNumId w:val="2"/>
+  </w:num>
+  <w:num w:numId="6">
     <w:abstractNumId w:val="5"/>
   </w:num>
-  <w:num w:numId="2">
+  <w:num w:numId="7">
     <w:abstractNumId w:val="3"/>
   </w:num>
-  <w:num w:numId="3">
+  <w:num w:numId="8">
     <w:abstractNumId w:val="7"/>
   </w:num>
-  <w:num w:numId="4">
+  <w:num w:numId="9">
+    <w:abstractNumId w:val="8"/>
+  </w:num>
+  <w:num w:numId="10">
     <w:abstractNumId w:val="0"/>
-  </w:num>
-  <w:num w:numId="5">
-    <w:abstractNumId w:val="1"/>
-  </w:num>
-  <w:num w:numId="6">
-    <w:abstractNumId w:val="4"/>
-  </w:num>
-  <w:num w:numId="7">
-    <w:abstractNumId w:val="2"/>
-  </w:num>
-  <w:num w:numId="8">
-    <w:abstractNumId w:val="6"/>
   </w:num>
 </w:numbering>
 </file>
@@ -9921,6 +10158,17 @@
       <w:ind w:left="440"/>
     </w:pPr>
   </w:style>
+  <w:style w:type="paragraph" w:styleId="ListParagraph">
+    <w:name w:val="List Paragraph"/>
+    <w:basedOn w:val="Normal"/>
+    <w:uiPriority w:val="34"/>
+    <w:qFormat/>
+    <w:rsid w:val="005605B9"/>
+    <w:pPr>
+      <w:ind w:left="720"/>
+      <w:contextualSpacing/>
+    </w:pPr>
+  </w:style>
 </w:styles>
 </file>
 

</xml_diff>

<commit_message>
*Completed Application Web Service Deployment for No. 1 Documentation Feedback within the software installation plan*
</commit_message>
<xml_diff>
--- a/Documentation/PharmaCare Software Installation Plan.docx
+++ b/Documentation/PharmaCare Software Installation Plan.docx
@@ -490,7 +490,7 @@
         <w:t xml:space="preserve"> Development Team</w:t>
       </w:r>
     </w:p>
-    <w:bookmarkStart w:id="0" w:name="_Toc531005925"/>
+    <w:bookmarkStart w:id="0" w:name="_Toc531278715"/>
     <w:p>
       <w:pPr>
         <w:pStyle w:val="Heading1"/>
@@ -682,7 +682,9 @@
         </w:rPr>
         <w:t>Table of contents</w:t>
       </w:r>
+      <w:bookmarkStart w:id="1" w:name="_GoBack"/>
       <w:bookmarkEnd w:id="0"/>
+      <w:bookmarkEnd w:id="1"/>
     </w:p>
     <w:p/>
     <w:sdt>
@@ -737,7 +739,7 @@
           <w:r>
             <w:fldChar w:fldCharType="separate"/>
           </w:r>
-          <w:hyperlink w:anchor="_Toc531005925" w:history="1">
+          <w:hyperlink w:anchor="_Toc531278715" w:history="1">
             <w:r>
               <w:rPr>
                 <w:rStyle w:val="Hyperlink"/>
@@ -765,7 +767,7 @@
                 <w:noProof/>
                 <w:webHidden/>
               </w:rPr>
-              <w:instrText xml:space="preserve"> PAGEREF _Toc531005925 \h </w:instrText>
+              <w:instrText xml:space="preserve"> PAGEREF _Toc531278715 \h </w:instrText>
             </w:r>
             <w:r>
               <w:rPr>
@@ -808,7 +810,7 @@
               <w:lang w:eastAsia="en-AU"/>
             </w:rPr>
           </w:pPr>
-          <w:hyperlink w:anchor="_Toc531005926" w:history="1">
+          <w:hyperlink w:anchor="_Toc531278716" w:history="1">
             <w:r>
               <w:rPr>
                 <w:rStyle w:val="Hyperlink"/>
@@ -836,7 +838,7 @@
                 <w:noProof/>
                 <w:webHidden/>
               </w:rPr>
-              <w:instrText xml:space="preserve"> PAGEREF _Toc531005926 \h </w:instrText>
+              <w:instrText xml:space="preserve"> PAGEREF _Toc531278716 \h </w:instrText>
             </w:r>
             <w:r>
               <w:rPr>
@@ -879,7 +881,7 @@
               <w:lang w:eastAsia="en-AU"/>
             </w:rPr>
           </w:pPr>
-          <w:hyperlink w:anchor="_Toc531005927" w:history="1">
+          <w:hyperlink w:anchor="_Toc531278717" w:history="1">
             <w:r>
               <w:rPr>
                 <w:rStyle w:val="Hyperlink"/>
@@ -907,7 +909,7 @@
                 <w:noProof/>
                 <w:webHidden/>
               </w:rPr>
-              <w:instrText xml:space="preserve"> PAGEREF _Toc531005927 \h </w:instrText>
+              <w:instrText xml:space="preserve"> PAGEREF _Toc531278717 \h </w:instrText>
             </w:r>
             <w:r>
               <w:rPr>
@@ -950,7 +952,7 @@
               <w:lang w:eastAsia="en-AU"/>
             </w:rPr>
           </w:pPr>
-          <w:hyperlink w:anchor="_Toc531005928" w:history="1">
+          <w:hyperlink w:anchor="_Toc531278718" w:history="1">
             <w:r>
               <w:rPr>
                 <w:rStyle w:val="Hyperlink"/>
@@ -978,7 +980,7 @@
                 <w:noProof/>
                 <w:webHidden/>
               </w:rPr>
-              <w:instrText xml:space="preserve"> PAGEREF _Toc531005928 \h </w:instrText>
+              <w:instrText xml:space="preserve"> PAGEREF _Toc531278718 \h </w:instrText>
             </w:r>
             <w:r>
               <w:rPr>
@@ -1021,7 +1023,7 @@
               <w:lang w:eastAsia="en-AU"/>
             </w:rPr>
           </w:pPr>
-          <w:hyperlink w:anchor="_Toc531005929" w:history="1">
+          <w:hyperlink w:anchor="_Toc531278719" w:history="1">
             <w:r>
               <w:rPr>
                 <w:rStyle w:val="Hyperlink"/>
@@ -1049,7 +1051,7 @@
                 <w:noProof/>
                 <w:webHidden/>
               </w:rPr>
-              <w:instrText xml:space="preserve"> PAGEREF _Toc531005929 \h </w:instrText>
+              <w:instrText xml:space="preserve"> PAGEREF _Toc531278719 \h </w:instrText>
             </w:r>
             <w:r>
               <w:rPr>
@@ -1092,7 +1094,7 @@
               <w:lang w:eastAsia="en-AU"/>
             </w:rPr>
           </w:pPr>
-          <w:hyperlink w:anchor="_Toc531005930" w:history="1">
+          <w:hyperlink w:anchor="_Toc531278720" w:history="1">
             <w:r>
               <w:rPr>
                 <w:rStyle w:val="Hyperlink"/>
@@ -1120,7 +1122,7 @@
                 <w:noProof/>
                 <w:webHidden/>
               </w:rPr>
-              <w:instrText xml:space="preserve"> PAGEREF _Toc531005930 \h </w:instrText>
+              <w:instrText xml:space="preserve"> PAGEREF _Toc531278720 \h </w:instrText>
             </w:r>
             <w:r>
               <w:rPr>
@@ -1163,7 +1165,7 @@
               <w:lang w:eastAsia="en-AU"/>
             </w:rPr>
           </w:pPr>
-          <w:hyperlink w:anchor="_Toc531005931" w:history="1">
+          <w:hyperlink w:anchor="_Toc531278721" w:history="1">
             <w:r>
               <w:rPr>
                 <w:rStyle w:val="Hyperlink"/>
@@ -1191,7 +1193,7 @@
                 <w:noProof/>
                 <w:webHidden/>
               </w:rPr>
-              <w:instrText xml:space="preserve"> PAGEREF _Toc531005931 \h </w:instrText>
+              <w:instrText xml:space="preserve"> PAGEREF _Toc531278721 \h </w:instrText>
             </w:r>
             <w:r>
               <w:rPr>
@@ -1234,7 +1236,7 @@
               <w:lang w:eastAsia="en-AU"/>
             </w:rPr>
           </w:pPr>
-          <w:hyperlink w:anchor="_Toc531005932" w:history="1">
+          <w:hyperlink w:anchor="_Toc531278722" w:history="1">
             <w:r>
               <w:rPr>
                 <w:rStyle w:val="Hyperlink"/>
@@ -1262,7 +1264,7 @@
                 <w:noProof/>
                 <w:webHidden/>
               </w:rPr>
-              <w:instrText xml:space="preserve"> PAGEREF _Toc531005932 \h </w:instrText>
+              <w:instrText xml:space="preserve"> PAGEREF _Toc531278722 \h </w:instrText>
             </w:r>
             <w:r>
               <w:rPr>
@@ -1305,7 +1307,7 @@
               <w:lang w:eastAsia="en-AU"/>
             </w:rPr>
           </w:pPr>
-          <w:hyperlink w:anchor="_Toc531005933" w:history="1">
+          <w:hyperlink w:anchor="_Toc531278723" w:history="1">
             <w:r>
               <w:rPr>
                 <w:rStyle w:val="Hyperlink"/>
@@ -1333,7 +1335,7 @@
                 <w:noProof/>
                 <w:webHidden/>
               </w:rPr>
-              <w:instrText xml:space="preserve"> PAGEREF _Toc531005933 \h </w:instrText>
+              <w:instrText xml:space="preserve"> PAGEREF _Toc531278723 \h </w:instrText>
             </w:r>
             <w:r>
               <w:rPr>
@@ -1376,7 +1378,7 @@
               <w:lang w:eastAsia="en-AU"/>
             </w:rPr>
           </w:pPr>
-          <w:hyperlink w:anchor="_Toc531005934" w:history="1">
+          <w:hyperlink w:anchor="_Toc531278724" w:history="1">
             <w:r>
               <w:rPr>
                 <w:rStyle w:val="Hyperlink"/>
@@ -1404,7 +1406,7 @@
                 <w:noProof/>
                 <w:webHidden/>
               </w:rPr>
-              <w:instrText xml:space="preserve"> PAGEREF _Toc531005934 \h </w:instrText>
+              <w:instrText xml:space="preserve"> PAGEREF _Toc531278724 \h </w:instrText>
             </w:r>
             <w:r>
               <w:rPr>
@@ -1447,7 +1449,7 @@
               <w:lang w:eastAsia="en-AU"/>
             </w:rPr>
           </w:pPr>
-          <w:hyperlink w:anchor="_Toc531005935" w:history="1">
+          <w:hyperlink w:anchor="_Toc531278725" w:history="1">
             <w:r>
               <w:rPr>
                 <w:rStyle w:val="Hyperlink"/>
@@ -1455,7 +1457,7 @@
                 <w:b/>
                 <w:noProof/>
               </w:rPr>
-              <w:t>Application Installation - Jakob</w:t>
+              <w:t>Application Web Server Deployment – Jakob</w:t>
             </w:r>
             <w:r>
               <w:rPr>
@@ -1476,7 +1478,7 @@
                 <w:noProof/>
                 <w:webHidden/>
               </w:rPr>
-              <w:instrText xml:space="preserve"> PAGEREF _Toc531005935 \h </w:instrText>
+              <w:instrText xml:space="preserve"> PAGEREF _Toc531278725 \h </w:instrText>
             </w:r>
             <w:r>
               <w:rPr>
@@ -1519,7 +1521,79 @@
               <w:lang w:eastAsia="en-AU"/>
             </w:rPr>
           </w:pPr>
-          <w:hyperlink w:anchor="_Toc531005936" w:history="1">
+          <w:hyperlink w:anchor="_Toc531278726" w:history="1">
+            <w:r>
+              <w:rPr>
+                <w:rStyle w:val="Hyperlink"/>
+                <w:rFonts w:ascii="Arial" w:hAnsi="Arial" w:cs="Arial"/>
+                <w:b/>
+                <w:noProof/>
+              </w:rPr>
+              <w:t>Application Installation (Setup File) - Jakob</w:t>
+            </w:r>
+            <w:r>
+              <w:rPr>
+                <w:noProof/>
+                <w:webHidden/>
+              </w:rPr>
+              <w:tab/>
+            </w:r>
+            <w:r>
+              <w:rPr>
+                <w:noProof/>
+                <w:webHidden/>
+              </w:rPr>
+              <w:fldChar w:fldCharType="begin"/>
+            </w:r>
+            <w:r>
+              <w:rPr>
+                <w:noProof/>
+                <w:webHidden/>
+              </w:rPr>
+              <w:instrText xml:space="preserve"> PAGEREF _Toc531278726 \h </w:instrText>
+            </w:r>
+            <w:r>
+              <w:rPr>
+                <w:noProof/>
+                <w:webHidden/>
+              </w:rPr>
+            </w:r>
+            <w:r>
+              <w:rPr>
+                <w:noProof/>
+                <w:webHidden/>
+              </w:rPr>
+              <w:fldChar w:fldCharType="separate"/>
+            </w:r>
+            <w:r>
+              <w:rPr>
+                <w:noProof/>
+                <w:webHidden/>
+              </w:rPr>
+              <w:t>11</w:t>
+            </w:r>
+            <w:r>
+              <w:rPr>
+                <w:noProof/>
+                <w:webHidden/>
+              </w:rPr>
+              <w:fldChar w:fldCharType="end"/>
+            </w:r>
+          </w:hyperlink>
+        </w:p>
+        <w:p>
+          <w:pPr>
+            <w:pStyle w:val="TOC2"/>
+            <w:tabs>
+              <w:tab w:val="right" w:leader="dot" w:pos="9016"/>
+            </w:tabs>
+            <w:rPr>
+              <w:rFonts w:eastAsiaTheme="minorEastAsia"/>
+              <w:noProof/>
+              <w:lang w:eastAsia="en-AU"/>
+            </w:rPr>
+          </w:pPr>
+          <w:hyperlink w:anchor="_Toc531278727" w:history="1">
             <w:r>
               <w:rPr>
                 <w:rStyle w:val="Hyperlink"/>
@@ -1549,7 +1623,7 @@
                 <w:noProof/>
                 <w:webHidden/>
               </w:rPr>
-              <w:instrText xml:space="preserve"> PAGEREF _Toc531005936 \h </w:instrText>
+              <w:instrText xml:space="preserve"> PAGEREF _Toc531278727 \h </w:instrText>
             </w:r>
             <w:r>
               <w:rPr>
@@ -1569,7 +1643,7 @@
                 <w:noProof/>
                 <w:webHidden/>
               </w:rPr>
-              <w:t>11</w:t>
+              <w:t>13</w:t>
             </w:r>
             <w:r>
               <w:rPr>
@@ -1592,7 +1666,7 @@
               <w:lang w:eastAsia="en-AU"/>
             </w:rPr>
           </w:pPr>
-          <w:hyperlink w:anchor="_Toc531005937" w:history="1">
+          <w:hyperlink w:anchor="_Toc531278728" w:history="1">
             <w:r>
               <w:rPr>
                 <w:rStyle w:val="Hyperlink"/>
@@ -1621,7 +1695,7 @@
                 <w:noProof/>
                 <w:webHidden/>
               </w:rPr>
-              <w:instrText xml:space="preserve"> PAGEREF _Toc531005937 \h </w:instrText>
+              <w:instrText xml:space="preserve"> PAGEREF _Toc531278728 \h </w:instrText>
             </w:r>
             <w:r>
               <w:rPr>
@@ -1641,7 +1715,7 @@
                 <w:noProof/>
                 <w:webHidden/>
               </w:rPr>
-              <w:t>11</w:t>
+              <w:t>13</w:t>
             </w:r>
             <w:r>
               <w:rPr>
@@ -1664,7 +1738,7 @@
               <w:lang w:eastAsia="en-AU"/>
             </w:rPr>
           </w:pPr>
-          <w:hyperlink w:anchor="_Toc531005938" w:history="1">
+          <w:hyperlink w:anchor="_Toc531278729" w:history="1">
             <w:r>
               <w:rPr>
                 <w:rStyle w:val="Hyperlink"/>
@@ -1692,7 +1766,7 @@
                 <w:noProof/>
                 <w:webHidden/>
               </w:rPr>
-              <w:instrText xml:space="preserve"> PAGEREF _Toc531005938 \h </w:instrText>
+              <w:instrText xml:space="preserve"> PAGEREF _Toc531278729 \h </w:instrText>
             </w:r>
             <w:r>
               <w:rPr>
@@ -1712,7 +1786,7 @@
                 <w:noProof/>
                 <w:webHidden/>
               </w:rPr>
-              <w:t>12</w:t>
+              <w:t>14</w:t>
             </w:r>
             <w:r>
               <w:rPr>
@@ -1735,7 +1809,7 @@
               <w:lang w:eastAsia="en-AU"/>
             </w:rPr>
           </w:pPr>
-          <w:hyperlink w:anchor="_Toc531005939" w:history="1">
+          <w:hyperlink w:anchor="_Toc531278730" w:history="1">
             <w:r>
               <w:rPr>
                 <w:rStyle w:val="Hyperlink"/>
@@ -1763,7 +1837,7 @@
                 <w:noProof/>
                 <w:webHidden/>
               </w:rPr>
-              <w:instrText xml:space="preserve"> PAGEREF _Toc531005939 \h </w:instrText>
+              <w:instrText xml:space="preserve"> PAGEREF _Toc531278730 \h </w:instrText>
             </w:r>
             <w:r>
               <w:rPr>
@@ -1783,7 +1857,7 @@
                 <w:noProof/>
                 <w:webHidden/>
               </w:rPr>
-              <w:t>14</w:t>
+              <w:t>16</w:t>
             </w:r>
             <w:r>
               <w:rPr>
@@ -1837,7 +1911,7 @@
           <w:lang w:eastAsia="en-US"/>
         </w:rPr>
       </w:pPr>
-      <w:bookmarkStart w:id="1" w:name="_Toc531005926"/>
+      <w:bookmarkStart w:id="2" w:name="_Toc531278716"/>
       <w:r>
         <w:rPr>
           <w:rFonts w:ascii="Arial" w:hAnsi="Arial" w:cs="Arial"/>
@@ -1860,7 +1934,7 @@
         </w:rPr>
         <w:t>Jakob</w:t>
       </w:r>
-      <w:bookmarkEnd w:id="1"/>
+      <w:bookmarkEnd w:id="2"/>
     </w:p>
     <w:p>
       <w:pPr>
@@ -1991,7 +2065,7 @@
           <w:lang w:eastAsia="en-US"/>
         </w:rPr>
       </w:pPr>
-      <w:bookmarkStart w:id="2" w:name="_Toc531005927"/>
+      <w:bookmarkStart w:id="3" w:name="_Toc531278717"/>
       <w:r>
         <w:rPr>
           <w:rFonts w:ascii="Arial" w:hAnsi="Arial" w:cs="Arial"/>
@@ -2013,7 +2087,7 @@
         </w:rPr>
         <w:t>Jake</w:t>
       </w:r>
-      <w:bookmarkEnd w:id="2"/>
+      <w:bookmarkEnd w:id="3"/>
     </w:p>
     <w:p>
       <w:pPr>
@@ -2081,7 +2155,7 @@
           <w:lang w:eastAsia="en-US"/>
         </w:rPr>
       </w:pPr>
-      <w:bookmarkStart w:id="3" w:name="_Toc531005928"/>
+      <w:bookmarkStart w:id="4" w:name="_Toc531278718"/>
       <w:r>
         <w:rPr>
           <w:rFonts w:ascii="Arial" w:hAnsi="Arial" w:cs="Arial"/>
@@ -2103,7 +2177,7 @@
         </w:rPr>
         <w:t>Jake</w:t>
       </w:r>
-      <w:bookmarkEnd w:id="3"/>
+      <w:bookmarkEnd w:id="4"/>
     </w:p>
     <w:p>
       <w:pPr>
@@ -2266,7 +2340,7 @@
           <w:lang w:eastAsia="en-US"/>
         </w:rPr>
       </w:pPr>
-      <w:bookmarkStart w:id="4" w:name="_Toc531005929"/>
+      <w:bookmarkStart w:id="5" w:name="_Toc531278719"/>
       <w:r>
         <w:rPr>
           <w:rFonts w:ascii="Arial" w:hAnsi="Arial" w:cs="Arial"/>
@@ -2290,7 +2364,7 @@
         </w:rPr>
         <w:t>Ruan</w:t>
       </w:r>
-      <w:bookmarkEnd w:id="4"/>
+      <w:bookmarkEnd w:id="5"/>
       <w:proofErr w:type="spellEnd"/>
     </w:p>
     <w:p>
@@ -2890,7 +2964,7 @@
           <w:lang w:eastAsia="en-US"/>
         </w:rPr>
       </w:pPr>
-      <w:bookmarkStart w:id="5" w:name="_Toc531005930"/>
+      <w:bookmarkStart w:id="6" w:name="_Toc531278720"/>
       <w:r>
         <w:rPr>
           <w:rFonts w:ascii="Arial" w:hAnsi="Arial" w:cs="Arial"/>
@@ -2906,7 +2980,7 @@
         </w:rPr>
         <w:t xml:space="preserve"> - Dion</w:t>
       </w:r>
-      <w:bookmarkEnd w:id="5"/>
+      <w:bookmarkEnd w:id="6"/>
     </w:p>
     <w:p>
       <w:pPr>
@@ -3920,7 +3994,7 @@
           <w:lang w:eastAsia="en-US"/>
         </w:rPr>
       </w:pPr>
-      <w:bookmarkStart w:id="6" w:name="_Toc531005931"/>
+      <w:bookmarkStart w:id="7" w:name="_Toc531278721"/>
       <w:r>
         <w:rPr>
           <w:rFonts w:ascii="Arial" w:hAnsi="Arial" w:cs="Arial"/>
@@ -3943,7 +4017,7 @@
         </w:rPr>
         <w:t>Jakob</w:t>
       </w:r>
-      <w:bookmarkEnd w:id="6"/>
+      <w:bookmarkEnd w:id="7"/>
     </w:p>
     <w:p>
       <w:pPr>
@@ -4142,7 +4216,7 @@
           <w:lang w:eastAsia="en-US"/>
         </w:rPr>
       </w:pPr>
-      <w:bookmarkStart w:id="7" w:name="_Toc531005932"/>
+      <w:bookmarkStart w:id="8" w:name="_Toc531278722"/>
       <w:r>
         <w:rPr>
           <w:rFonts w:ascii="Arial" w:hAnsi="Arial" w:cs="Arial"/>
@@ -4164,7 +4238,7 @@
         </w:rPr>
         <w:t>Rani</w:t>
       </w:r>
-      <w:bookmarkEnd w:id="7"/>
+      <w:bookmarkEnd w:id="8"/>
     </w:p>
     <w:p>
       <w:pPr>
@@ -5044,7 +5118,7 @@
           <w:lang w:eastAsia="en-US"/>
         </w:rPr>
       </w:pPr>
-      <w:bookmarkStart w:id="8" w:name="_Toc531005933"/>
+      <w:bookmarkStart w:id="9" w:name="_Toc531278723"/>
       <w:r>
         <w:rPr>
           <w:rFonts w:ascii="Arial" w:hAnsi="Arial" w:cs="Arial"/>
@@ -5066,7 +5140,7 @@
         </w:rPr>
         <w:t>Brayden</w:t>
       </w:r>
-      <w:bookmarkEnd w:id="8"/>
+      <w:bookmarkEnd w:id="9"/>
     </w:p>
     <w:p>
       <w:pPr>
@@ -5113,36 +5187,32 @@
           <w:lang w:eastAsia="en-US"/>
         </w:rPr>
       </w:pPr>
-      <w:bookmarkStart w:id="9" w:name="_Toc531005934"/>
       <w:bookmarkStart w:id="10" w:name="_Toc530926521"/>
+      <w:bookmarkStart w:id="11" w:name="_Toc531278724"/>
       <w:r>
         <w:rPr>
           <w:rFonts w:ascii="Arial" w:hAnsi="Arial" w:cs="Arial"/>
           <w:sz w:val="44"/>
         </w:rPr>
         <w:lastRenderedPageBreak/>
-        <w:t>Installation Procedure – Application and Database</w:t>
-      </w:r>
-      <w:bookmarkEnd w:id="9"/>
+        <w:t xml:space="preserve">Installation Procedure – </w:t>
+      </w:r>
       <w:r>
         <w:rPr>
           <w:rFonts w:ascii="Arial" w:hAnsi="Arial" w:cs="Arial"/>
-          <w:sz w:val="44"/>
+          <w:sz w:val="32"/>
+        </w:rPr>
+        <w:t>Application and Database</w:t>
+      </w:r>
+      <w:bookmarkEnd w:id="11"/>
+      <w:r>
+        <w:rPr>
+          <w:rFonts w:ascii="Arial" w:hAnsi="Arial" w:cs="Arial"/>
+          <w:sz w:val="32"/>
         </w:rPr>
         <w:t xml:space="preserve"> </w:t>
       </w:r>
       <w:bookmarkEnd w:id="10"/>
-    </w:p>
-    <w:p>
-      <w:pPr>
-        <w:spacing w:after="0" w:line="240" w:lineRule="auto"/>
-        <w:rPr>
-          <w:rFonts w:ascii="Times New Roman" w:eastAsia="Times New Roman" w:hAnsi="Times New Roman" w:cs="Times New Roman"/>
-          <w:sz w:val="24"/>
-          <w:szCs w:val="24"/>
-          <w:lang w:eastAsia="en-AU"/>
-        </w:rPr>
-      </w:pPr>
     </w:p>
     <w:p>
       <w:pPr>
@@ -5154,7 +5224,7 @@
           <w:sz w:val="40"/>
         </w:rPr>
       </w:pPr>
-      <w:bookmarkStart w:id="11" w:name="_Toc531005935"/>
+      <w:bookmarkStart w:id="12" w:name="_Toc531278725"/>
       <w:r>
         <w:rPr>
           <w:rFonts w:ascii="Arial" w:hAnsi="Arial" w:cs="Arial"/>
@@ -5162,7 +5232,7 @@
           <w:color w:val="auto"/>
           <w:sz w:val="40"/>
         </w:rPr>
-        <w:t>Application Installation</w:t>
+        <w:t xml:space="preserve">Application </w:t>
       </w:r>
       <w:r>
         <w:rPr>
@@ -5171,7 +5241,7 @@
           <w:color w:val="auto"/>
           <w:sz w:val="40"/>
         </w:rPr>
-        <w:t xml:space="preserve"> (Setup File)</w:t>
+        <w:t>Web Server Deployment –</w:t>
       </w:r>
       <w:r>
         <w:rPr>
@@ -5180,20 +5250,9 @@
           <w:color w:val="auto"/>
           <w:sz w:val="40"/>
         </w:rPr>
-        <w:t xml:space="preserve"> - J</w:t>
-      </w:r>
-      <w:bookmarkStart w:id="12" w:name="_GoBack"/>
+        <w:t xml:space="preserve"> Jakob</w:t>
+      </w:r>
       <w:bookmarkEnd w:id="12"/>
-      <w:r>
-        <w:rPr>
-          <w:rFonts w:ascii="Arial" w:hAnsi="Arial" w:cs="Arial"/>
-          <w:b/>
-          <w:color w:val="auto"/>
-          <w:sz w:val="40"/>
-        </w:rPr>
-        <w:t>akob</w:t>
-      </w:r>
-      <w:bookmarkEnd w:id="11"/>
     </w:p>
     <w:p>
       <w:pPr>
@@ -5205,22 +5264,13 @@
           <w:color w:val="000000"/>
           <w:sz w:val="36"/>
           <w:szCs w:val="36"/>
-          <w:u w:val="single"/>
-          <w:lang w:eastAsia="en-AU"/>
-        </w:rPr>
-      </w:pPr>
-    </w:p>
-    <w:p>
-      <w:pPr>
-        <w:spacing w:after="0" w:line="240" w:lineRule="auto"/>
-        <w:rPr>
-          <w:rFonts w:ascii="Times New Roman" w:eastAsia="Times New Roman" w:hAnsi="Times New Roman" w:cs="Times New Roman"/>
-          <w:sz w:val="24"/>
-          <w:szCs w:val="24"/>
-          <w:lang w:eastAsia="en-AU"/>
-        </w:rPr>
-      </w:pPr>
-      <w:r>
+          <w:lang w:eastAsia="en-AU"/>
+        </w:rPr>
+      </w:pPr>
+    </w:p>
+    <w:p>
+      <w:pPr>
+        <w:spacing w:after="0" w:line="240" w:lineRule="auto"/>
         <w:rPr>
           <w:rFonts w:ascii="Arial" w:eastAsia="Times New Roman" w:hAnsi="Arial" w:cs="Arial"/>
           <w:b/>
@@ -5230,6 +5280,17 @@
           <w:szCs w:val="36"/>
           <w:lang w:eastAsia="en-AU"/>
         </w:rPr>
+      </w:pPr>
+      <w:r>
+        <w:rPr>
+          <w:rFonts w:ascii="Arial" w:eastAsia="Times New Roman" w:hAnsi="Arial" w:cs="Arial"/>
+          <w:b/>
+          <w:bCs/>
+          <w:color w:val="000000"/>
+          <w:sz w:val="36"/>
+          <w:szCs w:val="36"/>
+          <w:lang w:eastAsia="en-AU"/>
+        </w:rPr>
         <w:t xml:space="preserve">Step 1. </w:t>
       </w:r>
     </w:p>
@@ -5237,38 +5298,42 @@
       <w:pPr>
         <w:spacing w:after="0" w:line="240" w:lineRule="auto"/>
         <w:rPr>
-          <w:rFonts w:ascii="Times New Roman" w:eastAsia="Times New Roman" w:hAnsi="Times New Roman" w:cs="Times New Roman"/>
-          <w:sz w:val="24"/>
-          <w:szCs w:val="24"/>
-          <w:lang w:eastAsia="en-AU"/>
-        </w:rPr>
-      </w:pPr>
-      <w:r>
-        <w:rPr>
-          <w:rFonts w:ascii="Arial" w:eastAsia="Times New Roman" w:hAnsi="Arial" w:cs="Arial"/>
-          <w:color w:val="000000"/>
-          <w:lang w:eastAsia="en-AU"/>
-        </w:rPr>
-        <w:t>Locate the installation package called ‘setup.exe’ and double click it to run</w:t>
-      </w:r>
-    </w:p>
-    <w:p>
-      <w:pPr>
-        <w:spacing w:after="0" w:line="240" w:lineRule="auto"/>
-        <w:rPr>
-          <w:rFonts w:ascii="Times New Roman" w:eastAsia="Times New Roman" w:hAnsi="Times New Roman" w:cs="Times New Roman"/>
-          <w:sz w:val="24"/>
-          <w:szCs w:val="24"/>
-          <w:lang w:eastAsia="en-AU"/>
-        </w:rPr>
-      </w:pPr>
-      <w:r>
-        <w:rPr>
-          <w:rFonts w:ascii="Arial" w:eastAsia="Times New Roman" w:hAnsi="Arial" w:cs="Arial"/>
-          <w:noProof/>
-          <w:color w:val="000000"/>
-          <w:lang w:eastAsia="en-AU"/>
-        </w:rPr>
+          <w:rFonts w:ascii="Arial" w:eastAsia="Times New Roman" w:hAnsi="Arial" w:cs="Arial"/>
+          <w:sz w:val="24"/>
+          <w:szCs w:val="24"/>
+          <w:lang w:eastAsia="en-AU"/>
+        </w:rPr>
+      </w:pPr>
+      <w:r>
+        <w:rPr>
+          <w:rFonts w:ascii="Arial" w:eastAsia="Times New Roman" w:hAnsi="Arial" w:cs="Arial"/>
+          <w:sz w:val="24"/>
+          <w:szCs w:val="24"/>
+          <w:lang w:eastAsia="en-AU"/>
+        </w:rPr>
+        <w:t>Once you are ready to deploy your application to a web server you can procee</w:t>
+      </w:r>
+      <w:r>
+        <w:rPr>
+          <w:rFonts w:ascii="Arial" w:eastAsia="Times New Roman" w:hAnsi="Arial" w:cs="Arial"/>
+          <w:sz w:val="24"/>
+          <w:szCs w:val="24"/>
+          <w:lang w:eastAsia="en-AU"/>
+        </w:rPr>
+        <w:t>d to the P</w:t>
+      </w:r>
+      <w:r>
+        <w:rPr>
+          <w:rFonts w:ascii="Arial" w:eastAsia="Times New Roman" w:hAnsi="Arial" w:cs="Arial"/>
+          <w:sz w:val="24"/>
+          <w:szCs w:val="24"/>
+          <w:lang w:eastAsia="en-AU"/>
+        </w:rPr>
+        <w:t xml:space="preserve">ublish page for your application. </w:t>
+      </w:r>
+    </w:p>
+    <w:p>
+      <w:r>
         <w:pict>
           <v:shapetype id="_x0000_t75" coordsize="21600,21600" o:spt="75" o:preferrelative="t" path="m@4@5l@4@11@9@11@9@5xe" filled="f" stroked="f">
             <v:stroke joinstyle="miter"/>
@@ -5289,8 +5354,8 @@
             <v:path o:extrusionok="f" gradientshapeok="t" o:connecttype="rect"/>
             <o:lock v:ext="edit" aspectratio="t"/>
           </v:shapetype>
-          <v:shape id="_x0000_i1025" type="#_x0000_t75" style="width:450.75pt;height:83.25pt">
-            <v:imagedata r:id="rId7" o:title="7"/>
+          <v:shape id="_x0000_i1025" type="#_x0000_t75" style="width:294.8pt;height:262.2pt">
+            <v:imagedata r:id="rId7" o:title="1"/>
           </v:shape>
         </w:pict>
       </w:r>
@@ -5299,25 +5364,6 @@
       <w:pPr>
         <w:spacing w:after="0" w:line="240" w:lineRule="auto"/>
         <w:rPr>
-          <w:rFonts w:ascii="Times New Roman" w:eastAsia="Times New Roman" w:hAnsi="Times New Roman" w:cs="Times New Roman"/>
-          <w:sz w:val="24"/>
-          <w:szCs w:val="24"/>
-          <w:lang w:eastAsia="en-AU"/>
-        </w:rPr>
-      </w:pPr>
-    </w:p>
-    <w:p>
-      <w:pPr>
-        <w:spacing w:after="0" w:line="240" w:lineRule="auto"/>
-        <w:rPr>
-          <w:rFonts w:ascii="Times New Roman" w:eastAsia="Times New Roman" w:hAnsi="Times New Roman" w:cs="Times New Roman"/>
-          <w:sz w:val="24"/>
-          <w:szCs w:val="24"/>
-          <w:lang w:eastAsia="en-AU"/>
-        </w:rPr>
-      </w:pPr>
-      <w:r>
-        <w:rPr>
           <w:rFonts w:ascii="Arial" w:eastAsia="Times New Roman" w:hAnsi="Arial" w:cs="Arial"/>
           <w:b/>
           <w:bCs/>
@@ -5326,65 +5372,88 @@
           <w:szCs w:val="36"/>
           <w:lang w:eastAsia="en-AU"/>
         </w:rPr>
-        <w:t xml:space="preserve">Step 2. </w:t>
-      </w:r>
-    </w:p>
-    <w:p>
-      <w:pPr>
-        <w:spacing w:after="0" w:line="240" w:lineRule="auto"/>
-        <w:rPr>
-          <w:rFonts w:ascii="Times New Roman" w:eastAsia="Times New Roman" w:hAnsi="Times New Roman" w:cs="Times New Roman"/>
-          <w:sz w:val="24"/>
-          <w:szCs w:val="24"/>
-          <w:lang w:eastAsia="en-AU"/>
-        </w:rPr>
-      </w:pPr>
-      <w:r>
-        <w:rPr>
-          <w:rFonts w:ascii="Arial" w:eastAsia="Times New Roman" w:hAnsi="Arial" w:cs="Arial"/>
-          <w:color w:val="000000"/>
-          <w:lang w:eastAsia="en-AU"/>
-        </w:rPr>
-        <w:t xml:space="preserve">This will open the installer wizard. From here you can click next and cancel. </w:t>
-      </w:r>
-    </w:p>
-    <w:p>
-      <w:pPr>
-        <w:spacing w:after="0" w:line="240" w:lineRule="auto"/>
-        <w:rPr>
-          <w:rFonts w:ascii="Times New Roman" w:eastAsia="Times New Roman" w:hAnsi="Times New Roman" w:cs="Times New Roman"/>
-          <w:sz w:val="24"/>
-          <w:szCs w:val="24"/>
-          <w:lang w:eastAsia="en-AU"/>
-        </w:rPr>
-      </w:pPr>
-      <w:r>
-        <w:rPr>
-          <w:rFonts w:ascii="Arial" w:eastAsia="Times New Roman" w:hAnsi="Arial" w:cs="Arial"/>
-          <w:noProof/>
-          <w:color w:val="000000"/>
+      </w:pPr>
+      <w:r>
+        <w:rPr>
+          <w:rFonts w:ascii="Arial" w:eastAsia="Times New Roman" w:hAnsi="Arial" w:cs="Arial"/>
+          <w:b/>
+          <w:bCs/>
+          <w:color w:val="000000"/>
+          <w:sz w:val="36"/>
+          <w:szCs w:val="36"/>
+          <w:lang w:eastAsia="en-AU"/>
+        </w:rPr>
+        <w:t>Step 2</w:t>
+      </w:r>
+      <w:r>
+        <w:rPr>
+          <w:rFonts w:ascii="Arial" w:eastAsia="Times New Roman" w:hAnsi="Arial" w:cs="Arial"/>
+          <w:b/>
+          <w:bCs/>
+          <w:color w:val="000000"/>
+          <w:sz w:val="36"/>
+          <w:szCs w:val="36"/>
+          <w:lang w:eastAsia="en-AU"/>
+        </w:rPr>
+        <w:t xml:space="preserve">. </w:t>
+      </w:r>
+    </w:p>
+    <w:p>
+      <w:pPr>
+        <w:spacing w:after="0" w:line="240" w:lineRule="auto"/>
+        <w:rPr>
+          <w:rFonts w:ascii="Arial" w:eastAsia="Times New Roman" w:hAnsi="Arial" w:cs="Arial"/>
+          <w:bCs/>
+          <w:color w:val="000000"/>
+          <w:sz w:val="24"/>
+          <w:szCs w:val="36"/>
+          <w:lang w:eastAsia="en-AU"/>
+        </w:rPr>
+      </w:pPr>
+      <w:r>
+        <w:rPr>
+          <w:rFonts w:ascii="Arial" w:eastAsia="Times New Roman" w:hAnsi="Arial" w:cs="Arial"/>
+          <w:bCs/>
+          <w:color w:val="000000"/>
+          <w:sz w:val="24"/>
+          <w:szCs w:val="36"/>
+          <w:lang w:eastAsia="en-AU"/>
+        </w:rPr>
+        <w:t>You will now see the publish page. From here you can click new profile and select the IIS, FTP, etc. option. Lastly click Publish to go to the next step.</w:t>
+      </w:r>
+    </w:p>
+    <w:p>
+      <w:pPr>
+        <w:spacing w:after="0" w:line="240" w:lineRule="auto"/>
+        <w:rPr>
+          <w:rFonts w:ascii="Arial" w:eastAsia="Times New Roman" w:hAnsi="Arial" w:cs="Arial"/>
+          <w:b/>
+          <w:bCs/>
+          <w:color w:val="000000"/>
+          <w:sz w:val="36"/>
+          <w:szCs w:val="36"/>
+          <w:lang w:eastAsia="en-AU"/>
+        </w:rPr>
+      </w:pPr>
+      <w:r>
+        <w:rPr>
+          <w:rFonts w:ascii="Arial" w:eastAsia="Times New Roman" w:hAnsi="Arial" w:cs="Arial"/>
+          <w:b/>
+          <w:bCs/>
+          <w:color w:val="000000"/>
+          <w:sz w:val="36"/>
+          <w:szCs w:val="36"/>
           <w:lang w:eastAsia="en-AU"/>
         </w:rPr>
         <w:pict>
-          <v:shape id="_x0000_i1028" type="#_x0000_t75" style="width:368.25pt;height:293.25pt">
-            <v:imagedata r:id="rId8" o:title="1" cropbottom="2250f"/>
+          <v:shape id="_x0000_i1026" type="#_x0000_t75" style="width:405.5pt;height:210.55pt">
+            <v:imagedata r:id="rId8" o:title="1"/>
           </v:shape>
         </w:pict>
       </w:r>
     </w:p>
     <w:p>
       <w:pPr>
-        <w:spacing w:after="240" w:line="240" w:lineRule="auto"/>
-        <w:rPr>
-          <w:rFonts w:ascii="Times New Roman" w:eastAsia="Times New Roman" w:hAnsi="Times New Roman" w:cs="Times New Roman"/>
-          <w:sz w:val="24"/>
-          <w:szCs w:val="24"/>
-          <w:lang w:eastAsia="en-AU"/>
-        </w:rPr>
-      </w:pPr>
-    </w:p>
-    <w:p>
-      <w:pPr>
         <w:spacing w:after="0" w:line="240" w:lineRule="auto"/>
         <w:rPr>
           <w:rFonts w:ascii="Arial" w:eastAsia="Times New Roman" w:hAnsi="Arial" w:cs="Arial"/>
@@ -5410,10 +5479,7 @@
           <w:lang w:eastAsia="en-AU"/>
         </w:rPr>
       </w:pPr>
-    </w:p>
-    <w:p>
-      <w:pPr>
-        <w:spacing w:after="0" w:line="240" w:lineRule="auto"/>
+      <w:r>
         <w:rPr>
           <w:rFonts w:ascii="Arial" w:eastAsia="Times New Roman" w:hAnsi="Arial" w:cs="Arial"/>
           <w:b/>
@@ -5423,11 +5489,10 @@
           <w:szCs w:val="36"/>
           <w:lang w:eastAsia="en-AU"/>
         </w:rPr>
-      </w:pPr>
-    </w:p>
-    <w:p>
-      <w:pPr>
-        <w:spacing w:after="0" w:line="240" w:lineRule="auto"/>
+        <w:lastRenderedPageBreak/>
+        <w:t>Step 3</w:t>
+      </w:r>
+      <w:r>
         <w:rPr>
           <w:rFonts w:ascii="Arial" w:eastAsia="Times New Roman" w:hAnsi="Arial" w:cs="Arial"/>
           <w:b/>
@@ -5437,19 +5502,12 @@
           <w:szCs w:val="36"/>
           <w:lang w:eastAsia="en-AU"/>
         </w:rPr>
-      </w:pPr>
-    </w:p>
-    <w:p>
-      <w:pPr>
-        <w:spacing w:after="0" w:line="240" w:lineRule="auto"/>
-        <w:rPr>
-          <w:rFonts w:ascii="Times New Roman" w:eastAsia="Times New Roman" w:hAnsi="Times New Roman" w:cs="Times New Roman"/>
-          <w:sz w:val="24"/>
-          <w:szCs w:val="24"/>
-          <w:lang w:eastAsia="en-AU"/>
-        </w:rPr>
-      </w:pPr>
-      <w:r>
+        <w:t>.</w:t>
+      </w:r>
+    </w:p>
+    <w:p>
+      <w:pPr>
+        <w:spacing w:after="0" w:line="240" w:lineRule="auto"/>
         <w:rPr>
           <w:rFonts w:ascii="Arial" w:eastAsia="Times New Roman" w:hAnsi="Arial" w:cs="Arial"/>
           <w:b/>
@@ -5459,6 +5517,1123 @@
           <w:szCs w:val="36"/>
           <w:lang w:eastAsia="en-AU"/>
         </w:rPr>
+      </w:pPr>
+      <w:r>
+        <w:rPr>
+          <w:rFonts w:ascii="Arial" w:eastAsia="Times New Roman" w:hAnsi="Arial" w:cs="Arial"/>
+          <w:b/>
+          <w:bCs/>
+          <w:noProof/>
+          <w:color w:val="000000"/>
+          <w:sz w:val="36"/>
+          <w:szCs w:val="36"/>
+          <w:lang w:eastAsia="en-AU"/>
+        </w:rPr>
+        <w:drawing>
+          <wp:anchor distT="0" distB="0" distL="114300" distR="114300" simplePos="0" relativeHeight="251664384" behindDoc="0" locked="0" layoutInCell="1" allowOverlap="1">
+            <wp:simplePos x="0" y="0"/>
+            <wp:positionH relativeFrom="margin">
+              <wp:posOffset>-761365</wp:posOffset>
+            </wp:positionH>
+            <wp:positionV relativeFrom="paragraph">
+              <wp:posOffset>1431925</wp:posOffset>
+            </wp:positionV>
+            <wp:extent cx="3629660" cy="3148330"/>
+            <wp:effectExtent l="0" t="0" r="8890" b="0"/>
+            <wp:wrapSquare wrapText="bothSides"/>
+            <wp:docPr id="1" name="Picture 1"/>
+            <wp:cNvGraphicFramePr>
+              <a:graphicFrameLocks xmlns:a="http://schemas.openxmlformats.org/drawingml/2006/main" noChangeAspect="1"/>
+            </wp:cNvGraphicFramePr>
+            <a:graphic xmlns:a="http://schemas.openxmlformats.org/drawingml/2006/main">
+              <a:graphicData uri="http://schemas.openxmlformats.org/drawingml/2006/picture">
+                <pic:pic xmlns:pic="http://schemas.openxmlformats.org/drawingml/2006/picture">
+                  <pic:nvPicPr>
+                    <pic:cNvPr id="1" name="2.jpg"/>
+                    <pic:cNvPicPr/>
+                  </pic:nvPicPr>
+                  <pic:blipFill>
+                    <a:blip r:embed="rId9">
+                      <a:extLst>
+                        <a:ext uri="{28A0092B-C50C-407E-A947-70E740481C1C}">
+                          <a14:useLocalDpi xmlns:a14="http://schemas.microsoft.com/office/drawing/2010/main" val="0"/>
+                        </a:ext>
+                      </a:extLst>
+                    </a:blip>
+                    <a:stretch>
+                      <a:fillRect/>
+                    </a:stretch>
+                  </pic:blipFill>
+                  <pic:spPr>
+                    <a:xfrm>
+                      <a:off x="0" y="0"/>
+                      <a:ext cx="3629660" cy="3148330"/>
+                    </a:xfrm>
+                    <a:prstGeom prst="rect">
+                      <a:avLst/>
+                    </a:prstGeom>
+                  </pic:spPr>
+                </pic:pic>
+              </a:graphicData>
+            </a:graphic>
+            <wp14:sizeRelH relativeFrom="margin">
+              <wp14:pctWidth>0</wp14:pctWidth>
+            </wp14:sizeRelH>
+            <wp14:sizeRelV relativeFrom="margin">
+              <wp14:pctHeight>0</wp14:pctHeight>
+            </wp14:sizeRelV>
+          </wp:anchor>
+        </w:drawing>
+      </w:r>
+      <w:r>
+        <w:rPr>
+          <w:rFonts w:ascii="Arial" w:eastAsia="Times New Roman" w:hAnsi="Arial" w:cs="Arial"/>
+          <w:b/>
+          <w:bCs/>
+          <w:noProof/>
+          <w:color w:val="000000"/>
+          <w:sz w:val="36"/>
+          <w:szCs w:val="36"/>
+          <w:lang w:eastAsia="en-AU"/>
+        </w:rPr>
+        <w:drawing>
+          <wp:anchor distT="0" distB="0" distL="114300" distR="114300" simplePos="0" relativeHeight="251665408" behindDoc="0" locked="0" layoutInCell="1" allowOverlap="1">
+            <wp:simplePos x="0" y="0"/>
+            <wp:positionH relativeFrom="margin">
+              <wp:posOffset>2861945</wp:posOffset>
+            </wp:positionH>
+            <wp:positionV relativeFrom="paragraph">
+              <wp:posOffset>1439794</wp:posOffset>
+            </wp:positionV>
+            <wp:extent cx="3621405" cy="3131820"/>
+            <wp:effectExtent l="0" t="0" r="0" b="0"/>
+            <wp:wrapSquare wrapText="bothSides"/>
+            <wp:docPr id="6" name="Picture 6"/>
+            <wp:cNvGraphicFramePr>
+              <a:graphicFrameLocks xmlns:a="http://schemas.openxmlformats.org/drawingml/2006/main" noChangeAspect="1"/>
+            </wp:cNvGraphicFramePr>
+            <a:graphic xmlns:a="http://schemas.openxmlformats.org/drawingml/2006/main">
+              <a:graphicData uri="http://schemas.openxmlformats.org/drawingml/2006/picture">
+                <pic:pic xmlns:pic="http://schemas.openxmlformats.org/drawingml/2006/picture">
+                  <pic:nvPicPr>
+                    <pic:cNvPr id="6" name="3.jpg"/>
+                    <pic:cNvPicPr/>
+                  </pic:nvPicPr>
+                  <pic:blipFill>
+                    <a:blip r:embed="rId10">
+                      <a:extLst>
+                        <a:ext uri="{28A0092B-C50C-407E-A947-70E740481C1C}">
+                          <a14:useLocalDpi xmlns:a14="http://schemas.microsoft.com/office/drawing/2010/main" val="0"/>
+                        </a:ext>
+                      </a:extLst>
+                    </a:blip>
+                    <a:stretch>
+                      <a:fillRect/>
+                    </a:stretch>
+                  </pic:blipFill>
+                  <pic:spPr>
+                    <a:xfrm>
+                      <a:off x="0" y="0"/>
+                      <a:ext cx="3621405" cy="3131820"/>
+                    </a:xfrm>
+                    <a:prstGeom prst="rect">
+                      <a:avLst/>
+                    </a:prstGeom>
+                  </pic:spPr>
+                </pic:pic>
+              </a:graphicData>
+            </a:graphic>
+            <wp14:sizeRelH relativeFrom="margin">
+              <wp14:pctWidth>0</wp14:pctWidth>
+            </wp14:sizeRelH>
+            <wp14:sizeRelV relativeFrom="margin">
+              <wp14:pctHeight>0</wp14:pctHeight>
+            </wp14:sizeRelV>
+          </wp:anchor>
+        </w:drawing>
+      </w:r>
+      <w:r>
+        <w:rPr>
+          <w:rFonts w:ascii="Arial" w:eastAsia="Times New Roman" w:hAnsi="Arial" w:cs="Arial"/>
+          <w:bCs/>
+          <w:color w:val="000000"/>
+          <w:sz w:val="24"/>
+          <w:szCs w:val="36"/>
+          <w:lang w:eastAsia="en-AU"/>
+        </w:rPr>
+        <w:t>The P</w:t>
+      </w:r>
+      <w:r>
+        <w:rPr>
+          <w:rFonts w:ascii="Arial" w:eastAsia="Times New Roman" w:hAnsi="Arial" w:cs="Arial"/>
+          <w:bCs/>
+          <w:color w:val="000000"/>
+          <w:sz w:val="24"/>
+          <w:szCs w:val="36"/>
+          <w:lang w:eastAsia="en-AU"/>
+        </w:rPr>
+        <w:t xml:space="preserve">ublish configure menu will now appear allowing you to enter the details necessary for you to set up and connect to the web service. You will want to make sure your publish method is selected as Web deployment and the necessary fields are filled in. </w:t>
+      </w:r>
+      <w:r>
+        <w:rPr>
+          <w:rFonts w:ascii="Arial" w:eastAsia="Times New Roman" w:hAnsi="Arial" w:cs="Arial"/>
+          <w:bCs/>
+          <w:color w:val="000000"/>
+          <w:sz w:val="24"/>
+          <w:szCs w:val="36"/>
+          <w:lang w:eastAsia="en-AU"/>
+        </w:rPr>
+        <w:t xml:space="preserve">After you have filled in the textboxes and set a destination click Validate connection. This will notify you if the connection is successful or has failed. </w:t>
+      </w:r>
+      <w:r>
+        <w:rPr>
+          <w:rFonts w:ascii="Arial" w:eastAsia="Times New Roman" w:hAnsi="Arial" w:cs="Arial"/>
+          <w:bCs/>
+          <w:color w:val="000000"/>
+          <w:sz w:val="24"/>
+          <w:szCs w:val="36"/>
+          <w:lang w:eastAsia="en-AU"/>
+        </w:rPr>
+        <w:t>As for the settings page within the publish menu you will want to make sure that release is selected for configuration. Once you have made sure to complete the publish menu requirements click save.</w:t>
+      </w:r>
+    </w:p>
+    <w:p>
+      <w:pPr>
+        <w:spacing w:after="0" w:line="240" w:lineRule="auto"/>
+        <w:rPr>
+          <w:rFonts w:ascii="Arial" w:eastAsia="Times New Roman" w:hAnsi="Arial" w:cs="Arial"/>
+          <w:b/>
+          <w:bCs/>
+          <w:color w:val="000000"/>
+          <w:sz w:val="36"/>
+          <w:szCs w:val="36"/>
+          <w:lang w:eastAsia="en-AU"/>
+        </w:rPr>
+      </w:pPr>
+    </w:p>
+    <w:p>
+      <w:pPr>
+        <w:spacing w:after="0" w:line="240" w:lineRule="auto"/>
+        <w:rPr>
+          <w:rFonts w:ascii="Arial" w:eastAsia="Times New Roman" w:hAnsi="Arial" w:cs="Arial"/>
+          <w:b/>
+          <w:bCs/>
+          <w:color w:val="000000"/>
+          <w:sz w:val="36"/>
+          <w:szCs w:val="36"/>
+          <w:lang w:eastAsia="en-AU"/>
+        </w:rPr>
+      </w:pPr>
+      <w:r>
+        <w:rPr>
+          <w:rFonts w:ascii="Arial" w:eastAsia="Times New Roman" w:hAnsi="Arial" w:cs="Arial"/>
+          <w:b/>
+          <w:bCs/>
+          <w:color w:val="000000"/>
+          <w:sz w:val="36"/>
+          <w:szCs w:val="36"/>
+          <w:lang w:eastAsia="en-AU"/>
+        </w:rPr>
+        <w:t>Step 4</w:t>
+      </w:r>
+      <w:r>
+        <w:rPr>
+          <w:rFonts w:ascii="Arial" w:eastAsia="Times New Roman" w:hAnsi="Arial" w:cs="Arial"/>
+          <w:b/>
+          <w:bCs/>
+          <w:color w:val="000000"/>
+          <w:sz w:val="36"/>
+          <w:szCs w:val="36"/>
+          <w:lang w:eastAsia="en-AU"/>
+        </w:rPr>
+        <w:t xml:space="preserve">. </w:t>
+      </w:r>
+    </w:p>
+    <w:p>
+      <w:pPr>
+        <w:spacing w:after="0" w:line="240" w:lineRule="auto"/>
+        <w:rPr>
+          <w:rFonts w:ascii="Arial" w:eastAsia="Times New Roman" w:hAnsi="Arial" w:cs="Arial"/>
+          <w:bCs/>
+          <w:color w:val="000000"/>
+          <w:sz w:val="24"/>
+          <w:szCs w:val="36"/>
+          <w:lang w:eastAsia="en-AU"/>
+        </w:rPr>
+      </w:pPr>
+      <w:r>
+        <w:rPr>
+          <w:rFonts w:ascii="Arial" w:eastAsia="Times New Roman" w:hAnsi="Arial" w:cs="Arial"/>
+          <w:bCs/>
+          <w:color w:val="000000"/>
+          <w:sz w:val="24"/>
+          <w:szCs w:val="36"/>
+          <w:lang w:eastAsia="en-AU"/>
+        </w:rPr>
+        <w:t xml:space="preserve">You will then return to the </w:t>
+      </w:r>
+      <w:r>
+        <w:rPr>
+          <w:rFonts w:ascii="Arial" w:eastAsia="Times New Roman" w:hAnsi="Arial" w:cs="Arial"/>
+          <w:bCs/>
+          <w:color w:val="000000"/>
+          <w:sz w:val="24"/>
+          <w:szCs w:val="36"/>
+          <w:lang w:eastAsia="en-AU"/>
+        </w:rPr>
+        <w:t>P</w:t>
+      </w:r>
+      <w:r>
+        <w:rPr>
+          <w:rFonts w:ascii="Arial" w:eastAsia="Times New Roman" w:hAnsi="Arial" w:cs="Arial"/>
+          <w:bCs/>
+          <w:color w:val="000000"/>
+          <w:sz w:val="24"/>
+          <w:szCs w:val="36"/>
+          <w:lang w:eastAsia="en-AU"/>
+        </w:rPr>
+        <w:t xml:space="preserve">ublish main menu. From here you can select publish to begin the deployment of your application to a web server. </w:t>
+      </w:r>
+    </w:p>
+    <w:p>
+      <w:pPr>
+        <w:spacing w:after="0" w:line="240" w:lineRule="auto"/>
+        <w:rPr>
+          <w:rFonts w:ascii="Arial" w:eastAsia="Times New Roman" w:hAnsi="Arial" w:cs="Arial"/>
+          <w:b/>
+          <w:bCs/>
+          <w:color w:val="000000"/>
+          <w:sz w:val="36"/>
+          <w:szCs w:val="36"/>
+          <w:lang w:eastAsia="en-AU"/>
+        </w:rPr>
+      </w:pPr>
+      <w:r>
+        <w:rPr>
+          <w:rFonts w:ascii="Arial" w:eastAsia="Times New Roman" w:hAnsi="Arial" w:cs="Arial"/>
+          <w:b/>
+          <w:bCs/>
+          <w:color w:val="000000"/>
+          <w:sz w:val="36"/>
+          <w:szCs w:val="36"/>
+          <w:lang w:eastAsia="en-AU"/>
+        </w:rPr>
+        <w:pict>
+          <v:shape id="_x0000_i1027" type="#_x0000_t75" style="width:397.35pt;height:222.8pt">
+            <v:imagedata r:id="rId11" o:title="4"/>
+          </v:shape>
+        </w:pict>
+      </w:r>
+    </w:p>
+    <w:p>
+      <w:pPr>
+        <w:spacing w:after="0" w:line="240" w:lineRule="auto"/>
+        <w:rPr>
+          <w:rFonts w:ascii="Arial" w:eastAsia="Times New Roman" w:hAnsi="Arial" w:cs="Arial"/>
+          <w:b/>
+          <w:bCs/>
+          <w:color w:val="000000"/>
+          <w:sz w:val="36"/>
+          <w:szCs w:val="36"/>
+          <w:lang w:eastAsia="en-AU"/>
+        </w:rPr>
+      </w:pPr>
+    </w:p>
+    <w:p>
+      <w:pPr>
+        <w:spacing w:after="0" w:line="240" w:lineRule="auto"/>
+        <w:rPr>
+          <w:rFonts w:ascii="Arial" w:eastAsia="Times New Roman" w:hAnsi="Arial" w:cs="Arial"/>
+          <w:b/>
+          <w:bCs/>
+          <w:color w:val="000000"/>
+          <w:sz w:val="36"/>
+          <w:szCs w:val="36"/>
+          <w:lang w:eastAsia="en-AU"/>
+        </w:rPr>
+      </w:pPr>
+      <w:r>
+        <w:rPr>
+          <w:rFonts w:ascii="Arial" w:eastAsia="Times New Roman" w:hAnsi="Arial" w:cs="Arial"/>
+          <w:b/>
+          <w:bCs/>
+          <w:color w:val="000000"/>
+          <w:sz w:val="36"/>
+          <w:szCs w:val="36"/>
+          <w:lang w:eastAsia="en-AU"/>
+        </w:rPr>
+        <w:lastRenderedPageBreak/>
+        <w:t>Step 5</w:t>
+      </w:r>
+      <w:r>
+        <w:rPr>
+          <w:rFonts w:ascii="Arial" w:eastAsia="Times New Roman" w:hAnsi="Arial" w:cs="Arial"/>
+          <w:b/>
+          <w:bCs/>
+          <w:color w:val="000000"/>
+          <w:sz w:val="36"/>
+          <w:szCs w:val="36"/>
+          <w:lang w:eastAsia="en-AU"/>
+        </w:rPr>
+        <w:t xml:space="preserve">. </w:t>
+      </w:r>
+    </w:p>
+    <w:p>
+      <w:pPr>
+        <w:spacing w:after="0" w:line="240" w:lineRule="auto"/>
+        <w:rPr>
+          <w:rFonts w:ascii="Arial" w:eastAsia="Times New Roman" w:hAnsi="Arial" w:cs="Arial"/>
+          <w:bCs/>
+          <w:color w:val="000000"/>
+          <w:sz w:val="24"/>
+          <w:szCs w:val="36"/>
+          <w:lang w:eastAsia="en-AU"/>
+        </w:rPr>
+      </w:pPr>
+      <w:r>
+        <w:rPr>
+          <w:rFonts w:ascii="Arial" w:eastAsia="Times New Roman" w:hAnsi="Arial" w:cs="Arial"/>
+          <w:bCs/>
+          <w:color w:val="000000"/>
+          <w:sz w:val="24"/>
+          <w:szCs w:val="36"/>
+          <w:lang w:eastAsia="en-AU"/>
+        </w:rPr>
+        <w:t xml:space="preserve">You may then see </w:t>
+      </w:r>
+      <w:r>
+        <w:rPr>
+          <w:rFonts w:ascii="Arial" w:eastAsia="Times New Roman" w:hAnsi="Arial" w:cs="Arial"/>
+          <w:bCs/>
+          <w:color w:val="000000"/>
+          <w:sz w:val="24"/>
+          <w:szCs w:val="36"/>
+          <w:lang w:eastAsia="en-AU"/>
+        </w:rPr>
+        <w:t xml:space="preserve">a prompt called the </w:t>
+      </w:r>
+      <w:r>
+        <w:rPr>
+          <w:rFonts w:ascii="Arial" w:eastAsia="Times New Roman" w:hAnsi="Arial" w:cs="Arial"/>
+          <w:bCs/>
+          <w:color w:val="000000"/>
+          <w:sz w:val="24"/>
+          <w:szCs w:val="36"/>
+          <w:lang w:eastAsia="en-AU"/>
+        </w:rPr>
+        <w:t>‘</w:t>
+      </w:r>
+      <w:r>
+        <w:rPr>
+          <w:rFonts w:ascii="Arial" w:eastAsia="Times New Roman" w:hAnsi="Arial" w:cs="Arial"/>
+          <w:bCs/>
+          <w:color w:val="000000"/>
+          <w:sz w:val="24"/>
+          <w:szCs w:val="36"/>
+          <w:lang w:eastAsia="en-AU"/>
+        </w:rPr>
+        <w:t>web deploy client</w:t>
+      </w:r>
+      <w:r>
+        <w:rPr>
+          <w:rFonts w:ascii="Arial" w:eastAsia="Times New Roman" w:hAnsi="Arial" w:cs="Arial"/>
+          <w:bCs/>
+          <w:color w:val="000000"/>
+          <w:sz w:val="24"/>
+          <w:szCs w:val="36"/>
+          <w:lang w:eastAsia="en-AU"/>
+        </w:rPr>
+        <w:t>’</w:t>
+      </w:r>
+      <w:r>
+        <w:rPr>
+          <w:rFonts w:ascii="Arial" w:eastAsia="Times New Roman" w:hAnsi="Arial" w:cs="Arial"/>
+          <w:bCs/>
+          <w:color w:val="000000"/>
+          <w:sz w:val="24"/>
+          <w:szCs w:val="36"/>
+          <w:lang w:eastAsia="en-AU"/>
+        </w:rPr>
+        <w:t xml:space="preserve"> to enter your username and password which will allow you to connect to the web deploy host. </w:t>
+      </w:r>
+    </w:p>
+    <w:p>
+      <w:pPr>
+        <w:spacing w:after="0" w:line="240" w:lineRule="auto"/>
+        <w:rPr>
+          <w:rFonts w:ascii="Arial" w:eastAsia="Times New Roman" w:hAnsi="Arial" w:cs="Arial"/>
+          <w:b/>
+          <w:bCs/>
+          <w:color w:val="000000"/>
+          <w:sz w:val="36"/>
+          <w:szCs w:val="36"/>
+          <w:lang w:eastAsia="en-AU"/>
+        </w:rPr>
+      </w:pPr>
+      <w:r>
+        <w:rPr>
+          <w:rFonts w:ascii="Arial" w:eastAsia="Times New Roman" w:hAnsi="Arial" w:cs="Arial"/>
+          <w:b/>
+          <w:bCs/>
+          <w:color w:val="000000"/>
+          <w:sz w:val="36"/>
+          <w:szCs w:val="36"/>
+          <w:lang w:eastAsia="en-AU"/>
+        </w:rPr>
+        <w:pict>
+          <v:shape id="_x0000_i1028" type="#_x0000_t75" style="width:451pt;height:160.3pt">
+            <v:imagedata r:id="rId12" o:title="5"/>
+          </v:shape>
+        </w:pict>
+      </w:r>
+    </w:p>
+    <w:p>
+      <w:pPr>
+        <w:spacing w:after="0" w:line="240" w:lineRule="auto"/>
+        <w:rPr>
+          <w:rFonts w:ascii="Arial" w:eastAsia="Times New Roman" w:hAnsi="Arial" w:cs="Arial"/>
+          <w:b/>
+          <w:bCs/>
+          <w:color w:val="000000"/>
+          <w:sz w:val="36"/>
+          <w:szCs w:val="36"/>
+          <w:lang w:eastAsia="en-AU"/>
+        </w:rPr>
+      </w:pPr>
+    </w:p>
+    <w:p>
+      <w:pPr>
+        <w:spacing w:after="0" w:line="240" w:lineRule="auto"/>
+        <w:rPr>
+          <w:rFonts w:ascii="Arial" w:eastAsia="Times New Roman" w:hAnsi="Arial" w:cs="Arial"/>
+          <w:b/>
+          <w:bCs/>
+          <w:color w:val="000000"/>
+          <w:sz w:val="36"/>
+          <w:szCs w:val="36"/>
+          <w:lang w:eastAsia="en-AU"/>
+        </w:rPr>
+      </w:pPr>
+    </w:p>
+    <w:p>
+      <w:pPr>
+        <w:spacing w:after="0" w:line="240" w:lineRule="auto"/>
+        <w:rPr>
+          <w:rFonts w:ascii="Arial" w:eastAsia="Times New Roman" w:hAnsi="Arial" w:cs="Arial"/>
+          <w:b/>
+          <w:bCs/>
+          <w:color w:val="000000"/>
+          <w:sz w:val="36"/>
+          <w:szCs w:val="36"/>
+          <w:lang w:eastAsia="en-AU"/>
+        </w:rPr>
+      </w:pPr>
+    </w:p>
+    <w:p>
+      <w:pPr>
+        <w:spacing w:after="0" w:line="240" w:lineRule="auto"/>
+        <w:rPr>
+          <w:rFonts w:ascii="Arial" w:eastAsia="Times New Roman" w:hAnsi="Arial" w:cs="Arial"/>
+          <w:b/>
+          <w:bCs/>
+          <w:color w:val="000000"/>
+          <w:sz w:val="36"/>
+          <w:szCs w:val="36"/>
+          <w:lang w:eastAsia="en-AU"/>
+        </w:rPr>
+      </w:pPr>
+    </w:p>
+    <w:p>
+      <w:pPr>
+        <w:spacing w:after="0" w:line="240" w:lineRule="auto"/>
+        <w:rPr>
+          <w:rFonts w:ascii="Arial" w:eastAsia="Times New Roman" w:hAnsi="Arial" w:cs="Arial"/>
+          <w:b/>
+          <w:bCs/>
+          <w:color w:val="000000"/>
+          <w:sz w:val="36"/>
+          <w:szCs w:val="36"/>
+          <w:lang w:eastAsia="en-AU"/>
+        </w:rPr>
+      </w:pPr>
+    </w:p>
+    <w:p>
+      <w:pPr>
+        <w:spacing w:after="0" w:line="240" w:lineRule="auto"/>
+        <w:rPr>
+          <w:rFonts w:ascii="Arial" w:eastAsia="Times New Roman" w:hAnsi="Arial" w:cs="Arial"/>
+          <w:b/>
+          <w:bCs/>
+          <w:color w:val="000000"/>
+          <w:sz w:val="36"/>
+          <w:szCs w:val="36"/>
+          <w:lang w:eastAsia="en-AU"/>
+        </w:rPr>
+      </w:pPr>
+    </w:p>
+    <w:p>
+      <w:pPr>
+        <w:spacing w:after="0" w:line="240" w:lineRule="auto"/>
+        <w:rPr>
+          <w:rFonts w:ascii="Arial" w:eastAsia="Times New Roman" w:hAnsi="Arial" w:cs="Arial"/>
+          <w:b/>
+          <w:bCs/>
+          <w:color w:val="000000"/>
+          <w:sz w:val="36"/>
+          <w:szCs w:val="36"/>
+          <w:lang w:eastAsia="en-AU"/>
+        </w:rPr>
+      </w:pPr>
+    </w:p>
+    <w:p>
+      <w:pPr>
+        <w:spacing w:after="0" w:line="240" w:lineRule="auto"/>
+        <w:rPr>
+          <w:rFonts w:ascii="Arial" w:eastAsia="Times New Roman" w:hAnsi="Arial" w:cs="Arial"/>
+          <w:b/>
+          <w:bCs/>
+          <w:color w:val="000000"/>
+          <w:sz w:val="36"/>
+          <w:szCs w:val="36"/>
+          <w:lang w:eastAsia="en-AU"/>
+        </w:rPr>
+      </w:pPr>
+    </w:p>
+    <w:p>
+      <w:pPr>
+        <w:spacing w:after="0" w:line="240" w:lineRule="auto"/>
+        <w:rPr>
+          <w:rFonts w:ascii="Arial" w:eastAsia="Times New Roman" w:hAnsi="Arial" w:cs="Arial"/>
+          <w:b/>
+          <w:bCs/>
+          <w:color w:val="000000"/>
+          <w:sz w:val="36"/>
+          <w:szCs w:val="36"/>
+          <w:lang w:eastAsia="en-AU"/>
+        </w:rPr>
+      </w:pPr>
+    </w:p>
+    <w:p>
+      <w:pPr>
+        <w:spacing w:after="0" w:line="240" w:lineRule="auto"/>
+        <w:rPr>
+          <w:rFonts w:ascii="Arial" w:eastAsia="Times New Roman" w:hAnsi="Arial" w:cs="Arial"/>
+          <w:b/>
+          <w:bCs/>
+          <w:color w:val="000000"/>
+          <w:sz w:val="36"/>
+          <w:szCs w:val="36"/>
+          <w:lang w:eastAsia="en-AU"/>
+        </w:rPr>
+      </w:pPr>
+    </w:p>
+    <w:p>
+      <w:pPr>
+        <w:spacing w:after="0" w:line="240" w:lineRule="auto"/>
+        <w:rPr>
+          <w:rFonts w:ascii="Arial" w:eastAsia="Times New Roman" w:hAnsi="Arial" w:cs="Arial"/>
+          <w:b/>
+          <w:bCs/>
+          <w:color w:val="000000"/>
+          <w:sz w:val="36"/>
+          <w:szCs w:val="36"/>
+          <w:lang w:eastAsia="en-AU"/>
+        </w:rPr>
+      </w:pPr>
+    </w:p>
+    <w:p>
+      <w:pPr>
+        <w:spacing w:after="0" w:line="240" w:lineRule="auto"/>
+        <w:rPr>
+          <w:rFonts w:ascii="Arial" w:eastAsia="Times New Roman" w:hAnsi="Arial" w:cs="Arial"/>
+          <w:b/>
+          <w:bCs/>
+          <w:color w:val="000000"/>
+          <w:sz w:val="36"/>
+          <w:szCs w:val="36"/>
+          <w:lang w:eastAsia="en-AU"/>
+        </w:rPr>
+      </w:pPr>
+    </w:p>
+    <w:p>
+      <w:pPr>
+        <w:spacing w:after="0" w:line="240" w:lineRule="auto"/>
+        <w:rPr>
+          <w:rFonts w:ascii="Arial" w:eastAsia="Times New Roman" w:hAnsi="Arial" w:cs="Arial"/>
+          <w:b/>
+          <w:bCs/>
+          <w:color w:val="000000"/>
+          <w:sz w:val="36"/>
+          <w:szCs w:val="36"/>
+          <w:lang w:eastAsia="en-AU"/>
+        </w:rPr>
+      </w:pPr>
+    </w:p>
+    <w:p>
+      <w:pPr>
+        <w:spacing w:after="0" w:line="240" w:lineRule="auto"/>
+        <w:rPr>
+          <w:rFonts w:ascii="Arial" w:eastAsia="Times New Roman" w:hAnsi="Arial" w:cs="Arial"/>
+          <w:b/>
+          <w:bCs/>
+          <w:color w:val="000000"/>
+          <w:sz w:val="36"/>
+          <w:szCs w:val="36"/>
+          <w:lang w:eastAsia="en-AU"/>
+        </w:rPr>
+      </w:pPr>
+    </w:p>
+    <w:p>
+      <w:pPr>
+        <w:spacing w:after="0" w:line="240" w:lineRule="auto"/>
+        <w:rPr>
+          <w:rFonts w:ascii="Arial" w:eastAsia="Times New Roman" w:hAnsi="Arial" w:cs="Arial"/>
+          <w:b/>
+          <w:bCs/>
+          <w:color w:val="000000"/>
+          <w:sz w:val="36"/>
+          <w:szCs w:val="36"/>
+          <w:lang w:eastAsia="en-AU"/>
+        </w:rPr>
+      </w:pPr>
+    </w:p>
+    <w:p>
+      <w:pPr>
+        <w:spacing w:after="0" w:line="240" w:lineRule="auto"/>
+        <w:rPr>
+          <w:rFonts w:ascii="Arial" w:eastAsia="Times New Roman" w:hAnsi="Arial" w:cs="Arial"/>
+          <w:b/>
+          <w:bCs/>
+          <w:color w:val="000000"/>
+          <w:sz w:val="36"/>
+          <w:szCs w:val="36"/>
+          <w:lang w:eastAsia="en-AU"/>
+        </w:rPr>
+      </w:pPr>
+    </w:p>
+    <w:p>
+      <w:pPr>
+        <w:spacing w:after="0" w:line="240" w:lineRule="auto"/>
+        <w:rPr>
+          <w:rFonts w:ascii="Arial" w:eastAsia="Times New Roman" w:hAnsi="Arial" w:cs="Arial"/>
+          <w:b/>
+          <w:bCs/>
+          <w:color w:val="000000"/>
+          <w:sz w:val="36"/>
+          <w:szCs w:val="36"/>
+          <w:lang w:eastAsia="en-AU"/>
+        </w:rPr>
+      </w:pPr>
+    </w:p>
+    <w:p>
+      <w:pPr>
+        <w:spacing w:after="0" w:line="240" w:lineRule="auto"/>
+        <w:rPr>
+          <w:rFonts w:ascii="Arial" w:eastAsia="Times New Roman" w:hAnsi="Arial" w:cs="Arial"/>
+          <w:b/>
+          <w:bCs/>
+          <w:color w:val="000000"/>
+          <w:sz w:val="36"/>
+          <w:szCs w:val="36"/>
+          <w:lang w:eastAsia="en-AU"/>
+        </w:rPr>
+      </w:pPr>
+    </w:p>
+    <w:p>
+      <w:pPr>
+        <w:spacing w:after="0" w:line="240" w:lineRule="auto"/>
+        <w:rPr>
+          <w:rFonts w:ascii="Arial" w:eastAsia="Times New Roman" w:hAnsi="Arial" w:cs="Arial"/>
+          <w:b/>
+          <w:bCs/>
+          <w:color w:val="000000"/>
+          <w:sz w:val="36"/>
+          <w:szCs w:val="36"/>
+          <w:lang w:eastAsia="en-AU"/>
+        </w:rPr>
+      </w:pPr>
+    </w:p>
+    <w:p>
+      <w:pPr>
+        <w:spacing w:after="0" w:line="240" w:lineRule="auto"/>
+        <w:rPr>
+          <w:rFonts w:ascii="Arial" w:eastAsia="Times New Roman" w:hAnsi="Arial" w:cs="Arial"/>
+          <w:b/>
+          <w:bCs/>
+          <w:color w:val="000000"/>
+          <w:sz w:val="36"/>
+          <w:szCs w:val="36"/>
+          <w:lang w:eastAsia="en-AU"/>
+        </w:rPr>
+      </w:pPr>
+    </w:p>
+    <w:p>
+      <w:pPr>
+        <w:spacing w:after="0" w:line="240" w:lineRule="auto"/>
+        <w:rPr>
+          <w:rFonts w:ascii="Arial" w:eastAsia="Times New Roman" w:hAnsi="Arial" w:cs="Arial"/>
+          <w:b/>
+          <w:bCs/>
+          <w:color w:val="000000"/>
+          <w:sz w:val="36"/>
+          <w:szCs w:val="36"/>
+          <w:lang w:eastAsia="en-AU"/>
+        </w:rPr>
+      </w:pPr>
+    </w:p>
+    <w:p>
+      <w:pPr>
+        <w:spacing w:after="0" w:line="240" w:lineRule="auto"/>
+        <w:rPr>
+          <w:rFonts w:ascii="Times New Roman" w:eastAsia="Times New Roman" w:hAnsi="Times New Roman" w:cs="Times New Roman"/>
+          <w:sz w:val="24"/>
+          <w:szCs w:val="24"/>
+          <w:lang w:eastAsia="en-AU"/>
+        </w:rPr>
+      </w:pPr>
+    </w:p>
+    <w:p>
+      <w:pPr>
+        <w:pStyle w:val="Heading2"/>
+        <w:rPr>
+          <w:rFonts w:ascii="Arial" w:hAnsi="Arial" w:cs="Arial"/>
+          <w:b/>
+          <w:color w:val="auto"/>
+          <w:sz w:val="40"/>
+        </w:rPr>
+      </w:pPr>
+      <w:bookmarkStart w:id="13" w:name="_Toc531278726"/>
+      <w:r>
+        <w:rPr>
+          <w:rFonts w:ascii="Arial" w:hAnsi="Arial" w:cs="Arial"/>
+          <w:b/>
+          <w:color w:val="auto"/>
+          <w:sz w:val="40"/>
+        </w:rPr>
+        <w:lastRenderedPageBreak/>
+        <w:t>Application Installation</w:t>
+      </w:r>
+      <w:r>
+        <w:rPr>
+          <w:rFonts w:ascii="Arial" w:hAnsi="Arial" w:cs="Arial"/>
+          <w:b/>
+          <w:color w:val="auto"/>
+          <w:sz w:val="40"/>
+        </w:rPr>
+        <w:t xml:space="preserve"> (Setup File)</w:t>
+      </w:r>
+      <w:r>
+        <w:rPr>
+          <w:rFonts w:ascii="Arial" w:hAnsi="Arial" w:cs="Arial"/>
+          <w:b/>
+          <w:color w:val="auto"/>
+          <w:sz w:val="40"/>
+        </w:rPr>
+        <w:t xml:space="preserve"> - Jakob</w:t>
+      </w:r>
+      <w:bookmarkEnd w:id="13"/>
+    </w:p>
+    <w:p>
+      <w:pPr>
+        <w:spacing w:after="0" w:line="240" w:lineRule="auto"/>
+        <w:rPr>
+          <w:rFonts w:ascii="Arial" w:eastAsia="Times New Roman" w:hAnsi="Arial" w:cs="Arial"/>
+          <w:b/>
+          <w:bCs/>
+          <w:color w:val="000000"/>
+          <w:sz w:val="36"/>
+          <w:szCs w:val="36"/>
+          <w:u w:val="single"/>
+          <w:lang w:eastAsia="en-AU"/>
+        </w:rPr>
+      </w:pPr>
+    </w:p>
+    <w:p>
+      <w:pPr>
+        <w:spacing w:after="0" w:line="240" w:lineRule="auto"/>
+        <w:rPr>
+          <w:rFonts w:ascii="Times New Roman" w:eastAsia="Times New Roman" w:hAnsi="Times New Roman" w:cs="Times New Roman"/>
+          <w:sz w:val="24"/>
+          <w:szCs w:val="24"/>
+          <w:lang w:eastAsia="en-AU"/>
+        </w:rPr>
+      </w:pPr>
+      <w:r>
+        <w:rPr>
+          <w:rFonts w:ascii="Arial" w:eastAsia="Times New Roman" w:hAnsi="Arial" w:cs="Arial"/>
+          <w:b/>
+          <w:bCs/>
+          <w:color w:val="000000"/>
+          <w:sz w:val="36"/>
+          <w:szCs w:val="36"/>
+          <w:lang w:eastAsia="en-AU"/>
+        </w:rPr>
+        <w:t xml:space="preserve">Step 1. </w:t>
+      </w:r>
+    </w:p>
+    <w:p>
+      <w:pPr>
+        <w:spacing w:after="0" w:line="240" w:lineRule="auto"/>
+        <w:rPr>
+          <w:rFonts w:ascii="Times New Roman" w:eastAsia="Times New Roman" w:hAnsi="Times New Roman" w:cs="Times New Roman"/>
+          <w:sz w:val="24"/>
+          <w:szCs w:val="24"/>
+          <w:lang w:eastAsia="en-AU"/>
+        </w:rPr>
+      </w:pPr>
+      <w:r>
+        <w:rPr>
+          <w:rFonts w:ascii="Arial" w:eastAsia="Times New Roman" w:hAnsi="Arial" w:cs="Arial"/>
+          <w:color w:val="000000"/>
+          <w:lang w:eastAsia="en-AU"/>
+        </w:rPr>
+        <w:t>Locate the installation package called ‘setup.exe’ and double click it to run</w:t>
+      </w:r>
+    </w:p>
+    <w:p>
+      <w:pPr>
+        <w:spacing w:after="0" w:line="240" w:lineRule="auto"/>
+        <w:rPr>
+          <w:rFonts w:ascii="Times New Roman" w:eastAsia="Times New Roman" w:hAnsi="Times New Roman" w:cs="Times New Roman"/>
+          <w:sz w:val="24"/>
+          <w:szCs w:val="24"/>
+          <w:lang w:eastAsia="en-AU"/>
+        </w:rPr>
+      </w:pPr>
+      <w:r>
+        <w:rPr>
+          <w:rFonts w:ascii="Arial" w:eastAsia="Times New Roman" w:hAnsi="Arial" w:cs="Arial"/>
+          <w:noProof/>
+          <w:color w:val="000000"/>
+          <w:lang w:eastAsia="en-AU"/>
+        </w:rPr>
+        <w:pict>
+          <v:shape id="_x0000_i1029" type="#_x0000_t75" style="width:450.35pt;height:83.55pt">
+            <v:imagedata r:id="rId13" o:title="7"/>
+          </v:shape>
+        </w:pict>
+      </w:r>
+    </w:p>
+    <w:p>
+      <w:pPr>
+        <w:spacing w:after="0" w:line="240" w:lineRule="auto"/>
+        <w:rPr>
+          <w:rFonts w:ascii="Times New Roman" w:eastAsia="Times New Roman" w:hAnsi="Times New Roman" w:cs="Times New Roman"/>
+          <w:sz w:val="24"/>
+          <w:szCs w:val="24"/>
+          <w:lang w:eastAsia="en-AU"/>
+        </w:rPr>
+      </w:pPr>
+    </w:p>
+    <w:p>
+      <w:pPr>
+        <w:spacing w:after="0" w:line="240" w:lineRule="auto"/>
+        <w:rPr>
+          <w:rFonts w:ascii="Times New Roman" w:eastAsia="Times New Roman" w:hAnsi="Times New Roman" w:cs="Times New Roman"/>
+          <w:sz w:val="24"/>
+          <w:szCs w:val="24"/>
+          <w:lang w:eastAsia="en-AU"/>
+        </w:rPr>
+      </w:pPr>
+      <w:r>
+        <w:rPr>
+          <w:rFonts w:ascii="Arial" w:eastAsia="Times New Roman" w:hAnsi="Arial" w:cs="Arial"/>
+          <w:b/>
+          <w:bCs/>
+          <w:color w:val="000000"/>
+          <w:sz w:val="36"/>
+          <w:szCs w:val="36"/>
+          <w:lang w:eastAsia="en-AU"/>
+        </w:rPr>
+        <w:t xml:space="preserve">Step 2. </w:t>
+      </w:r>
+    </w:p>
+    <w:p>
+      <w:pPr>
+        <w:spacing w:after="0" w:line="240" w:lineRule="auto"/>
+        <w:rPr>
+          <w:rFonts w:ascii="Times New Roman" w:eastAsia="Times New Roman" w:hAnsi="Times New Roman" w:cs="Times New Roman"/>
+          <w:sz w:val="24"/>
+          <w:szCs w:val="24"/>
+          <w:lang w:eastAsia="en-AU"/>
+        </w:rPr>
+      </w:pPr>
+      <w:r>
+        <w:rPr>
+          <w:rFonts w:ascii="Arial" w:eastAsia="Times New Roman" w:hAnsi="Arial" w:cs="Arial"/>
+          <w:color w:val="000000"/>
+          <w:lang w:eastAsia="en-AU"/>
+        </w:rPr>
+        <w:t xml:space="preserve">This will open the installer wizard. From here you can click next and cancel. </w:t>
+      </w:r>
+    </w:p>
+    <w:p>
+      <w:pPr>
+        <w:spacing w:after="0" w:line="240" w:lineRule="auto"/>
+        <w:rPr>
+          <w:rFonts w:ascii="Times New Roman" w:eastAsia="Times New Roman" w:hAnsi="Times New Roman" w:cs="Times New Roman"/>
+          <w:sz w:val="24"/>
+          <w:szCs w:val="24"/>
+          <w:lang w:eastAsia="en-AU"/>
+        </w:rPr>
+      </w:pPr>
+      <w:r>
+        <w:rPr>
+          <w:rFonts w:ascii="Arial" w:eastAsia="Times New Roman" w:hAnsi="Arial" w:cs="Arial"/>
+          <w:noProof/>
+          <w:color w:val="000000"/>
+          <w:lang w:eastAsia="en-AU"/>
+        </w:rPr>
+        <w:pict>
+          <v:shape id="_x0000_i1030" type="#_x0000_t75" style="width:368.15pt;height:293.45pt">
+            <v:imagedata r:id="rId14" o:title="1" cropbottom="2250f"/>
+          </v:shape>
+        </w:pict>
+      </w:r>
+    </w:p>
+    <w:p>
+      <w:pPr>
+        <w:spacing w:after="240" w:line="240" w:lineRule="auto"/>
+        <w:rPr>
+          <w:rFonts w:ascii="Times New Roman" w:eastAsia="Times New Roman" w:hAnsi="Times New Roman" w:cs="Times New Roman"/>
+          <w:sz w:val="24"/>
+          <w:szCs w:val="24"/>
+          <w:lang w:eastAsia="en-AU"/>
+        </w:rPr>
+      </w:pPr>
+    </w:p>
+    <w:p>
+      <w:pPr>
+        <w:spacing w:after="0" w:line="240" w:lineRule="auto"/>
+        <w:rPr>
+          <w:rFonts w:ascii="Arial" w:eastAsia="Times New Roman" w:hAnsi="Arial" w:cs="Arial"/>
+          <w:b/>
+          <w:bCs/>
+          <w:color w:val="000000"/>
+          <w:sz w:val="36"/>
+          <w:szCs w:val="36"/>
+          <w:lang w:eastAsia="en-AU"/>
+        </w:rPr>
+      </w:pPr>
+    </w:p>
+    <w:p>
+      <w:pPr>
+        <w:spacing w:after="0" w:line="240" w:lineRule="auto"/>
+        <w:rPr>
+          <w:rFonts w:ascii="Arial" w:eastAsia="Times New Roman" w:hAnsi="Arial" w:cs="Arial"/>
+          <w:b/>
+          <w:bCs/>
+          <w:color w:val="000000"/>
+          <w:sz w:val="36"/>
+          <w:szCs w:val="36"/>
+          <w:lang w:eastAsia="en-AU"/>
+        </w:rPr>
+      </w:pPr>
+    </w:p>
+    <w:p>
+      <w:pPr>
+        <w:spacing w:after="0" w:line="240" w:lineRule="auto"/>
+        <w:rPr>
+          <w:rFonts w:ascii="Arial" w:eastAsia="Times New Roman" w:hAnsi="Arial" w:cs="Arial"/>
+          <w:b/>
+          <w:bCs/>
+          <w:color w:val="000000"/>
+          <w:sz w:val="36"/>
+          <w:szCs w:val="36"/>
+          <w:lang w:eastAsia="en-AU"/>
+        </w:rPr>
+      </w:pPr>
+    </w:p>
+    <w:p>
+      <w:pPr>
+        <w:spacing w:after="0" w:line="240" w:lineRule="auto"/>
+        <w:rPr>
+          <w:rFonts w:ascii="Arial" w:eastAsia="Times New Roman" w:hAnsi="Arial" w:cs="Arial"/>
+          <w:b/>
+          <w:bCs/>
+          <w:color w:val="000000"/>
+          <w:sz w:val="36"/>
+          <w:szCs w:val="36"/>
+          <w:lang w:eastAsia="en-AU"/>
+        </w:rPr>
+      </w:pPr>
+    </w:p>
+    <w:p>
+      <w:pPr>
+        <w:spacing w:after="0" w:line="240" w:lineRule="auto"/>
+        <w:rPr>
+          <w:rFonts w:ascii="Arial" w:eastAsia="Times New Roman" w:hAnsi="Arial" w:cs="Arial"/>
+          <w:b/>
+          <w:bCs/>
+          <w:color w:val="000000"/>
+          <w:sz w:val="36"/>
+          <w:szCs w:val="36"/>
+          <w:lang w:eastAsia="en-AU"/>
+        </w:rPr>
+      </w:pPr>
+    </w:p>
+    <w:p>
+      <w:pPr>
+        <w:spacing w:after="0" w:line="240" w:lineRule="auto"/>
+        <w:rPr>
+          <w:rFonts w:ascii="Arial" w:eastAsia="Times New Roman" w:hAnsi="Arial" w:cs="Arial"/>
+          <w:b/>
+          <w:bCs/>
+          <w:color w:val="000000"/>
+          <w:sz w:val="36"/>
+          <w:szCs w:val="36"/>
+          <w:lang w:eastAsia="en-AU"/>
+        </w:rPr>
+      </w:pPr>
+    </w:p>
+    <w:p>
+      <w:pPr>
+        <w:spacing w:after="0" w:line="240" w:lineRule="auto"/>
+        <w:rPr>
+          <w:rFonts w:ascii="Arial" w:eastAsia="Times New Roman" w:hAnsi="Arial" w:cs="Arial"/>
+          <w:b/>
+          <w:bCs/>
+          <w:color w:val="000000"/>
+          <w:sz w:val="36"/>
+          <w:szCs w:val="36"/>
+          <w:lang w:eastAsia="en-AU"/>
+        </w:rPr>
+      </w:pPr>
+    </w:p>
+    <w:p>
+      <w:pPr>
+        <w:spacing w:after="0" w:line="240" w:lineRule="auto"/>
+        <w:rPr>
+          <w:rFonts w:ascii="Arial" w:eastAsia="Times New Roman" w:hAnsi="Arial" w:cs="Arial"/>
+          <w:b/>
+          <w:bCs/>
+          <w:color w:val="000000"/>
+          <w:sz w:val="36"/>
+          <w:szCs w:val="36"/>
+          <w:lang w:eastAsia="en-AU"/>
+        </w:rPr>
+      </w:pPr>
+    </w:p>
+    <w:p>
+      <w:pPr>
+        <w:spacing w:after="0" w:line="240" w:lineRule="auto"/>
+        <w:rPr>
+          <w:rFonts w:ascii="Times New Roman" w:eastAsia="Times New Roman" w:hAnsi="Times New Roman" w:cs="Times New Roman"/>
+          <w:sz w:val="24"/>
+          <w:szCs w:val="24"/>
+          <w:lang w:eastAsia="en-AU"/>
+        </w:rPr>
+      </w:pPr>
+      <w:r>
+        <w:rPr>
+          <w:rFonts w:ascii="Arial" w:eastAsia="Times New Roman" w:hAnsi="Arial" w:cs="Arial"/>
+          <w:b/>
+          <w:bCs/>
+          <w:color w:val="000000"/>
+          <w:sz w:val="36"/>
+          <w:szCs w:val="36"/>
+          <w:lang w:eastAsia="en-AU"/>
+        </w:rPr>
         <w:lastRenderedPageBreak/>
         <w:t xml:space="preserve">Step 3. </w:t>
       </w:r>
@@ -5500,8 +6675,8 @@
           <w:lang w:eastAsia="en-AU"/>
         </w:rPr>
         <w:pict>
-          <v:shape id="_x0000_i1026" type="#_x0000_t75" style="width:370.5pt;height:297pt">
-            <v:imagedata r:id="rId9" o:title="2" cropbottom="2811f"/>
+          <v:shape id="_x0000_i1031" type="#_x0000_t75" style="width:370.85pt;height:296.85pt">
+            <v:imagedata r:id="rId15" o:title="2" cropbottom="2811f"/>
           </v:shape>
         </w:pict>
       </w:r>
@@ -5596,8 +6771,8 @@
           <w:lang w:eastAsia="en-AU"/>
         </w:rPr>
         <w:pict>
-          <v:shape id="_x0000_i1027" type="#_x0000_t75" style="width:321.75pt;height:272.25pt">
-            <v:imagedata r:id="rId10" o:title="3"/>
+          <v:shape id="_x0000_i1032" type="#_x0000_t75" style="width:321.3pt;height:272.4pt">
+            <v:imagedata r:id="rId16" o:title="3"/>
           </v:shape>
         </w:pict>
       </w:r>
@@ -5613,7 +6788,7 @@
           <w:lang w:eastAsia="en-AU"/>
         </w:rPr>
       </w:pPr>
-      <w:bookmarkStart w:id="13" w:name="_Toc531005936"/>
+      <w:bookmarkStart w:id="14" w:name="_Toc531278727"/>
       <w:r>
         <w:rPr>
           <w:rFonts w:ascii="Arial" w:eastAsia="Times New Roman" w:hAnsi="Arial" w:cs="Arial"/>
@@ -5625,7 +6800,7 @@
         <w:lastRenderedPageBreak/>
         <w:t>Database Installation - Brayden</w:t>
       </w:r>
-      <w:bookmarkEnd w:id="13"/>
+      <w:bookmarkEnd w:id="14"/>
     </w:p>
     <w:p>
       <w:pPr>
@@ -5638,7 +6813,7 @@
           <w:sz w:val="40"/>
         </w:rPr>
       </w:pPr>
-      <w:bookmarkStart w:id="14" w:name="_Toc531005937"/>
+      <w:bookmarkStart w:id="15" w:name="_Toc531278728"/>
       <w:r>
         <w:rPr>
           <w:rFonts w:ascii="Arial" w:hAnsi="Arial" w:cs="Arial"/>
@@ -5648,7 +6823,7 @@
         </w:rPr>
         <w:t>Post-Installation Tasks</w:t>
       </w:r>
-      <w:bookmarkEnd w:id="14"/>
+      <w:bookmarkEnd w:id="15"/>
       <w:r>
         <w:rPr>
           <w:rFonts w:ascii="Arial" w:hAnsi="Arial" w:cs="Arial"/>
@@ -6037,7 +7212,7 @@
           <w:lang w:eastAsia="en-US"/>
         </w:rPr>
       </w:pPr>
-      <w:bookmarkStart w:id="15" w:name="_Toc531005938"/>
+      <w:bookmarkStart w:id="16" w:name="_Toc531278729"/>
       <w:r>
         <w:rPr>
           <w:rFonts w:ascii="Arial" w:hAnsi="Arial" w:cs="Arial"/>
@@ -6060,7 +7235,7 @@
         </w:rPr>
         <w:t>Jakob</w:t>
       </w:r>
-      <w:bookmarkEnd w:id="15"/>
+      <w:bookmarkEnd w:id="16"/>
     </w:p>
     <w:p>
       <w:pPr>
@@ -6137,7 +7312,7 @@
                     </pic:cNvPicPr>
                   </pic:nvPicPr>
                   <pic:blipFill>
-                    <a:blip r:embed="rId11" cstate="print">
+                    <a:blip r:embed="rId17" cstate="print">
                       <a:extLst>
                         <a:ext uri="{28A0092B-C50C-407E-A947-70E740481C1C}">
                           <a14:useLocalDpi xmlns:a14="http://schemas.microsoft.com/office/drawing/2010/main" val="0"/>
@@ -6254,7 +7429,7 @@
                     </pic:cNvPicPr>
                   </pic:nvPicPr>
                   <pic:blipFill>
-                    <a:blip r:embed="rId12">
+                    <a:blip r:embed="rId18">
                       <a:extLst>
                         <a:ext uri="{28A0092B-C50C-407E-A947-70E740481C1C}">
                           <a14:useLocalDpi xmlns:a14="http://schemas.microsoft.com/office/drawing/2010/main" val="0"/>
@@ -6398,7 +7573,7 @@
                     </pic:cNvPicPr>
                   </pic:nvPicPr>
                   <pic:blipFill>
-                    <a:blip r:embed="rId13">
+                    <a:blip r:embed="rId19">
                       <a:extLst>
                         <a:ext uri="{28A0092B-C50C-407E-A947-70E740481C1C}">
                           <a14:useLocalDpi xmlns:a14="http://schemas.microsoft.com/office/drawing/2010/main" val="0"/>
@@ -6489,8 +7664,8 @@
           <w:lang w:eastAsia="en-AU"/>
         </w:rPr>
         <w:pict>
-          <v:shape id="_x0000_i1029" type="#_x0000_t75" style="width:417pt;height:294.75pt">
-            <v:imagedata r:id="rId14" o:title="4"/>
+          <v:shape id="_x0000_i1033" type="#_x0000_t75" style="width:417.05pt;height:294.8pt">
+            <v:imagedata r:id="rId20" o:title="4"/>
           </v:shape>
         </w:pict>
       </w:r>
@@ -6507,7 +7682,7 @@
           <w:lang w:eastAsia="en-US"/>
         </w:rPr>
       </w:pPr>
-      <w:bookmarkStart w:id="16" w:name="_Toc531005939"/>
+      <w:bookmarkStart w:id="17" w:name="_Toc531278730"/>
       <w:r>
         <w:rPr>
           <w:rFonts w:ascii="Arial" w:hAnsi="Arial" w:cs="Arial"/>
@@ -6530,7 +7705,7 @@
         </w:rPr>
         <w:t>Everyone</w:t>
       </w:r>
-      <w:bookmarkEnd w:id="16"/>
+      <w:bookmarkEnd w:id="17"/>
     </w:p>
     <w:p>
       <w:pPr>
@@ -7899,7 +9074,7 @@
     </w:tbl>
     <w:p/>
     <w:sectPr>
-      <w:footerReference w:type="default" r:id="rId15"/>
+      <w:footerReference w:type="default" r:id="rId21"/>
       <w:pgSz w:w="11906" w:h="16838"/>
       <w:pgMar w:top="1440" w:right="1440" w:bottom="1440" w:left="1440" w:header="708" w:footer="708" w:gutter="0"/>
       <w:cols w:space="708"/>
@@ -7977,7 +9152,7 @@
             <w:bCs/>
             <w:noProof/>
           </w:rPr>
-          <w:t>8</w:t>
+          <w:t>2</w:t>
         </w:r>
         <w:r>
           <w:rPr>
@@ -9883,6 +11058,7 @@
   <w:style w:type="paragraph" w:default="1" w:styleId="Normal">
     <w:name w:val="Normal"/>
     <w:qFormat/>
+    <w:rsid w:val="007C1E03"/>
   </w:style>
   <w:style w:type="paragraph" w:styleId="Heading1">
     <w:name w:val="heading 1"/>

</xml_diff>